<commit_message>
Interview Question as on 4th jan 2023
</commit_message>
<xml_diff>
--- a/Interview/Interview/CSharp Interview.docx
+++ b/Interview/Interview/CSharp Interview.docx
@@ -5,14 +5,8 @@
     <w:p>
       <w:pPr>
         <w:pStyle w:val="Heading1"/>
-        <w:rPr>
-          <w:szCs w:val="18"/>
-        </w:rPr>
-      </w:pPr>
-      <w:r>
-        <w:rPr>
-          <w:szCs w:val="18"/>
-        </w:rPr>
+      </w:pPr>
+      <w:r>
         <w:t>What is C sharp</w:t>
       </w:r>
     </w:p>
@@ -38,52 +32,7 @@
           <w:sz w:val="18"/>
           <w:szCs w:val="18"/>
         </w:rPr>
-        <w:t>C# (C-Sharp) is a</w:t>
-      </w:r>
-      <w:r>
-        <w:rPr>
-          <w:rFonts w:ascii="Verdana" w:hAnsi="Verdana"/>
-          <w:color w:val="000000"/>
-          <w:sz w:val="18"/>
-          <w:szCs w:val="18"/>
-        </w:rPr>
-        <w:t>n</w:t>
-      </w:r>
-      <w:r>
-        <w:rPr>
-          <w:rFonts w:ascii="Verdana" w:hAnsi="Verdana"/>
-          <w:color w:val="000000"/>
-          <w:sz w:val="18"/>
-          <w:szCs w:val="18"/>
-        </w:rPr>
-        <w:t xml:space="preserve"> </w:t>
-      </w:r>
-      <w:r>
-        <w:rPr>
-          <w:rFonts w:ascii="Verdana" w:hAnsi="Verdana"/>
-          <w:color w:val="000000"/>
-          <w:sz w:val="18"/>
-          <w:szCs w:val="18"/>
-        </w:rPr>
-        <w:t>object-oriented</w:t>
-      </w:r>
-      <w:r>
-        <w:rPr>
-          <w:rFonts w:ascii="Verdana" w:hAnsi="Verdana"/>
-          <w:color w:val="000000"/>
-          <w:sz w:val="18"/>
-          <w:szCs w:val="18"/>
-        </w:rPr>
-        <w:t xml:space="preserve"> programming</w:t>
-      </w:r>
-      <w:r>
-        <w:rPr>
-          <w:rFonts w:ascii="Verdana" w:hAnsi="Verdana"/>
-          <w:color w:val="000000"/>
-          <w:sz w:val="18"/>
-          <w:szCs w:val="18"/>
-        </w:rPr>
-        <w:t xml:space="preserve"> language </w:t>
+        <w:t xml:space="preserve">C# (C-Sharp) is an object-oriented programming language </w:t>
       </w:r>
     </w:p>
     <w:p>
@@ -122,19 +71,7 @@
         <w:rPr>
           <w:szCs w:val="18"/>
         </w:rPr>
-        <w:t xml:space="preserve">What </w:t>
-      </w:r>
-      <w:r>
-        <w:rPr>
-          <w:szCs w:val="18"/>
-        </w:rPr>
-        <w:t xml:space="preserve">are </w:t>
-      </w:r>
-      <w:r>
-        <w:rPr>
-          <w:szCs w:val="18"/>
-        </w:rPr>
-        <w:t>Comments</w:t>
+        <w:t>What are Comments</w:t>
       </w:r>
     </w:p>
     <w:p>
@@ -174,21 +111,7 @@
           <w:sz w:val="18"/>
           <w:szCs w:val="18"/>
         </w:rPr>
-        <w:t xml:space="preserve">Comment </w:t>
-      </w:r>
-      <w:r>
-        <w:rPr>
-          <w:sz w:val="18"/>
-          <w:szCs w:val="18"/>
-        </w:rPr>
-        <w:t>is</w:t>
-      </w:r>
-      <w:r>
-        <w:rPr>
-          <w:sz w:val="18"/>
-          <w:szCs w:val="18"/>
-        </w:rPr>
-        <w:t xml:space="preserve"> not checked by compiler </w:t>
+        <w:t xml:space="preserve">Comment is not checked by compiler </w:t>
       </w:r>
     </w:p>
     <w:p>
@@ -359,7 +282,7 @@
           <w:szCs w:val="18"/>
         </w:rPr>
         <w:drawing>
-          <wp:inline distT="0" distB="0" distL="0" distR="0" wp14:anchorId="63FD8AB1" wp14:editId="5D49E4C3">
+          <wp:inline distT="0" distB="0" distL="0" distR="0" wp14:anchorId="06A58943" wp14:editId="178F7CD3">
             <wp:extent cx="2383971" cy="385735"/>
             <wp:effectExtent l="0" t="0" r="0" b="0"/>
             <wp:docPr id="1" name="Picture 1"/>
@@ -496,7 +419,7 @@
           <w:szCs w:val="18"/>
         </w:rPr>
         <w:drawing>
-          <wp:inline distT="0" distB="0" distL="0" distR="0" wp14:anchorId="3C46EB29" wp14:editId="4468BEB2">
+          <wp:inline distT="0" distB="0" distL="0" distR="0" wp14:anchorId="76B467F1" wp14:editId="020478B9">
             <wp:extent cx="2743200" cy="432619"/>
             <wp:effectExtent l="0" t="0" r="0" b="5715"/>
             <wp:docPr id="22" name="Picture 22"/>
@@ -557,7 +480,21 @@
         <w:rPr>
           <w:szCs w:val="18"/>
         </w:rPr>
-        <w:t xml:space="preserve">What is Data Types </w:t>
+        <w:t xml:space="preserve">What </w:t>
+      </w:r>
+      <w:proofErr w:type="gramStart"/>
+      <w:r>
+        <w:rPr>
+          <w:szCs w:val="18"/>
+        </w:rPr>
+        <w:t>is</w:t>
+      </w:r>
+      <w:proofErr w:type="gramEnd"/>
+      <w:r>
+        <w:rPr>
+          <w:szCs w:val="18"/>
+        </w:rPr>
+        <w:t xml:space="preserve"> Data Types </w:t>
       </w:r>
     </w:p>
     <w:p>
@@ -577,14 +514,7 @@
           <w:sz w:val="18"/>
           <w:szCs w:val="18"/>
         </w:rPr>
-        <w:t>A data type specifies the</w:t>
-      </w:r>
-      <w:r>
-        <w:rPr>
-          <w:sz w:val="18"/>
-          <w:szCs w:val="18"/>
-        </w:rPr>
-        <w:t xml:space="preserve"> </w:t>
+        <w:t xml:space="preserve">A data type specifies the </w:t>
       </w:r>
       <w:r>
         <w:rPr>
@@ -592,15 +522,7 @@
           <w:szCs w:val="18"/>
           <w:highlight w:val="yellow"/>
         </w:rPr>
-        <w:t xml:space="preserve">type and </w:t>
-      </w:r>
-      <w:r>
-        <w:rPr>
-          <w:sz w:val="18"/>
-          <w:szCs w:val="18"/>
-          <w:highlight w:val="yellow"/>
-        </w:rPr>
-        <w:t>size</w:t>
+        <w:t>type and size</w:t>
       </w:r>
       <w:r>
         <w:rPr>
@@ -634,7 +556,7 @@
           <w:szCs w:val="18"/>
         </w:rPr>
         <w:drawing>
-          <wp:inline distT="0" distB="0" distL="0" distR="0" wp14:anchorId="6CE923B3" wp14:editId="6A8457A3">
+          <wp:inline distT="0" distB="0" distL="0" distR="0" wp14:anchorId="0098018A" wp14:editId="627FC4AE">
             <wp:extent cx="2410156" cy="475182"/>
             <wp:effectExtent l="0" t="0" r="0" b="1270"/>
             <wp:docPr id="28" name="Picture 28"/>
@@ -719,7 +641,7 @@
           <w:szCs w:val="18"/>
         </w:rPr>
         <w:drawing>
-          <wp:inline distT="0" distB="0" distL="0" distR="0" wp14:anchorId="4770FBAC" wp14:editId="51285078">
+          <wp:inline distT="0" distB="0" distL="0" distR="0" wp14:anchorId="5AA924DD" wp14:editId="25F82155">
             <wp:extent cx="2133600" cy="555903"/>
             <wp:effectExtent l="0" t="0" r="0" b="0"/>
             <wp:docPr id="30" name="Picture 30"/>
@@ -796,7 +718,7 @@
           <w:szCs w:val="18"/>
         </w:rPr>
         <w:drawing>
-          <wp:inline distT="0" distB="0" distL="0" distR="0" wp14:anchorId="6A239434" wp14:editId="2825E409">
+          <wp:inline distT="0" distB="0" distL="0" distR="0" wp14:anchorId="3B2374B3" wp14:editId="5A40C10E">
             <wp:extent cx="3396434" cy="1826166"/>
             <wp:effectExtent l="0" t="0" r="0" b="3175"/>
             <wp:docPr id="31" name="Picture 31"/>
@@ -858,7 +780,7 @@
           <w:szCs w:val="18"/>
         </w:rPr>
         <w:drawing>
-          <wp:inline distT="0" distB="0" distL="0" distR="0" wp14:anchorId="7B9D1DB8" wp14:editId="490E5553">
+          <wp:inline distT="0" distB="0" distL="0" distR="0" wp14:anchorId="013B219D" wp14:editId="54852A3F">
             <wp:extent cx="2628323" cy="1914827"/>
             <wp:effectExtent l="0" t="0" r="635" b="9525"/>
             <wp:docPr id="32" name="Picture 32" descr="C# Datatype"/>
@@ -923,7 +845,7 @@
         </w:rPr>
         <w:lastRenderedPageBreak/>
         <w:drawing>
-          <wp:anchor distT="0" distB="0" distL="114300" distR="114300" simplePos="0" relativeHeight="251658240" behindDoc="0" locked="0" layoutInCell="1" allowOverlap="1" wp14:anchorId="433818E8" wp14:editId="2220C54D">
+          <wp:anchor distT="0" distB="0" distL="114300" distR="114300" simplePos="0" relativeHeight="251659264" behindDoc="0" locked="0" layoutInCell="1" allowOverlap="1" wp14:anchorId="13B2A528" wp14:editId="4776AE8C">
             <wp:simplePos x="0" y="0"/>
             <wp:positionH relativeFrom="column">
               <wp:posOffset>3455035</wp:posOffset>
@@ -993,7 +915,7 @@
           <w:szCs w:val="18"/>
         </w:rPr>
         <w:drawing>
-          <wp:inline distT="0" distB="0" distL="0" distR="0" wp14:anchorId="67F9C139" wp14:editId="749B540C">
+          <wp:inline distT="0" distB="0" distL="0" distR="0" wp14:anchorId="2F13017C" wp14:editId="072CB69C">
             <wp:extent cx="3429158" cy="3086100"/>
             <wp:effectExtent l="0" t="0" r="0" b="0"/>
             <wp:docPr id="34" name="Picture 34"/>
@@ -1101,7 +1023,7 @@
           <w:szCs w:val="18"/>
         </w:rPr>
         <w:drawing>
-          <wp:inline distT="0" distB="0" distL="0" distR="0" wp14:anchorId="104D8227" wp14:editId="321238F2">
+          <wp:inline distT="0" distB="0" distL="0" distR="0" wp14:anchorId="596639DD" wp14:editId="41C6C028">
             <wp:extent cx="1801585" cy="954354"/>
             <wp:effectExtent l="0" t="0" r="8255" b="0"/>
             <wp:docPr id="41" name="Picture 41" descr="Value type memory allocation"/>
@@ -1167,21 +1089,23 @@
           <w:sz w:val="18"/>
           <w:szCs w:val="18"/>
         </w:rPr>
-        <w:t>When Value Type Variable</w:t>
-      </w:r>
-      <w:r>
-        <w:rPr>
-          <w:sz w:val="18"/>
-          <w:szCs w:val="18"/>
-        </w:rPr>
-        <w:t xml:space="preserve"> value</w:t>
-      </w:r>
-      <w:r>
-        <w:rPr>
-          <w:sz w:val="18"/>
-          <w:szCs w:val="18"/>
-        </w:rPr>
-        <w:t xml:space="preserve"> is assigned to another variable then Value is directly copied and both Variable work independently </w:t>
+        <w:t xml:space="preserve">When Value Type Variable value is assigned to another variable then Value is directly copied and both Variable </w:t>
+      </w:r>
+      <w:proofErr w:type="gramStart"/>
+      <w:r>
+        <w:rPr>
+          <w:sz w:val="18"/>
+          <w:szCs w:val="18"/>
+        </w:rPr>
+        <w:t>work</w:t>
+      </w:r>
+      <w:proofErr w:type="gramEnd"/>
+      <w:r>
+        <w:rPr>
+          <w:sz w:val="18"/>
+          <w:szCs w:val="18"/>
+        </w:rPr>
+        <w:t xml:space="preserve"> independently </w:t>
       </w:r>
     </w:p>
     <w:p>
@@ -1202,7 +1126,7 @@
           <w:szCs w:val="18"/>
         </w:rPr>
         <w:drawing>
-          <wp:inline distT="0" distB="0" distL="0" distR="0" wp14:anchorId="153DF425" wp14:editId="0DA0FDE9">
+          <wp:inline distT="0" distB="0" distL="0" distR="0" wp14:anchorId="00C69574" wp14:editId="5D602B3A">
             <wp:extent cx="1600200" cy="1166084"/>
             <wp:effectExtent l="0" t="0" r="0" b="0"/>
             <wp:docPr id="42" name="Picture 42" descr="Value types assigning values."/>
@@ -1264,7 +1188,7 @@
           <w:szCs w:val="18"/>
         </w:rPr>
         <w:drawing>
-          <wp:inline distT="0" distB="0" distL="0" distR="0" wp14:anchorId="3B642CD7" wp14:editId="0CB6E991">
+          <wp:inline distT="0" distB="0" distL="0" distR="0" wp14:anchorId="4D6730BA" wp14:editId="0AC54104">
             <wp:extent cx="1496718" cy="1115785"/>
             <wp:effectExtent l="0" t="0" r="8255" b="8255"/>
             <wp:docPr id="43" name="Picture 43" descr="Value types memory allocation"/>
@@ -1353,7 +1277,23 @@
           <w:sz w:val="18"/>
           <w:szCs w:val="18"/>
         </w:rPr>
-        <w:t>They store the address of variable i.e. they contain the reference to a variable.</w:t>
+        <w:t xml:space="preserve">They store the address of variable </w:t>
+      </w:r>
+      <w:proofErr w:type="gramStart"/>
+      <w:r>
+        <w:rPr>
+          <w:sz w:val="18"/>
+          <w:szCs w:val="18"/>
+        </w:rPr>
+        <w:t>i.e.</w:t>
+      </w:r>
+      <w:proofErr w:type="gramEnd"/>
+      <w:r>
+        <w:rPr>
+          <w:sz w:val="18"/>
+          <w:szCs w:val="18"/>
+        </w:rPr>
+        <w:t xml:space="preserve"> they contain the reference to a variable.</w:t>
       </w:r>
     </w:p>
     <w:p>
@@ -1371,7 +1311,7 @@
           <w:szCs w:val="18"/>
         </w:rPr>
         <w:drawing>
-          <wp:inline distT="0" distB="0" distL="0" distR="0" wp14:anchorId="639B7E3E" wp14:editId="6B381ADE">
+          <wp:inline distT="0" distB="0" distL="0" distR="0" wp14:anchorId="4C5BEA14" wp14:editId="7D2FE0DF">
             <wp:extent cx="1812471" cy="876674"/>
             <wp:effectExtent l="0" t="0" r="0" b="0"/>
             <wp:docPr id="44" name="Picture 44" descr="C# Value Type and Reference Type with Examples - Tutlane"/>
@@ -1455,7 +1395,7 @@
           <w:szCs w:val="18"/>
         </w:rPr>
         <w:drawing>
-          <wp:inline distT="0" distB="0" distL="0" distR="0" wp14:anchorId="46107DC3" wp14:editId="002B9E73">
+          <wp:inline distT="0" distB="0" distL="0" distR="0" wp14:anchorId="30D2C286" wp14:editId="207D5DBB">
             <wp:extent cx="1830472" cy="1279071"/>
             <wp:effectExtent l="0" t="0" r="0" b="0"/>
             <wp:docPr id="45" name="Picture 45"/>
@@ -1517,25 +1457,7 @@
         <w:rPr>
           <w:szCs w:val="18"/>
         </w:rPr>
-        <w:t xml:space="preserve">What </w:t>
-      </w:r>
-      <w:r>
-        <w:rPr>
-          <w:szCs w:val="18"/>
-        </w:rPr>
-        <w:t>is</w:t>
-      </w:r>
-      <w:r>
-        <w:rPr>
-          <w:szCs w:val="18"/>
-        </w:rPr>
-        <w:t xml:space="preserve"> </w:t>
-      </w:r>
-      <w:r>
-        <w:rPr>
-          <w:szCs w:val="18"/>
-        </w:rPr>
-        <w:t>variable?</w:t>
+        <w:t>What is variable?</w:t>
       </w:r>
     </w:p>
     <w:p>
@@ -1576,7 +1498,7 @@
           <w:szCs w:val="18"/>
         </w:rPr>
         <w:drawing>
-          <wp:anchor distT="0" distB="0" distL="114300" distR="114300" simplePos="0" relativeHeight="251659264" behindDoc="0" locked="0" layoutInCell="1" allowOverlap="1" wp14:anchorId="21AA31F4" wp14:editId="4F0390C7">
+          <wp:anchor distT="0" distB="0" distL="114300" distR="114300" simplePos="0" relativeHeight="251660288" behindDoc="0" locked="0" layoutInCell="1" allowOverlap="1" wp14:anchorId="04819A9D" wp14:editId="7B153E0A">
             <wp:simplePos x="0" y="0"/>
             <wp:positionH relativeFrom="column">
               <wp:posOffset>2344873</wp:posOffset>
@@ -1632,7 +1554,7 @@
           <w:szCs w:val="18"/>
         </w:rPr>
         <w:drawing>
-          <wp:inline distT="0" distB="0" distL="0" distR="0" wp14:anchorId="14330815" wp14:editId="5D602398">
+          <wp:inline distT="0" distB="0" distL="0" distR="0" wp14:anchorId="78FA10FF" wp14:editId="2C6B0125">
             <wp:extent cx="1800145" cy="664029"/>
             <wp:effectExtent l="0" t="0" r="0" b="3175"/>
             <wp:docPr id="35" name="Picture 35"/>
@@ -1709,6 +1631,7 @@
         </w:rPr>
         <w:t xml:space="preserve">There are </w:t>
       </w:r>
+      <w:proofErr w:type="spellStart"/>
       <w:r>
         <w:rPr>
           <w:b/>
@@ -1718,6 +1641,7 @@
         </w:rPr>
         <w:t>fives</w:t>
       </w:r>
+      <w:proofErr w:type="spellEnd"/>
       <w:r>
         <w:rPr>
           <w:sz w:val="18"/>
@@ -1742,7 +1666,7 @@
         <mc:AlternateContent>
           <mc:Choice Requires="wps">
             <w:drawing>
-              <wp:inline distT="0" distB="0" distL="0" distR="0" wp14:anchorId="69A1AB22" wp14:editId="4E9CB95C">
+              <wp:inline distT="0" distB="0" distL="0" distR="0" wp14:anchorId="2017C1AF" wp14:editId="4A6E16DD">
                 <wp:extent cx="304800" cy="304800"/>
                 <wp:effectExtent l="0" t="0" r="0" b="0"/>
                 <wp:docPr id="38" name="Rectangle 38" descr="variables in C#"/>
@@ -1798,7 +1722,7 @@
           </mc:Choice>
           <mc:Fallback>
             <w:pict>
-              <v:rect w14:anchorId="43B8872C" id="Rectangle 38" o:spid="_x0000_s1026" alt="variables in C#" style="width:24pt;height:24pt;visibility:visible;mso-wrap-style:square;mso-left-percent:-10001;mso-top-percent:-10001;mso-position-horizontal:absolute;mso-position-horizontal-relative:char;mso-position-vertical:absolute;mso-position-vertical-relative:line;mso-left-percent:-10001;mso-top-percent:-10001;v-text-anchor:top" o:gfxdata="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" filled="f" stroked="f">
+              <v:rect w14:anchorId="68C0AD40" id="Rectangle 38" o:spid="_x0000_s1026" alt="variables in C#" style="width:24pt;height:24pt;visibility:visible;mso-wrap-style:square;mso-left-percent:-10001;mso-top-percent:-10001;mso-position-horizontal:absolute;mso-position-horizontal-relative:char;mso-position-vertical:absolute;mso-position-vertical-relative:line;mso-left-percent:-10001;mso-top-percent:-10001;v-text-anchor:top" o:gfxdata="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" filled="f" stroked="f">
                 <o:lock v:ext="edit" aspectratio="t"/>
                 <w10:anchorlock/>
               </v:rect>
@@ -1821,7 +1745,7 @@
           <w:szCs w:val="18"/>
         </w:rPr>
         <w:drawing>
-          <wp:inline distT="0" distB="0" distL="0" distR="0" wp14:anchorId="006EB3C8" wp14:editId="38E67668">
+          <wp:inline distT="0" distB="0" distL="0" distR="0" wp14:anchorId="7C6FF047" wp14:editId="6D61C562">
             <wp:extent cx="2670901" cy="1512438"/>
             <wp:effectExtent l="0" t="0" r="0" b="0"/>
             <wp:docPr id="39" name="Picture 39"/>
@@ -1949,14 +1873,7 @@
           <w:sz w:val="18"/>
           <w:szCs w:val="18"/>
         </w:rPr>
-        <w:t>variables exist only within the block and we can access these variables only within the block</w:t>
-      </w:r>
-      <w:r>
-        <w:rPr>
-          <w:sz w:val="18"/>
-          <w:szCs w:val="18"/>
-        </w:rPr>
-        <w:t xml:space="preserve"> only</w:t>
+        <w:t>variables exist only within the block and we can access these variables only within the block only</w:t>
       </w:r>
     </w:p>
     <w:p>
@@ -1974,7 +1891,7 @@
           <w:szCs w:val="18"/>
         </w:rPr>
         <w:drawing>
-          <wp:inline distT="0" distB="0" distL="0" distR="0" wp14:anchorId="58A86118" wp14:editId="6B14A72D">
+          <wp:inline distT="0" distB="0" distL="0" distR="0" wp14:anchorId="5ADE2887" wp14:editId="17C59A7D">
             <wp:extent cx="2764971" cy="840094"/>
             <wp:effectExtent l="0" t="0" r="0" b="0"/>
             <wp:docPr id="46" name="Picture 46"/>
@@ -2021,13 +1938,7 @@
         <w:rPr>
           <w:szCs w:val="18"/>
         </w:rPr>
-        <w:t xml:space="preserve">What is Instance Variable </w:t>
-      </w:r>
-      <w:r>
-        <w:rPr>
-          <w:szCs w:val="18"/>
-        </w:rPr>
-        <w:t>or Non – Static Variables</w:t>
+        <w:t>What is Instance Variable or Non – Static Variables</w:t>
       </w:r>
     </w:p>
     <w:p>
@@ -2115,25 +2026,7 @@
           <w:sz w:val="18"/>
           <w:szCs w:val="18"/>
         </w:rPr>
-        <w:t xml:space="preserve">destroy when the object </w:t>
-      </w:r>
-      <w:r>
-        <w:rPr>
-          <w:b/>
-          <w:bCs/>
-          <w:sz w:val="18"/>
-          <w:szCs w:val="18"/>
-        </w:rPr>
-        <w:t>is</w:t>
-      </w:r>
-      <w:r>
-        <w:rPr>
-          <w:b/>
-          <w:bCs/>
-          <w:sz w:val="18"/>
-          <w:szCs w:val="18"/>
-        </w:rPr>
-        <w:t xml:space="preserve"> destroyed</w:t>
+        <w:t>destroy when the object is destroyed</w:t>
       </w:r>
     </w:p>
     <w:p>
@@ -2231,35 +2124,7 @@
           <w:sz w:val="18"/>
           <w:szCs w:val="18"/>
         </w:rPr>
-        <w:t>With</w:t>
-      </w:r>
-      <w:r>
-        <w:rPr>
-          <w:sz w:val="18"/>
-          <w:szCs w:val="18"/>
-        </w:rPr>
-        <w:t xml:space="preserve"> </w:t>
-      </w:r>
-      <w:r>
-        <w:rPr>
-          <w:sz w:val="18"/>
-          <w:szCs w:val="18"/>
-        </w:rPr>
-        <w:t>instance</w:t>
-      </w:r>
-      <w:r>
-        <w:rPr>
-          <w:sz w:val="18"/>
-          <w:szCs w:val="18"/>
-        </w:rPr>
-        <w:t xml:space="preserve"> </w:t>
-      </w:r>
-      <w:r>
-        <w:rPr>
-          <w:sz w:val="18"/>
-          <w:szCs w:val="18"/>
-        </w:rPr>
-        <w:t>variables, we can use the access specifiers.</w:t>
+        <w:t>With instance variables, we can use the access specifiers.</w:t>
       </w:r>
     </w:p>
     <w:p>
@@ -2287,7 +2152,7 @@
         </w:rPr>
         <w:lastRenderedPageBreak/>
         <w:drawing>
-          <wp:inline distT="0" distB="0" distL="0" distR="0" wp14:anchorId="5D7B706F" wp14:editId="57412603">
+          <wp:inline distT="0" distB="0" distL="0" distR="0" wp14:anchorId="12C45FEA" wp14:editId="12A057D2">
             <wp:extent cx="3347357" cy="2549483"/>
             <wp:effectExtent l="0" t="0" r="5715" b="3810"/>
             <wp:docPr id="47" name="Picture 47"/>
@@ -2334,13 +2199,7 @@
         <w:rPr>
           <w:szCs w:val="18"/>
         </w:rPr>
-        <w:t xml:space="preserve">What is Static Variable </w:t>
-      </w:r>
-      <w:r>
-        <w:rPr>
-          <w:szCs w:val="18"/>
-        </w:rPr>
-        <w:t xml:space="preserve">or class Variable </w:t>
+        <w:t xml:space="preserve">What is Static Variable or class Variable </w:t>
       </w:r>
     </w:p>
     <w:p>
@@ -2396,8 +2255,17 @@
           <w:sz w:val="18"/>
           <w:szCs w:val="18"/>
         </w:rPr>
-        <w:t>We can access static variable with class name only – like className.Variable</w:t>
-      </w:r>
+        <w:t xml:space="preserve">We can access static variable with class name only – like </w:t>
+      </w:r>
+      <w:proofErr w:type="spellStart"/>
+      <w:r>
+        <w:rPr>
+          <w:sz w:val="18"/>
+          <w:szCs w:val="18"/>
+        </w:rPr>
+        <w:t>className.Variable</w:t>
+      </w:r>
+      <w:proofErr w:type="spellEnd"/>
     </w:p>
     <w:p>
       <w:pPr>
@@ -2465,14 +2333,7 @@
           <w:sz w:val="18"/>
           <w:szCs w:val="18"/>
         </w:rPr>
-        <w:t>For accessing static variables, we no need to create an object of the class</w:t>
-      </w:r>
-      <w:r>
-        <w:rPr>
-          <w:sz w:val="18"/>
-          <w:szCs w:val="18"/>
-        </w:rPr>
-        <w:t xml:space="preserve"> </w:t>
+        <w:t xml:space="preserve">For accessing static variables, we no need to create an object of the class </w:t>
       </w:r>
     </w:p>
     <w:p>
@@ -2503,7 +2364,7 @@
           <w:szCs w:val="18"/>
         </w:rPr>
         <w:drawing>
-          <wp:inline distT="0" distB="0" distL="0" distR="0" wp14:anchorId="29D4AF69" wp14:editId="3AED48C4">
+          <wp:inline distT="0" distB="0" distL="0" distR="0" wp14:anchorId="2C55D587" wp14:editId="73ED6565">
             <wp:extent cx="4410983" cy="1543743"/>
             <wp:effectExtent l="0" t="0" r="8890" b="0"/>
             <wp:docPr id="48" name="Picture 48"/>
@@ -2626,21 +2487,7 @@
           <w:sz w:val="18"/>
           <w:szCs w:val="18"/>
         </w:rPr>
-        <w:t xml:space="preserve">constant variable Value cannot be </w:t>
-      </w:r>
-      <w:r>
-        <w:rPr>
-          <w:sz w:val="18"/>
-          <w:szCs w:val="18"/>
-        </w:rPr>
-        <w:t>altered or</w:t>
-      </w:r>
-      <w:r>
-        <w:rPr>
-          <w:sz w:val="18"/>
-          <w:szCs w:val="18"/>
-        </w:rPr>
-        <w:t xml:space="preserve"> changed later in program once it declared and assigned the value </w:t>
+        <w:t xml:space="preserve">constant variable Value cannot be altered or changed later in program once it declared and assigned the value </w:t>
       </w:r>
     </w:p>
     <w:p>
@@ -2660,35 +2507,7 @@
           <w:sz w:val="18"/>
           <w:szCs w:val="18"/>
         </w:rPr>
-        <w:t>constant variable</w:t>
-      </w:r>
-      <w:r>
-        <w:rPr>
-          <w:sz w:val="18"/>
-          <w:szCs w:val="18"/>
-        </w:rPr>
-        <w:t xml:space="preserve"> does not need the instance</w:t>
-      </w:r>
-      <w:r>
-        <w:rPr>
-          <w:sz w:val="18"/>
-          <w:szCs w:val="18"/>
-        </w:rPr>
-        <w:t>/object</w:t>
-      </w:r>
-      <w:r>
-        <w:rPr>
-          <w:sz w:val="18"/>
-          <w:szCs w:val="18"/>
-        </w:rPr>
-        <w:t xml:space="preserve"> of the class for initializing or accessing</w:t>
-      </w:r>
-      <w:r>
-        <w:rPr>
-          <w:sz w:val="18"/>
-          <w:szCs w:val="18"/>
-        </w:rPr>
-        <w:t xml:space="preserve"> it</w:t>
+        <w:t>constant variable does not need the instance/object of the class for initializing or accessing it</w:t>
       </w:r>
     </w:p>
     <w:p>
@@ -2712,6 +2531,7 @@
         </w:rPr>
         <w:t xml:space="preserve">constant variable can be accessed using class name like – </w:t>
       </w:r>
+      <w:proofErr w:type="spellStart"/>
       <w:r>
         <w:rPr>
           <w:b/>
@@ -2721,6 +2541,7 @@
         </w:rPr>
         <w:t>ClassName.ConstantVariable</w:t>
       </w:r>
+      <w:proofErr w:type="spellEnd"/>
     </w:p>
     <w:p>
       <w:pPr>
@@ -2737,7 +2558,7 @@
           <w:szCs w:val="18"/>
         </w:rPr>
         <w:drawing>
-          <wp:inline distT="0" distB="0" distL="0" distR="0" wp14:anchorId="0B58908A" wp14:editId="22387AC5">
+          <wp:inline distT="0" distB="0" distL="0" distR="0" wp14:anchorId="7557CD39" wp14:editId="4468F586">
             <wp:extent cx="4204335" cy="1414142"/>
             <wp:effectExtent l="0" t="0" r="5715" b="0"/>
             <wp:docPr id="2" name="Picture 2"/>
@@ -2816,7 +2637,16 @@
           <w:szCs w:val="18"/>
           <w:highlight w:val="yellow"/>
         </w:rPr>
-        <w:t>read-only</w:t>
+        <w:t>read-</w:t>
+      </w:r>
+      <w:proofErr w:type="gramStart"/>
+      <w:r>
+        <w:rPr>
+          <w:sz w:val="18"/>
+          <w:szCs w:val="18"/>
+          <w:highlight w:val="yellow"/>
+        </w:rPr>
+        <w:t>only</w:t>
       </w:r>
       <w:r>
         <w:rPr>
@@ -2825,6 +2655,7 @@
         </w:rPr>
         <w:t>‘</w:t>
       </w:r>
+      <w:proofErr w:type="gramEnd"/>
     </w:p>
     <w:p>
       <w:pPr>
@@ -2843,35 +2674,7 @@
           <w:sz w:val="18"/>
           <w:szCs w:val="18"/>
         </w:rPr>
-        <w:t xml:space="preserve">Read Only </w:t>
-      </w:r>
-      <w:r>
-        <w:rPr>
-          <w:sz w:val="18"/>
-          <w:szCs w:val="18"/>
-        </w:rPr>
-        <w:t xml:space="preserve">variable </w:t>
-      </w:r>
-      <w:r>
-        <w:rPr>
-          <w:sz w:val="18"/>
-          <w:szCs w:val="18"/>
-        </w:rPr>
-        <w:t xml:space="preserve">value only can be </w:t>
-      </w:r>
-      <w:r>
-        <w:rPr>
-          <w:sz w:val="18"/>
-          <w:szCs w:val="18"/>
-        </w:rPr>
-        <w:t xml:space="preserve">set </w:t>
-      </w:r>
-      <w:r>
-        <w:rPr>
-          <w:sz w:val="18"/>
-          <w:szCs w:val="18"/>
-        </w:rPr>
-        <w:t xml:space="preserve">as below </w:t>
+        <w:t xml:space="preserve">Read Only variable value only can be set as below </w:t>
       </w:r>
     </w:p>
     <w:p>
@@ -2949,39 +2752,14 @@
           <w:sz w:val="18"/>
           <w:szCs w:val="18"/>
         </w:rPr>
-        <w:t>cannot be altered</w:t>
-      </w:r>
-      <w:r>
-        <w:rPr>
-          <w:b/>
-          <w:bCs/>
-          <w:sz w:val="18"/>
-          <w:szCs w:val="18"/>
-        </w:rPr>
-        <w:t>/Modified/</w:t>
-      </w:r>
-      <w:r>
-        <w:rPr>
-          <w:b/>
-          <w:bCs/>
-          <w:sz w:val="18"/>
-          <w:szCs w:val="18"/>
-        </w:rPr>
-        <w:t>changed</w:t>
-      </w:r>
-      <w:r>
-        <w:rPr>
-          <w:sz w:val="18"/>
-          <w:szCs w:val="18"/>
-        </w:rPr>
-        <w:t xml:space="preserve"> </w:t>
-      </w:r>
-      <w:r>
-        <w:rPr>
-          <w:sz w:val="18"/>
-          <w:szCs w:val="18"/>
-        </w:rPr>
-        <w:t>later in the program</w:t>
+        <w:t>cannot be altered/Modified/changed</w:t>
+      </w:r>
+      <w:r>
+        <w:rPr>
+          <w:sz w:val="18"/>
+          <w:szCs w:val="18"/>
+        </w:rPr>
+        <w:t xml:space="preserve"> later in the program</w:t>
       </w:r>
     </w:p>
     <w:p>
@@ -3001,28 +2779,7 @@
           <w:sz w:val="18"/>
           <w:szCs w:val="18"/>
         </w:rPr>
-        <w:t>There is no compulsion</w:t>
-      </w:r>
-      <w:r>
-        <w:rPr>
-          <w:sz w:val="18"/>
-          <w:szCs w:val="18"/>
-        </w:rPr>
-        <w:t>/mandatory</w:t>
-      </w:r>
-      <w:r>
-        <w:rPr>
-          <w:sz w:val="18"/>
-          <w:szCs w:val="18"/>
-        </w:rPr>
-        <w:t xml:space="preserve"> to initialize a read-only variable at the time declaration</w:t>
-      </w:r>
-      <w:r>
-        <w:rPr>
-          <w:sz w:val="18"/>
-          <w:szCs w:val="18"/>
-        </w:rPr>
-        <w:t xml:space="preserve"> (but you need in constant variable)</w:t>
+        <w:t>There is no compulsion/mandatory to initialize a read-only variable at the time declaration (but you need in constant variable)</w:t>
       </w:r>
     </w:p>
     <w:p>
@@ -3042,35 +2799,7 @@
           <w:sz w:val="18"/>
           <w:szCs w:val="18"/>
         </w:rPr>
-        <w:t xml:space="preserve">Read </w:t>
-      </w:r>
-      <w:r>
-        <w:rPr>
-          <w:sz w:val="18"/>
-          <w:szCs w:val="18"/>
-        </w:rPr>
-        <w:t>Only variable</w:t>
-      </w:r>
-      <w:r>
-        <w:rPr>
-          <w:sz w:val="18"/>
-          <w:szCs w:val="18"/>
-        </w:rPr>
-        <w:t xml:space="preserve"> does need the instance/object of the class fo</w:t>
-      </w:r>
-      <w:r>
-        <w:rPr>
-          <w:sz w:val="18"/>
-          <w:szCs w:val="18"/>
-        </w:rPr>
-        <w:t>r a</w:t>
-      </w:r>
-      <w:r>
-        <w:rPr>
-          <w:sz w:val="18"/>
-          <w:szCs w:val="18"/>
-        </w:rPr>
-        <w:t>ccessing it</w:t>
+        <w:t>Read Only variable does need the instance/object of the class for accessing it</w:t>
       </w:r>
     </w:p>
     <w:p>
@@ -3088,7 +2817,7 @@
           <w:szCs w:val="18"/>
         </w:rPr>
         <w:drawing>
-          <wp:inline distT="0" distB="0" distL="0" distR="0" wp14:anchorId="4E3D8AEF" wp14:editId="27C93024">
+          <wp:inline distT="0" distB="0" distL="0" distR="0" wp14:anchorId="099FEC3A" wp14:editId="573618AD">
             <wp:extent cx="3636010" cy="1569024"/>
             <wp:effectExtent l="0" t="0" r="2540" b="0"/>
             <wp:docPr id="50" name="Picture 50"/>
@@ -3197,7 +2926,7 @@
           <w:szCs w:val="18"/>
         </w:rPr>
         <w:drawing>
-          <wp:inline distT="0" distB="0" distL="0" distR="0" wp14:anchorId="6BC75C8F" wp14:editId="171750AF">
+          <wp:inline distT="0" distB="0" distL="0" distR="0" wp14:anchorId="515D9A1C" wp14:editId="0EEE0848">
             <wp:extent cx="3267075" cy="1135021"/>
             <wp:effectExtent l="0" t="0" r="0" b="8255"/>
             <wp:docPr id="51" name="Picture 51"/>
@@ -3272,36 +3001,18 @@
           <w:sz w:val="18"/>
           <w:szCs w:val="18"/>
         </w:rPr>
-        <w:t xml:space="preserve">Setting Read Only value inside </w:t>
-      </w:r>
-      <w:r>
+        <w:t xml:space="preserve">Setting Read Only value inside constructure </w:t>
+      </w:r>
+    </w:p>
+    <w:p>
+      <w:pPr>
+        <w:pStyle w:val="ListParagraph"/>
         <w:rPr>
           <w:b/>
           <w:bCs/>
           <w:sz w:val="18"/>
           <w:szCs w:val="18"/>
         </w:rPr>
-        <w:t>constructure</w:t>
-      </w:r>
-      <w:r>
-        <w:rPr>
-          <w:b/>
-          <w:bCs/>
-          <w:sz w:val="18"/>
-          <w:szCs w:val="18"/>
-        </w:rPr>
-        <w:t xml:space="preserve"> </w:t>
-      </w:r>
-    </w:p>
-    <w:p>
-      <w:pPr>
-        <w:pStyle w:val="ListParagraph"/>
-        <w:rPr>
-          <w:b/>
-          <w:bCs/>
-          <w:sz w:val="18"/>
-          <w:szCs w:val="18"/>
-        </w:rPr>
       </w:pPr>
     </w:p>
     <w:p>
@@ -3319,7 +3030,7 @@
           <w:szCs w:val="18"/>
         </w:rPr>
         <w:drawing>
-          <wp:inline distT="0" distB="0" distL="0" distR="0" wp14:anchorId="04156E75" wp14:editId="193312DE">
+          <wp:inline distT="0" distB="0" distL="0" distR="0" wp14:anchorId="5CC0590B" wp14:editId="5A24DF40">
             <wp:extent cx="3695973" cy="2049168"/>
             <wp:effectExtent l="0" t="0" r="0" b="8255"/>
             <wp:docPr id="52" name="Picture 52"/>
@@ -3476,21 +3187,7 @@
                 <w:sz w:val="18"/>
                 <w:szCs w:val="18"/>
               </w:rPr>
-              <w:t xml:space="preserve">Value must be set in variable at time of </w:t>
-            </w:r>
-            <w:r>
-              <w:rPr>
-                <w:sz w:val="18"/>
-                <w:szCs w:val="18"/>
-              </w:rPr>
-              <w:t xml:space="preserve">variable </w:t>
-            </w:r>
-            <w:r>
-              <w:rPr>
-                <w:sz w:val="18"/>
-                <w:szCs w:val="18"/>
-              </w:rPr>
-              <w:t xml:space="preserve">declaration </w:t>
+              <w:t xml:space="preserve">Value must be set in variable at time of variable declaration </w:t>
             </w:r>
           </w:p>
         </w:tc>
@@ -3549,14 +3246,7 @@
                 <w:sz w:val="18"/>
                 <w:szCs w:val="18"/>
               </w:rPr>
-              <w:t xml:space="preserve">It is not necessary to set variable value at time of variable </w:t>
-            </w:r>
-            <w:r>
-              <w:rPr>
-                <w:sz w:val="18"/>
-                <w:szCs w:val="18"/>
-              </w:rPr>
-              <w:t>declaration</w:t>
+              <w:t>It is not necessary to set variable value at time of variable declaration</w:t>
             </w:r>
           </w:p>
         </w:tc>
@@ -3581,35 +3271,7 @@
                 <w:sz w:val="18"/>
                 <w:szCs w:val="18"/>
               </w:rPr>
-              <w:t xml:space="preserve">To access constant </w:t>
-            </w:r>
-            <w:r>
-              <w:rPr>
-                <w:sz w:val="18"/>
-                <w:szCs w:val="18"/>
-              </w:rPr>
-              <w:t>Variable,</w:t>
-            </w:r>
-            <w:r>
-              <w:rPr>
-                <w:sz w:val="18"/>
-                <w:szCs w:val="18"/>
-              </w:rPr>
-              <w:t xml:space="preserve"> we do not need to create object of </w:t>
-            </w:r>
-            <w:r>
-              <w:rPr>
-                <w:sz w:val="18"/>
-                <w:szCs w:val="18"/>
-              </w:rPr>
-              <w:t>class,</w:t>
-            </w:r>
-            <w:r>
-              <w:rPr>
-                <w:sz w:val="18"/>
-                <w:szCs w:val="18"/>
-              </w:rPr>
-              <w:t xml:space="preserve"> it can be assessed using class name </w:t>
+              <w:t xml:space="preserve">To access constant Variable, we do not need to create object of class, it can be assessed using class name </w:t>
             </w:r>
           </w:p>
         </w:tc>
@@ -3629,35 +3291,7 @@
                 <w:sz w:val="18"/>
                 <w:szCs w:val="18"/>
               </w:rPr>
-              <w:t xml:space="preserve">To access read only Variable we must need to create object of </w:t>
-            </w:r>
-            <w:r>
-              <w:rPr>
-                <w:sz w:val="18"/>
-                <w:szCs w:val="18"/>
-              </w:rPr>
-              <w:t>class,</w:t>
-            </w:r>
-            <w:r>
-              <w:rPr>
-                <w:sz w:val="18"/>
-                <w:szCs w:val="18"/>
-              </w:rPr>
-              <w:t xml:space="preserve"> it </w:t>
-            </w:r>
-            <w:r>
-              <w:rPr>
-                <w:sz w:val="18"/>
-                <w:szCs w:val="18"/>
-              </w:rPr>
-              <w:t>cannot</w:t>
-            </w:r>
-            <w:r>
-              <w:rPr>
-                <w:sz w:val="18"/>
-                <w:szCs w:val="18"/>
-              </w:rPr>
-              <w:t xml:space="preserve"> be assessed using class name </w:t>
+              <w:t xml:space="preserve">To access read only Variable we must need to create object of class, it cannot be assessed using class name </w:t>
             </w:r>
           </w:p>
         </w:tc>
@@ -3841,63 +3475,7 @@
           <w:sz w:val="18"/>
           <w:szCs w:val="18"/>
         </w:rPr>
-        <w:t xml:space="preserve">Typecasting </w:t>
-      </w:r>
-      <w:r>
-        <w:rPr>
-          <w:sz w:val="18"/>
-          <w:szCs w:val="18"/>
-        </w:rPr>
-        <w:t>helps</w:t>
-      </w:r>
-      <w:r>
-        <w:rPr>
-          <w:sz w:val="18"/>
-          <w:szCs w:val="18"/>
-        </w:rPr>
-        <w:t xml:space="preserve"> us to assign </w:t>
-      </w:r>
-      <w:r>
-        <w:rPr>
-          <w:sz w:val="18"/>
-          <w:szCs w:val="18"/>
-        </w:rPr>
-        <w:t>one kinds</w:t>
-      </w:r>
-      <w:r>
-        <w:rPr>
-          <w:sz w:val="18"/>
-          <w:szCs w:val="18"/>
-        </w:rPr>
-        <w:t xml:space="preserve"> of</w:t>
-      </w:r>
-      <w:r>
-        <w:rPr>
-          <w:sz w:val="18"/>
-          <w:szCs w:val="18"/>
-        </w:rPr>
-        <w:t xml:space="preserve"> data type to </w:t>
-      </w:r>
-      <w:r>
-        <w:rPr>
-          <w:sz w:val="18"/>
-          <w:szCs w:val="18"/>
-        </w:rPr>
-        <w:t>another kinds</w:t>
-      </w:r>
-      <w:r>
-        <w:rPr>
-          <w:sz w:val="18"/>
-          <w:szCs w:val="18"/>
-        </w:rPr>
-        <w:t xml:space="preserve"> of </w:t>
-      </w:r>
-      <w:r>
-        <w:rPr>
-          <w:sz w:val="18"/>
-          <w:szCs w:val="18"/>
-        </w:rPr>
-        <w:t xml:space="preserve">data type </w:t>
+        <w:t xml:space="preserve">Typecasting helps us to assign one kinds of data type to another kinds of data type </w:t>
       </w:r>
     </w:p>
     <w:p>
@@ -3917,14 +3495,7 @@
           <w:sz w:val="18"/>
           <w:szCs w:val="18"/>
         </w:rPr>
-        <w:t>It allows us to convert data from one data type to another</w:t>
-      </w:r>
-      <w:r>
-        <w:rPr>
-          <w:sz w:val="18"/>
-          <w:szCs w:val="18"/>
-        </w:rPr>
-        <w:t xml:space="preserve"> data type </w:t>
+        <w:t xml:space="preserve">It allows us to convert data from one data type to another data type </w:t>
       </w:r>
     </w:p>
     <w:p>
@@ -3967,7 +3538,7 @@
           <w:szCs w:val="18"/>
         </w:rPr>
         <w:drawing>
-          <wp:inline distT="0" distB="0" distL="0" distR="0" wp14:anchorId="0B690176" wp14:editId="5669B779">
+          <wp:inline distT="0" distB="0" distL="0" distR="0" wp14:anchorId="53957570" wp14:editId="27C725B4">
             <wp:extent cx="2956816" cy="1082134"/>
             <wp:effectExtent l="0" t="0" r="0" b="0"/>
             <wp:docPr id="53" name="Picture 53"/>
@@ -4157,49 +3728,7 @@
           <w:sz w:val="18"/>
           <w:szCs w:val="18"/>
         </w:rPr>
-        <w:t>convert</w:t>
-      </w:r>
-      <w:r>
-        <w:rPr>
-          <w:sz w:val="18"/>
-          <w:szCs w:val="18"/>
-        </w:rPr>
-        <w:t xml:space="preserve"> </w:t>
-      </w:r>
-      <w:r>
-        <w:rPr>
-          <w:sz w:val="18"/>
-          <w:szCs w:val="18"/>
-        </w:rPr>
-        <w:t>the smaller data type</w:t>
-      </w:r>
-      <w:r>
-        <w:rPr>
-          <w:sz w:val="18"/>
-          <w:szCs w:val="18"/>
-        </w:rPr>
-        <w:t xml:space="preserve"> </w:t>
-      </w:r>
-      <w:r>
-        <w:rPr>
-          <w:sz w:val="18"/>
-          <w:szCs w:val="18"/>
-        </w:rPr>
-        <w:t>to</w:t>
-      </w:r>
-      <w:r>
-        <w:rPr>
-          <w:sz w:val="18"/>
-          <w:szCs w:val="18"/>
-        </w:rPr>
-        <w:t xml:space="preserve"> bigger data type is </w:t>
-      </w:r>
-      <w:r>
-        <w:rPr>
-          <w:sz w:val="18"/>
-          <w:szCs w:val="18"/>
-        </w:rPr>
-        <w:t xml:space="preserve">called implicit type casting </w:t>
+        <w:t xml:space="preserve">convert the smaller data type to bigger data type is called implicit type casting </w:t>
       </w:r>
     </w:p>
     <w:p>
@@ -4242,17 +3771,7 @@
           <w:szCs w:val="18"/>
           <w:shd w:val="clear" w:color="auto" w:fill="FFFFFF"/>
         </w:rPr>
-        <w:t>Implicit Type casting</w:t>
-      </w:r>
-      <w:r>
-        <w:rPr>
-          <w:rFonts w:ascii="Nunito Sans" w:hAnsi="Nunito Sans"/>
-          <w:color w:val="4D5968"/>
-          <w:sz w:val="18"/>
-          <w:szCs w:val="18"/>
-          <w:shd w:val="clear" w:color="auto" w:fill="FFFFFF"/>
-        </w:rPr>
-        <w:t xml:space="preserve"> Situation</w:t>
+        <w:t>Implicit Type casting Situation</w:t>
       </w:r>
     </w:p>
     <w:p>
@@ -4313,7 +3832,7 @@
           <w:szCs w:val="18"/>
         </w:rPr>
         <w:drawing>
-          <wp:inline distT="0" distB="0" distL="0" distR="0" wp14:anchorId="13E1203C" wp14:editId="301CB187">
+          <wp:inline distT="0" distB="0" distL="0" distR="0" wp14:anchorId="1DFE1FF7" wp14:editId="391D1BB3">
             <wp:extent cx="2835728" cy="745369"/>
             <wp:effectExtent l="0" t="0" r="3175" b="0"/>
             <wp:docPr id="55" name="Picture 55"/>
@@ -4393,14 +3912,7 @@
           <w:sz w:val="18"/>
           <w:szCs w:val="18"/>
         </w:rPr>
-        <w:t>Byte (smaller data type) to Int (Bigger Data type)</w:t>
-      </w:r>
-      <w:r>
-        <w:rPr>
-          <w:sz w:val="18"/>
-          <w:szCs w:val="18"/>
-        </w:rPr>
-        <w:t xml:space="preserve"> </w:t>
+        <w:t xml:space="preserve">Byte (smaller data type) to Int (Bigger Data type) </w:t>
       </w:r>
     </w:p>
     <w:p>
@@ -4418,7 +3930,7 @@
           <w:szCs w:val="18"/>
         </w:rPr>
         <w:drawing>
-          <wp:inline distT="0" distB="0" distL="0" distR="0" wp14:anchorId="5723DE50" wp14:editId="1614952E">
+          <wp:inline distT="0" distB="0" distL="0" distR="0" wp14:anchorId="2CBC7B1E" wp14:editId="55CC069D">
             <wp:extent cx="2956816" cy="1082134"/>
             <wp:effectExtent l="0" t="0" r="0" b="0"/>
             <wp:docPr id="54" name="Picture 54"/>
@@ -4494,21 +4006,7 @@
           <w:sz w:val="18"/>
           <w:szCs w:val="18"/>
         </w:rPr>
-        <w:t xml:space="preserve">bigger data type to smaller data type conversion is </w:t>
-      </w:r>
-      <w:r>
-        <w:rPr>
-          <w:sz w:val="18"/>
-          <w:szCs w:val="18"/>
-        </w:rPr>
-        <w:t>called “</w:t>
-      </w:r>
-      <w:r>
-        <w:rPr>
-          <w:sz w:val="18"/>
-          <w:szCs w:val="18"/>
-        </w:rPr>
-        <w:t>Explicit typecasting”</w:t>
+        <w:t>bigger data type to smaller data type conversion is called “Explicit typecasting”</w:t>
       </w:r>
     </w:p>
     <w:p>
@@ -4631,7 +4129,7 @@
           <w:szCs w:val="18"/>
         </w:rPr>
         <w:drawing>
-          <wp:inline distT="0" distB="0" distL="0" distR="0" wp14:anchorId="14CB2572" wp14:editId="32B2BE1A">
+          <wp:inline distT="0" distB="0" distL="0" distR="0" wp14:anchorId="0F269146" wp14:editId="559FF4E8">
             <wp:extent cx="3261094" cy="755295"/>
             <wp:effectExtent l="0" t="0" r="0" b="6985"/>
             <wp:docPr id="56" name="Picture 56"/>
@@ -4698,84 +4196,7 @@
           <w:szCs w:val="18"/>
         </w:rPr>
         <w:lastRenderedPageBreak/>
-        <w:t>B</w:t>
-      </w:r>
-      <w:r>
-        <w:rPr>
-          <w:sz w:val="18"/>
-          <w:szCs w:val="18"/>
-        </w:rPr>
-        <w:t>yte</w:t>
-      </w:r>
-      <w:r>
-        <w:rPr>
-          <w:sz w:val="18"/>
-          <w:szCs w:val="18"/>
-        </w:rPr>
-        <w:t>&gt;</w:t>
-      </w:r>
-      <w:r>
-        <w:rPr>
-          <w:sz w:val="18"/>
-          <w:szCs w:val="18"/>
-        </w:rPr>
-        <w:t>short</w:t>
-      </w:r>
-      <w:r>
-        <w:rPr>
-          <w:sz w:val="18"/>
-          <w:szCs w:val="18"/>
-        </w:rPr>
-        <w:t>&lt;</w:t>
-      </w:r>
-      <w:r>
-        <w:rPr>
-          <w:sz w:val="18"/>
-          <w:szCs w:val="18"/>
-        </w:rPr>
-        <w:t>int</w:t>
-      </w:r>
-      <w:r>
-        <w:rPr>
-          <w:sz w:val="18"/>
-          <w:szCs w:val="18"/>
-        </w:rPr>
-        <w:t>&lt;</w:t>
-      </w:r>
-      <w:r>
-        <w:rPr>
-          <w:sz w:val="18"/>
-          <w:szCs w:val="18"/>
-        </w:rPr>
-        <w:t>long</w:t>
-      </w:r>
-      <w:r>
-        <w:rPr>
-          <w:sz w:val="18"/>
-          <w:szCs w:val="18"/>
-        </w:rPr>
-        <w:t>&lt;</w:t>
-      </w:r>
-      <w:r>
-        <w:rPr>
-          <w:sz w:val="18"/>
-          <w:szCs w:val="18"/>
-        </w:rPr>
-        <w:t>float</w:t>
-      </w:r>
-      <w:r>
-        <w:rPr>
-          <w:sz w:val="18"/>
-          <w:szCs w:val="18"/>
-        </w:rPr>
-        <w:t xml:space="preserve"> &lt; </w:t>
-      </w:r>
-      <w:r>
-        <w:rPr>
-          <w:sz w:val="18"/>
-          <w:szCs w:val="18"/>
-        </w:rPr>
-        <w:t>double</w:t>
+        <w:t>Byte&gt;short&lt;int&lt;long&lt;float &lt; double</w:t>
       </w:r>
     </w:p>
     <w:p>
@@ -4849,6 +4270,7 @@
           <w:lang w:val="en-IN" w:eastAsia="en-IN"/>
         </w:rPr>
       </w:pPr>
+      <w:proofErr w:type="spellStart"/>
       <w:r>
         <w:rPr>
           <w:rFonts w:ascii="Consolas" w:eastAsia="Times New Roman" w:hAnsi="Consolas" w:cs="Courier New"/>
@@ -4859,55 +4281,60 @@
           <w:shd w:val="clear" w:color="auto" w:fill="F6F7F8"/>
           <w:lang w:val="en-IN" w:eastAsia="en-IN"/>
         </w:rPr>
-        <w:t>Smaller_dataType</w:t>
-      </w:r>
+        <w:t>Smaller_</w:t>
+      </w:r>
+      <w:proofErr w:type="gramStart"/>
       <w:r>
         <w:rPr>
           <w:rFonts w:ascii="Consolas" w:eastAsia="Times New Roman" w:hAnsi="Consolas" w:cs="Courier New"/>
-          <w:color w:val="000000"/>
+          <w:color w:val="DD4A68"/>
           <w:sz w:val="18"/>
           <w:szCs w:val="18"/>
           <w:bdr w:val="single" w:sz="12" w:space="0" w:color="F0F1F2" w:frame="1"/>
           <w:shd w:val="clear" w:color="auto" w:fill="F6F7F8"/>
           <w:lang w:val="en-IN" w:eastAsia="en-IN"/>
         </w:rPr>
-        <w:t xml:space="preserve">  variableName</w:t>
-      </w:r>
+        <w:t>dataType</w:t>
+      </w:r>
+      <w:proofErr w:type="spellEnd"/>
       <w:r>
         <w:rPr>
           <w:rFonts w:ascii="Consolas" w:eastAsia="Times New Roman" w:hAnsi="Consolas" w:cs="Courier New"/>
-          <w:color w:val="9A6E3A"/>
+          <w:color w:val="000000"/>
           <w:sz w:val="18"/>
           <w:szCs w:val="18"/>
           <w:bdr w:val="single" w:sz="12" w:space="0" w:color="F0F1F2" w:frame="1"/>
           <w:shd w:val="clear" w:color="auto" w:fill="F6F7F8"/>
           <w:lang w:val="en-IN" w:eastAsia="en-IN"/>
         </w:rPr>
-        <w:t>=</w:t>
-      </w:r>
+        <w:t xml:space="preserve">  </w:t>
+      </w:r>
+      <w:proofErr w:type="spellStart"/>
       <w:r>
         <w:rPr>
           <w:rFonts w:ascii="Consolas" w:eastAsia="Times New Roman" w:hAnsi="Consolas" w:cs="Courier New"/>
-          <w:color w:val="999999"/>
+          <w:color w:val="000000"/>
           <w:sz w:val="18"/>
           <w:szCs w:val="18"/>
           <w:bdr w:val="single" w:sz="12" w:space="0" w:color="F0F1F2" w:frame="1"/>
           <w:shd w:val="clear" w:color="auto" w:fill="F6F7F8"/>
           <w:lang w:val="en-IN" w:eastAsia="en-IN"/>
         </w:rPr>
-        <w:t>(</w:t>
-      </w:r>
+        <w:t>variableName</w:t>
+      </w:r>
+      <w:proofErr w:type="spellEnd"/>
+      <w:proofErr w:type="gramEnd"/>
       <w:r>
         <w:rPr>
           <w:rFonts w:ascii="Consolas" w:eastAsia="Times New Roman" w:hAnsi="Consolas" w:cs="Courier New"/>
-          <w:color w:val="000000"/>
+          <w:color w:val="9A6E3A"/>
           <w:sz w:val="18"/>
           <w:szCs w:val="18"/>
           <w:bdr w:val="single" w:sz="12" w:space="0" w:color="F0F1F2" w:frame="1"/>
           <w:shd w:val="clear" w:color="auto" w:fill="F6F7F8"/>
           <w:lang w:val="en-IN" w:eastAsia="en-IN"/>
         </w:rPr>
-        <w:t>Smaller_dataType</w:t>
+        <w:t>=</w:t>
       </w:r>
       <w:r>
         <w:rPr>
@@ -4919,8 +4346,9 @@
           <w:shd w:val="clear" w:color="auto" w:fill="F6F7F8"/>
           <w:lang w:val="en-IN" w:eastAsia="en-IN"/>
         </w:rPr>
-        <w:t>)</w:t>
-      </w:r>
+        <w:t>(</w:t>
+      </w:r>
+      <w:proofErr w:type="spellStart"/>
       <w:r>
         <w:rPr>
           <w:rFonts w:ascii="Consolas" w:eastAsia="Times New Roman" w:hAnsi="Consolas" w:cs="Courier New"/>
@@ -4931,8 +4359,9 @@
           <w:shd w:val="clear" w:color="auto" w:fill="F6F7F8"/>
           <w:lang w:val="en-IN" w:eastAsia="en-IN"/>
         </w:rPr>
-        <w:t>Bigger_dataType_Value</w:t>
-      </w:r>
+        <w:t>Smaller_dataType</w:t>
+      </w:r>
+      <w:proofErr w:type="spellEnd"/>
       <w:r>
         <w:rPr>
           <w:rFonts w:ascii="Consolas" w:eastAsia="Times New Roman" w:hAnsi="Consolas" w:cs="Courier New"/>
@@ -4943,6 +4372,32 @@
           <w:shd w:val="clear" w:color="auto" w:fill="F6F7F8"/>
           <w:lang w:val="en-IN" w:eastAsia="en-IN"/>
         </w:rPr>
+        <w:t>)</w:t>
+      </w:r>
+      <w:proofErr w:type="spellStart"/>
+      <w:r>
+        <w:rPr>
+          <w:rFonts w:ascii="Consolas" w:eastAsia="Times New Roman" w:hAnsi="Consolas" w:cs="Courier New"/>
+          <w:color w:val="000000"/>
+          <w:sz w:val="18"/>
+          <w:szCs w:val="18"/>
+          <w:bdr w:val="single" w:sz="12" w:space="0" w:color="F0F1F2" w:frame="1"/>
+          <w:shd w:val="clear" w:color="auto" w:fill="F6F7F8"/>
+          <w:lang w:val="en-IN" w:eastAsia="en-IN"/>
+        </w:rPr>
+        <w:t>Bigger_dataType_Value</w:t>
+      </w:r>
+      <w:proofErr w:type="spellEnd"/>
+      <w:r>
+        <w:rPr>
+          <w:rFonts w:ascii="Consolas" w:eastAsia="Times New Roman" w:hAnsi="Consolas" w:cs="Courier New"/>
+          <w:color w:val="999999"/>
+          <w:sz w:val="18"/>
+          <w:szCs w:val="18"/>
+          <w:bdr w:val="single" w:sz="12" w:space="0" w:color="F0F1F2" w:frame="1"/>
+          <w:shd w:val="clear" w:color="auto" w:fill="F6F7F8"/>
+          <w:lang w:val="en-IN" w:eastAsia="en-IN"/>
+        </w:rPr>
         <w:t>;</w:t>
       </w:r>
     </w:p>
@@ -4962,7 +4417,7 @@
           <w:szCs w:val="18"/>
         </w:rPr>
         <w:drawing>
-          <wp:inline distT="0" distB="0" distL="0" distR="0" wp14:anchorId="252E1E89" wp14:editId="403ECD4A">
+          <wp:inline distT="0" distB="0" distL="0" distR="0" wp14:anchorId="7483573F" wp14:editId="6DB70C76">
             <wp:extent cx="3543210" cy="1572155"/>
             <wp:effectExtent l="0" t="0" r="635" b="9525"/>
             <wp:docPr id="57" name="Picture 57"/>
@@ -5107,7 +4562,25 @@
           <w:sz w:val="18"/>
           <w:szCs w:val="18"/>
         </w:rPr>
-        <w:t>We can use Convert.ToInt32() class or the int.Parse() method to convert the data.</w:t>
+        <w:t xml:space="preserve">We can use Convert.ToInt32() class or the </w:t>
+      </w:r>
+      <w:proofErr w:type="spellStart"/>
+      <w:proofErr w:type="gramStart"/>
+      <w:r>
+        <w:rPr>
+          <w:sz w:val="18"/>
+          <w:szCs w:val="18"/>
+        </w:rPr>
+        <w:t>int.Parse</w:t>
+      </w:r>
+      <w:proofErr w:type="spellEnd"/>
+      <w:proofErr w:type="gramEnd"/>
+      <w:r>
+        <w:rPr>
+          <w:sz w:val="18"/>
+          <w:szCs w:val="18"/>
+        </w:rPr>
+        <w:t>() method to convert the data.</w:t>
       </w:r>
     </w:p>
     <w:p>
@@ -5125,7 +4598,7 @@
           <w:szCs w:val="18"/>
         </w:rPr>
         <w:drawing>
-          <wp:inline distT="0" distB="0" distL="0" distR="0" wp14:anchorId="695F62DB" wp14:editId="0B606180">
+          <wp:inline distT="0" distB="0" distL="0" distR="0" wp14:anchorId="2265FF62" wp14:editId="3E031776">
             <wp:extent cx="3619814" cy="1432684"/>
             <wp:effectExtent l="0" t="0" r="0" b="0"/>
             <wp:docPr id="58" name="Picture 58"/>
@@ -5226,7 +4699,7 @@
           <w:szCs w:val="18"/>
         </w:rPr>
         <w:drawing>
-          <wp:inline distT="0" distB="0" distL="0" distR="0" wp14:anchorId="6045F79C" wp14:editId="46633B91">
+          <wp:inline distT="0" distB="0" distL="0" distR="0" wp14:anchorId="17A7E0F0" wp14:editId="1E6D0D37">
             <wp:extent cx="2253240" cy="1268095"/>
             <wp:effectExtent l="0" t="0" r="0" b="8255"/>
             <wp:docPr id="59" name="Picture 59" descr="Boxing and Unboxing in C# with Examples"/>
@@ -5350,7 +4823,7 @@
           <w:szCs w:val="18"/>
         </w:rPr>
         <w:drawing>
-          <wp:inline distT="0" distB="0" distL="0" distR="0" wp14:anchorId="372FAE93" wp14:editId="3B48FC6B">
+          <wp:inline distT="0" distB="0" distL="0" distR="0" wp14:anchorId="58A0A908" wp14:editId="26817EA3">
             <wp:extent cx="2253240" cy="1268095"/>
             <wp:effectExtent l="0" t="0" r="0" b="8255"/>
             <wp:docPr id="60" name="Picture 60" descr="Boxing and Unboxing in C# with Examples"/>
@@ -5464,10 +4937,7 @@
         <w:pStyle w:val="Heading2"/>
       </w:pPr>
       <w:r>
-        <w:t xml:space="preserve">Kinds of </w:t>
-      </w:r>
-      <w:r>
-        <w:t xml:space="preserve">Operator </w:t>
+        <w:t xml:space="preserve">Kinds of Operator </w:t>
       </w:r>
     </w:p>
     <w:p>
@@ -5849,8 +5319,11 @@
     </w:p>
     <w:p>
       <w:r>
+        <w:rPr>
+          <w:noProof/>
+        </w:rPr>
         <w:drawing>
-          <wp:inline distT="0" distB="0" distL="0" distR="0" wp14:anchorId="46CDA3A1" wp14:editId="6FAB4C9F">
+          <wp:inline distT="0" distB="0" distL="0" distR="0" wp14:anchorId="50E3E7D0" wp14:editId="52410408">
             <wp:extent cx="5734050" cy="3802510"/>
             <wp:effectExtent l="0" t="0" r="0" b="7620"/>
             <wp:docPr id="3" name="Picture 3"/>
@@ -5886,6 +5359,1070 @@
         </w:drawing>
       </w:r>
     </w:p>
+    <w:p/>
+    <w:p>
+      <w:pPr>
+        <w:pStyle w:val="Heading1"/>
+      </w:pPr>
+      <w:r>
+        <w:t>Loop</w:t>
+      </w:r>
+    </w:p>
+    <w:p>
+      <w:pPr>
+        <w:pStyle w:val="Heading2"/>
+      </w:pPr>
+      <w:r>
+        <w:t>What is loops in c sharp</w:t>
+      </w:r>
+    </w:p>
+    <w:p>
+      <w:pPr>
+        <w:pStyle w:val="ListParagraph"/>
+        <w:numPr>
+          <w:ilvl w:val="0"/>
+          <w:numId w:val="8"/>
+        </w:numPr>
+      </w:pPr>
+      <w:r>
+        <w:t xml:space="preserve">Loop is a control flow statement which allows a block of code to be executed for a specified number of </w:t>
+      </w:r>
+      <w:proofErr w:type="gramStart"/>
+      <w:r>
+        <w:t>times .</w:t>
+      </w:r>
+      <w:proofErr w:type="gramEnd"/>
+    </w:p>
+    <w:p>
+      <w:pPr>
+        <w:pStyle w:val="ListParagraph"/>
+        <w:numPr>
+          <w:ilvl w:val="0"/>
+          <w:numId w:val="8"/>
+        </w:numPr>
+      </w:pPr>
+      <w:r>
+        <w:t xml:space="preserve">It can also run until a certain condition is </w:t>
+      </w:r>
+      <w:proofErr w:type="gramStart"/>
+      <w:r>
+        <w:t>met .</w:t>
+      </w:r>
+      <w:proofErr w:type="gramEnd"/>
+    </w:p>
+    <w:p>
+      <w:pPr>
+        <w:pStyle w:val="ListParagraph"/>
+      </w:pPr>
+    </w:p>
+    <w:p>
+      <w:pPr>
+        <w:pStyle w:val="Heading2"/>
+      </w:pPr>
+      <w:r>
+        <w:t xml:space="preserve">How many kinds of loops are </w:t>
+      </w:r>
+      <w:proofErr w:type="gramStart"/>
+      <w:r>
+        <w:t>there ?</w:t>
+      </w:r>
+      <w:proofErr w:type="gramEnd"/>
+    </w:p>
+    <w:p/>
+    <w:p>
+      <w:pPr>
+        <w:pStyle w:val="ListParagraph"/>
+        <w:numPr>
+          <w:ilvl w:val="0"/>
+          <w:numId w:val="31"/>
+        </w:numPr>
+      </w:pPr>
+      <w:r>
+        <w:t xml:space="preserve">For </w:t>
+      </w:r>
+      <w:proofErr w:type="gramStart"/>
+      <w:r>
+        <w:t>loop :</w:t>
+      </w:r>
+      <w:proofErr w:type="gramEnd"/>
+      <w:r>
+        <w:t xml:space="preserve">  used to execute  a block of code for a specific number of times.</w:t>
+      </w:r>
+    </w:p>
+    <w:p>
+      <w:pPr>
+        <w:pStyle w:val="ListParagraph"/>
+      </w:pPr>
+      <w:r>
+        <w:lastRenderedPageBreak/>
+        <w:drawing>
+          <wp:inline distT="0" distB="0" distL="0" distR="0" wp14:anchorId="23448F35" wp14:editId="1836B81A">
+            <wp:extent cx="4781550" cy="1243913"/>
+            <wp:effectExtent l="0" t="0" r="0" b="0"/>
+            <wp:docPr id="4" name="Picture 4"/>
+            <wp:cNvGraphicFramePr>
+              <a:graphicFrameLocks xmlns:a="http://schemas.openxmlformats.org/drawingml/2006/main" noChangeAspect="1"/>
+            </wp:cNvGraphicFramePr>
+            <a:graphic xmlns:a="http://schemas.openxmlformats.org/drawingml/2006/main">
+              <a:graphicData uri="http://schemas.openxmlformats.org/drawingml/2006/picture">
+                <pic:pic xmlns:pic="http://schemas.openxmlformats.org/drawingml/2006/picture">
+                  <pic:nvPicPr>
+                    <pic:cNvPr id="1" name=""/>
+                    <pic:cNvPicPr/>
+                  </pic:nvPicPr>
+                  <pic:blipFill>
+                    <a:blip r:embed="rId36"/>
+                    <a:stretch>
+                      <a:fillRect/>
+                    </a:stretch>
+                  </pic:blipFill>
+                  <pic:spPr>
+                    <a:xfrm>
+                      <a:off x="0" y="0"/>
+                      <a:ext cx="4812720" cy="1252022"/>
+                    </a:xfrm>
+                    <a:prstGeom prst="rect">
+                      <a:avLst/>
+                    </a:prstGeom>
+                  </pic:spPr>
+                </pic:pic>
+              </a:graphicData>
+            </a:graphic>
+          </wp:inline>
+        </w:drawing>
+      </w:r>
+    </w:p>
+    <w:p>
+      <w:pPr>
+        <w:pStyle w:val="ListParagraph"/>
+      </w:pPr>
+    </w:p>
+    <w:p>
+      <w:pPr>
+        <w:pStyle w:val="ListParagraph"/>
+      </w:pPr>
+      <w:r>
+        <w:drawing>
+          <wp:inline distT="0" distB="0" distL="0" distR="0" wp14:anchorId="06417ABE" wp14:editId="190E6E78">
+            <wp:extent cx="4696480" cy="1962424"/>
+            <wp:effectExtent l="0" t="0" r="0" b="0"/>
+            <wp:docPr id="7" name="Picture 7"/>
+            <wp:cNvGraphicFramePr>
+              <a:graphicFrameLocks xmlns:a="http://schemas.openxmlformats.org/drawingml/2006/main" noChangeAspect="1"/>
+            </wp:cNvGraphicFramePr>
+            <a:graphic xmlns:a="http://schemas.openxmlformats.org/drawingml/2006/main">
+              <a:graphicData uri="http://schemas.openxmlformats.org/drawingml/2006/picture">
+                <pic:pic xmlns:pic="http://schemas.openxmlformats.org/drawingml/2006/picture">
+                  <pic:nvPicPr>
+                    <pic:cNvPr id="1" name=""/>
+                    <pic:cNvPicPr/>
+                  </pic:nvPicPr>
+                  <pic:blipFill>
+                    <a:blip r:embed="rId37"/>
+                    <a:stretch>
+                      <a:fillRect/>
+                    </a:stretch>
+                  </pic:blipFill>
+                  <pic:spPr>
+                    <a:xfrm>
+                      <a:off x="0" y="0"/>
+                      <a:ext cx="4696480" cy="1962424"/>
+                    </a:xfrm>
+                    <a:prstGeom prst="rect">
+                      <a:avLst/>
+                    </a:prstGeom>
+                  </pic:spPr>
+                </pic:pic>
+              </a:graphicData>
+            </a:graphic>
+          </wp:inline>
+        </w:drawing>
+      </w:r>
+    </w:p>
+    <w:p>
+      <w:pPr>
+        <w:pStyle w:val="ListParagraph"/>
+      </w:pPr>
+    </w:p>
+    <w:p>
+      <w:pPr>
+        <w:pStyle w:val="ListParagraph"/>
+        <w:numPr>
+          <w:ilvl w:val="0"/>
+          <w:numId w:val="31"/>
+        </w:numPr>
+      </w:pPr>
+      <w:proofErr w:type="gramStart"/>
+      <w:r>
+        <w:t>While :</w:t>
+      </w:r>
+      <w:proofErr w:type="gramEnd"/>
+      <w:r>
+        <w:t xml:space="preserve"> this loop is used to execute a block of code as long as certain condition is true.</w:t>
+      </w:r>
+    </w:p>
+    <w:p>
+      <w:pPr>
+        <w:pStyle w:val="ListParagraph"/>
+      </w:pPr>
+    </w:p>
+    <w:p>
+      <w:pPr>
+        <w:pStyle w:val="ListParagraph"/>
+      </w:pPr>
+      <w:r>
+        <w:drawing>
+          <wp:inline distT="0" distB="0" distL="0" distR="0" wp14:anchorId="59B0A1D9" wp14:editId="683DDAC5">
+            <wp:extent cx="3696216" cy="2343477"/>
+            <wp:effectExtent l="0" t="0" r="0" b="0"/>
+            <wp:docPr id="5" name="Picture 5"/>
+            <wp:cNvGraphicFramePr>
+              <a:graphicFrameLocks xmlns:a="http://schemas.openxmlformats.org/drawingml/2006/main" noChangeAspect="1"/>
+            </wp:cNvGraphicFramePr>
+            <a:graphic xmlns:a="http://schemas.openxmlformats.org/drawingml/2006/main">
+              <a:graphicData uri="http://schemas.openxmlformats.org/drawingml/2006/picture">
+                <pic:pic xmlns:pic="http://schemas.openxmlformats.org/drawingml/2006/picture">
+                  <pic:nvPicPr>
+                    <pic:cNvPr id="1" name=""/>
+                    <pic:cNvPicPr/>
+                  </pic:nvPicPr>
+                  <pic:blipFill>
+                    <a:blip r:embed="rId38"/>
+                    <a:stretch>
+                      <a:fillRect/>
+                    </a:stretch>
+                  </pic:blipFill>
+                  <pic:spPr>
+                    <a:xfrm>
+                      <a:off x="0" y="0"/>
+                      <a:ext cx="3696216" cy="2343477"/>
+                    </a:xfrm>
+                    <a:prstGeom prst="rect">
+                      <a:avLst/>
+                    </a:prstGeom>
+                  </pic:spPr>
+                </pic:pic>
+              </a:graphicData>
+            </a:graphic>
+          </wp:inline>
+        </w:drawing>
+      </w:r>
+    </w:p>
+    <w:p>
+      <w:pPr>
+        <w:pStyle w:val="ListParagraph"/>
+      </w:pPr>
+    </w:p>
+    <w:p>
+      <w:pPr>
+        <w:pStyle w:val="ListParagraph"/>
+        <w:numPr>
+          <w:ilvl w:val="0"/>
+          <w:numId w:val="31"/>
+        </w:numPr>
+      </w:pPr>
+      <w:proofErr w:type="spellStart"/>
+      <w:r>
+        <w:t>Do_</w:t>
+      </w:r>
+      <w:proofErr w:type="gramStart"/>
+      <w:r>
+        <w:t>While</w:t>
+      </w:r>
+      <w:proofErr w:type="spellEnd"/>
+      <w:r>
+        <w:t xml:space="preserve"> :</w:t>
+      </w:r>
+      <w:proofErr w:type="gramEnd"/>
+      <w:r>
+        <w:t xml:space="preserve"> This loop is similar to while loop but the block of code is executed at least once .</w:t>
+      </w:r>
+    </w:p>
+    <w:p>
+      <w:pPr>
+        <w:pStyle w:val="ListParagraph"/>
+      </w:pPr>
+    </w:p>
+    <w:p>
+      <w:pPr>
+        <w:pStyle w:val="ListParagraph"/>
+      </w:pPr>
+      <w:r>
+        <w:lastRenderedPageBreak/>
+        <w:drawing>
+          <wp:inline distT="0" distB="0" distL="0" distR="0" wp14:anchorId="27FEA8B6" wp14:editId="6F9B0C3B">
+            <wp:extent cx="2943636" cy="2219635"/>
+            <wp:effectExtent l="0" t="0" r="9525" b="9525"/>
+            <wp:docPr id="6" name="Picture 6"/>
+            <wp:cNvGraphicFramePr>
+              <a:graphicFrameLocks xmlns:a="http://schemas.openxmlformats.org/drawingml/2006/main" noChangeAspect="1"/>
+            </wp:cNvGraphicFramePr>
+            <a:graphic xmlns:a="http://schemas.openxmlformats.org/drawingml/2006/main">
+              <a:graphicData uri="http://schemas.openxmlformats.org/drawingml/2006/picture">
+                <pic:pic xmlns:pic="http://schemas.openxmlformats.org/drawingml/2006/picture">
+                  <pic:nvPicPr>
+                    <pic:cNvPr id="1" name=""/>
+                    <pic:cNvPicPr/>
+                  </pic:nvPicPr>
+                  <pic:blipFill>
+                    <a:blip r:embed="rId39"/>
+                    <a:stretch>
+                      <a:fillRect/>
+                    </a:stretch>
+                  </pic:blipFill>
+                  <pic:spPr>
+                    <a:xfrm>
+                      <a:off x="0" y="0"/>
+                      <a:ext cx="2943636" cy="2219635"/>
+                    </a:xfrm>
+                    <a:prstGeom prst="rect">
+                      <a:avLst/>
+                    </a:prstGeom>
+                  </pic:spPr>
+                </pic:pic>
+              </a:graphicData>
+            </a:graphic>
+          </wp:inline>
+        </w:drawing>
+      </w:r>
+    </w:p>
+    <w:p>
+      <w:pPr>
+        <w:pStyle w:val="ListParagraph"/>
+      </w:pPr>
+    </w:p>
+    <w:p>
+      <w:pPr>
+        <w:pStyle w:val="ListParagraph"/>
+        <w:numPr>
+          <w:ilvl w:val="0"/>
+          <w:numId w:val="31"/>
+        </w:numPr>
+      </w:pPr>
+      <w:r>
+        <w:t xml:space="preserve">For _Each </w:t>
+      </w:r>
+      <w:proofErr w:type="gramStart"/>
+      <w:r>
+        <w:t>loop :</w:t>
+      </w:r>
+      <w:proofErr w:type="gramEnd"/>
+      <w:r>
+        <w:t xml:space="preserve">  </w:t>
+      </w:r>
+      <w:r>
+        <w:rPr>
+          <w:rFonts w:ascii="Segoe UI" w:hAnsi="Segoe UI" w:cs="Segoe UI"/>
+          <w:color w:val="374151"/>
+          <w:sz w:val="20"/>
+          <w:szCs w:val="20"/>
+          <w:shd w:val="clear" w:color="auto" w:fill="F7F7F8"/>
+        </w:rPr>
+        <w:t>is used to iterate over the elements of a collection, such as an array or a list.</w:t>
+      </w:r>
+    </w:p>
+    <w:p>
+      <w:pPr>
+        <w:pStyle w:val="ListParagraph"/>
+        <w:rPr>
+          <w:rFonts w:ascii="Segoe UI" w:hAnsi="Segoe UI" w:cs="Segoe UI"/>
+          <w:color w:val="374151"/>
+          <w:sz w:val="20"/>
+          <w:szCs w:val="20"/>
+          <w:shd w:val="clear" w:color="auto" w:fill="F7F7F8"/>
+        </w:rPr>
+      </w:pPr>
+    </w:p>
+    <w:p>
+      <w:pPr>
+        <w:pStyle w:val="ListParagraph"/>
+      </w:pPr>
+      <w:r>
+        <w:drawing>
+          <wp:inline distT="0" distB="0" distL="0" distR="0" wp14:anchorId="2A312387" wp14:editId="3A2CC1B1">
+            <wp:extent cx="4172532" cy="2210108"/>
+            <wp:effectExtent l="0" t="0" r="0" b="0"/>
+            <wp:docPr id="8" name="Picture 8"/>
+            <wp:cNvGraphicFramePr>
+              <a:graphicFrameLocks xmlns:a="http://schemas.openxmlformats.org/drawingml/2006/main" noChangeAspect="1"/>
+            </wp:cNvGraphicFramePr>
+            <a:graphic xmlns:a="http://schemas.openxmlformats.org/drawingml/2006/main">
+              <a:graphicData uri="http://schemas.openxmlformats.org/drawingml/2006/picture">
+                <pic:pic xmlns:pic="http://schemas.openxmlformats.org/drawingml/2006/picture">
+                  <pic:nvPicPr>
+                    <pic:cNvPr id="1" name=""/>
+                    <pic:cNvPicPr/>
+                  </pic:nvPicPr>
+                  <pic:blipFill>
+                    <a:blip r:embed="rId40"/>
+                    <a:stretch>
+                      <a:fillRect/>
+                    </a:stretch>
+                  </pic:blipFill>
+                  <pic:spPr>
+                    <a:xfrm>
+                      <a:off x="0" y="0"/>
+                      <a:ext cx="4172532" cy="2210108"/>
+                    </a:xfrm>
+                    <a:prstGeom prst="rect">
+                      <a:avLst/>
+                    </a:prstGeom>
+                  </pic:spPr>
+                </pic:pic>
+              </a:graphicData>
+            </a:graphic>
+          </wp:inline>
+        </w:drawing>
+      </w:r>
+    </w:p>
+    <w:p>
+      <w:pPr>
+        <w:pStyle w:val="ListParagraph"/>
+      </w:pPr>
+    </w:p>
+    <w:p>
+      <w:pPr>
+        <w:pStyle w:val="ListParagraph"/>
+      </w:pPr>
+    </w:p>
+    <w:p>
+      <w:pPr>
+        <w:pStyle w:val="Heading1"/>
+      </w:pPr>
+      <w:r>
+        <w:t xml:space="preserve">Array </w:t>
+      </w:r>
+    </w:p>
+    <w:p/>
+    <w:p>
+      <w:pPr>
+        <w:pStyle w:val="Heading2"/>
+      </w:pPr>
+      <w:r>
+        <w:t xml:space="preserve">What is Array in c </w:t>
+      </w:r>
+      <w:proofErr w:type="gramStart"/>
+      <w:r>
+        <w:t># ?</w:t>
+      </w:r>
+      <w:proofErr w:type="gramEnd"/>
+    </w:p>
+    <w:p/>
+    <w:p>
+      <w:pPr>
+        <w:pStyle w:val="ListParagraph"/>
+        <w:numPr>
+          <w:ilvl w:val="0"/>
+          <w:numId w:val="31"/>
+        </w:numPr>
+      </w:pPr>
+      <w:r>
+        <w:t xml:space="preserve">It is a collection of items that are stored in a contiguous block of </w:t>
+      </w:r>
+      <w:proofErr w:type="gramStart"/>
+      <w:r>
+        <w:t>memory .</w:t>
+      </w:r>
+      <w:proofErr w:type="gramEnd"/>
+    </w:p>
+    <w:p>
+      <w:pPr>
+        <w:pStyle w:val="ListParagraph"/>
+        <w:numPr>
+          <w:ilvl w:val="0"/>
+          <w:numId w:val="31"/>
+        </w:numPr>
+      </w:pPr>
+      <w:r>
+        <w:t xml:space="preserve">In array there are several ways to create and initialize an </w:t>
+      </w:r>
+      <w:proofErr w:type="gramStart"/>
+      <w:r>
+        <w:t>array :</w:t>
+      </w:r>
+      <w:proofErr w:type="gramEnd"/>
+    </w:p>
+    <w:p>
+      <w:pPr>
+        <w:pStyle w:val="ListParagraph"/>
+      </w:pPr>
+      <w:r>
+        <w:drawing>
+          <wp:inline distT="0" distB="0" distL="0" distR="0" wp14:anchorId="620F805C" wp14:editId="07BC3A31">
+            <wp:extent cx="3886742" cy="676369"/>
+            <wp:effectExtent l="0" t="0" r="0" b="9525"/>
+            <wp:docPr id="9" name="Picture 9"/>
+            <wp:cNvGraphicFramePr>
+              <a:graphicFrameLocks xmlns:a="http://schemas.openxmlformats.org/drawingml/2006/main" noChangeAspect="1"/>
+            </wp:cNvGraphicFramePr>
+            <a:graphic xmlns:a="http://schemas.openxmlformats.org/drawingml/2006/main">
+              <a:graphicData uri="http://schemas.openxmlformats.org/drawingml/2006/picture">
+                <pic:pic xmlns:pic="http://schemas.openxmlformats.org/drawingml/2006/picture">
+                  <pic:nvPicPr>
+                    <pic:cNvPr id="1" name=""/>
+                    <pic:cNvPicPr/>
+                  </pic:nvPicPr>
+                  <pic:blipFill>
+                    <a:blip r:embed="rId41"/>
+                    <a:stretch>
+                      <a:fillRect/>
+                    </a:stretch>
+                  </pic:blipFill>
+                  <pic:spPr>
+                    <a:xfrm>
+                      <a:off x="0" y="0"/>
+                      <a:ext cx="3886742" cy="676369"/>
+                    </a:xfrm>
+                    <a:prstGeom prst="rect">
+                      <a:avLst/>
+                    </a:prstGeom>
+                  </pic:spPr>
+                </pic:pic>
+              </a:graphicData>
+            </a:graphic>
+          </wp:inline>
+        </w:drawing>
+      </w:r>
+    </w:p>
+    <w:p>
+      <w:pPr>
+        <w:pStyle w:val="ListParagraph"/>
+      </w:pPr>
+    </w:p>
+    <w:p>
+      <w:pPr>
+        <w:pStyle w:val="ListParagraph"/>
+      </w:pPr>
+      <w:r>
+        <w:drawing>
+          <wp:inline distT="0" distB="0" distL="0" distR="0" wp14:anchorId="5B112B70" wp14:editId="3CBC4606">
+            <wp:extent cx="5553850" cy="676369"/>
+            <wp:effectExtent l="0" t="0" r="8890" b="9525"/>
+            <wp:docPr id="10" name="Picture 10"/>
+            <wp:cNvGraphicFramePr>
+              <a:graphicFrameLocks xmlns:a="http://schemas.openxmlformats.org/drawingml/2006/main" noChangeAspect="1"/>
+            </wp:cNvGraphicFramePr>
+            <a:graphic xmlns:a="http://schemas.openxmlformats.org/drawingml/2006/main">
+              <a:graphicData uri="http://schemas.openxmlformats.org/drawingml/2006/picture">
+                <pic:pic xmlns:pic="http://schemas.openxmlformats.org/drawingml/2006/picture">
+                  <pic:nvPicPr>
+                    <pic:cNvPr id="1" name=""/>
+                    <pic:cNvPicPr/>
+                  </pic:nvPicPr>
+                  <pic:blipFill>
+                    <a:blip r:embed="rId42"/>
+                    <a:stretch>
+                      <a:fillRect/>
+                    </a:stretch>
+                  </pic:blipFill>
+                  <pic:spPr>
+                    <a:xfrm>
+                      <a:off x="0" y="0"/>
+                      <a:ext cx="5553850" cy="676369"/>
+                    </a:xfrm>
+                    <a:prstGeom prst="rect">
+                      <a:avLst/>
+                    </a:prstGeom>
+                  </pic:spPr>
+                </pic:pic>
+              </a:graphicData>
+            </a:graphic>
+          </wp:inline>
+        </w:drawing>
+      </w:r>
+    </w:p>
+    <w:p>
+      <w:pPr>
+        <w:pStyle w:val="ListParagraph"/>
+      </w:pPr>
+    </w:p>
+    <w:p>
+      <w:pPr>
+        <w:pStyle w:val="ListParagraph"/>
+      </w:pPr>
+      <w:r>
+        <w:lastRenderedPageBreak/>
+        <w:drawing>
+          <wp:inline distT="0" distB="0" distL="0" distR="0" wp14:anchorId="1DD721F5" wp14:editId="613E7C4F">
+            <wp:extent cx="6906589" cy="724001"/>
+            <wp:effectExtent l="0" t="0" r="8890" b="0"/>
+            <wp:docPr id="11" name="Picture 11"/>
+            <wp:cNvGraphicFramePr>
+              <a:graphicFrameLocks xmlns:a="http://schemas.openxmlformats.org/drawingml/2006/main" noChangeAspect="1"/>
+            </wp:cNvGraphicFramePr>
+            <a:graphic xmlns:a="http://schemas.openxmlformats.org/drawingml/2006/main">
+              <a:graphicData uri="http://schemas.openxmlformats.org/drawingml/2006/picture">
+                <pic:pic xmlns:pic="http://schemas.openxmlformats.org/drawingml/2006/picture">
+                  <pic:nvPicPr>
+                    <pic:cNvPr id="1" name=""/>
+                    <pic:cNvPicPr/>
+                  </pic:nvPicPr>
+                  <pic:blipFill>
+                    <a:blip r:embed="rId43"/>
+                    <a:stretch>
+                      <a:fillRect/>
+                    </a:stretch>
+                  </pic:blipFill>
+                  <pic:spPr>
+                    <a:xfrm>
+                      <a:off x="0" y="0"/>
+                      <a:ext cx="6906589" cy="724001"/>
+                    </a:xfrm>
+                    <a:prstGeom prst="rect">
+                      <a:avLst/>
+                    </a:prstGeom>
+                  </pic:spPr>
+                </pic:pic>
+              </a:graphicData>
+            </a:graphic>
+          </wp:inline>
+        </w:drawing>
+      </w:r>
+    </w:p>
+    <w:p>
+      <w:pPr>
+        <w:pStyle w:val="ListParagraph"/>
+      </w:pPr>
+    </w:p>
+    <w:p>
+      <w:pPr>
+        <w:pStyle w:val="ListParagraph"/>
+      </w:pPr>
+      <w:r>
+        <w:drawing>
+          <wp:inline distT="0" distB="0" distL="0" distR="0" wp14:anchorId="3533C767" wp14:editId="1E75990E">
+            <wp:extent cx="6931025" cy="709295"/>
+            <wp:effectExtent l="0" t="0" r="3175" b="0"/>
+            <wp:docPr id="12" name="Picture 12"/>
+            <wp:cNvGraphicFramePr>
+              <a:graphicFrameLocks xmlns:a="http://schemas.openxmlformats.org/drawingml/2006/main" noChangeAspect="1"/>
+            </wp:cNvGraphicFramePr>
+            <a:graphic xmlns:a="http://schemas.openxmlformats.org/drawingml/2006/main">
+              <a:graphicData uri="http://schemas.openxmlformats.org/drawingml/2006/picture">
+                <pic:pic xmlns:pic="http://schemas.openxmlformats.org/drawingml/2006/picture">
+                  <pic:nvPicPr>
+                    <pic:cNvPr id="1" name=""/>
+                    <pic:cNvPicPr/>
+                  </pic:nvPicPr>
+                  <pic:blipFill>
+                    <a:blip r:embed="rId44"/>
+                    <a:stretch>
+                      <a:fillRect/>
+                    </a:stretch>
+                  </pic:blipFill>
+                  <pic:spPr>
+                    <a:xfrm>
+                      <a:off x="0" y="0"/>
+                      <a:ext cx="6931025" cy="709295"/>
+                    </a:xfrm>
+                    <a:prstGeom prst="rect">
+                      <a:avLst/>
+                    </a:prstGeom>
+                  </pic:spPr>
+                </pic:pic>
+              </a:graphicData>
+            </a:graphic>
+          </wp:inline>
+        </w:drawing>
+      </w:r>
+    </w:p>
+    <w:p>
+      <w:pPr>
+        <w:pStyle w:val="ListParagraph"/>
+      </w:pPr>
+    </w:p>
+    <w:p>
+      <w:pPr>
+        <w:pStyle w:val="ListParagraph"/>
+      </w:pPr>
+    </w:p>
+    <w:p>
+      <w:pPr>
+        <w:pStyle w:val="Heading2"/>
+      </w:pPr>
+      <w:r>
+        <w:t xml:space="preserve">How Many kinds of arrays are </w:t>
+      </w:r>
+      <w:proofErr w:type="gramStart"/>
+      <w:r>
+        <w:t>there ?</w:t>
+      </w:r>
+      <w:proofErr w:type="gramEnd"/>
+    </w:p>
+    <w:p>
+      <w:pPr>
+        <w:pStyle w:val="ListParagraph"/>
+        <w:numPr>
+          <w:ilvl w:val="0"/>
+          <w:numId w:val="32"/>
+        </w:numPr>
+      </w:pPr>
+      <w:r>
+        <w:t xml:space="preserve">There are two types of arrays are </w:t>
+      </w:r>
+      <w:proofErr w:type="gramStart"/>
+      <w:r>
+        <w:t>there .</w:t>
+      </w:r>
+      <w:proofErr w:type="gramEnd"/>
+    </w:p>
+    <w:p>
+      <w:pPr>
+        <w:pStyle w:val="ListParagraph"/>
+        <w:numPr>
+          <w:ilvl w:val="0"/>
+          <w:numId w:val="32"/>
+        </w:numPr>
+        <w:rPr>
+          <w:sz w:val="18"/>
+          <w:szCs w:val="18"/>
+        </w:rPr>
+      </w:pPr>
+      <w:r>
+        <w:t xml:space="preserve">Single _Dimensional </w:t>
+      </w:r>
+      <w:proofErr w:type="gramStart"/>
+      <w:r>
+        <w:t>Arrays :</w:t>
+      </w:r>
+      <w:proofErr w:type="gramEnd"/>
+      <w:r>
+        <w:t xml:space="preserve"> </w:t>
+      </w:r>
+      <w:r>
+        <w:rPr>
+          <w:rFonts w:ascii="Segoe UI" w:hAnsi="Segoe UI" w:cs="Segoe UI"/>
+          <w:color w:val="374151"/>
+          <w:sz w:val="18"/>
+          <w:szCs w:val="18"/>
+          <w:shd w:val="clear" w:color="auto" w:fill="F7F7F8"/>
+        </w:rPr>
+        <w:t>A single-dimensional array is a linear structure that stores a fixed number of elements in a single row or column.</w:t>
+      </w:r>
+    </w:p>
+    <w:p>
+      <w:pPr>
+        <w:pStyle w:val="ListParagraph"/>
+        <w:rPr>
+          <w:rFonts w:ascii="Segoe UI" w:hAnsi="Segoe UI" w:cs="Segoe UI"/>
+          <w:color w:val="374151"/>
+          <w:sz w:val="18"/>
+          <w:szCs w:val="18"/>
+          <w:shd w:val="clear" w:color="auto" w:fill="F7F7F8"/>
+        </w:rPr>
+      </w:pPr>
+    </w:p>
+    <w:p>
+      <w:pPr>
+        <w:pStyle w:val="ListParagraph"/>
+        <w:rPr>
+          <w:sz w:val="18"/>
+          <w:szCs w:val="18"/>
+        </w:rPr>
+      </w:pPr>
+      <w:r>
+        <w:rPr>
+          <w:sz w:val="18"/>
+          <w:szCs w:val="18"/>
+        </w:rPr>
+        <w:t xml:space="preserve">       </w:t>
+      </w:r>
+      <w:r>
+        <w:rPr>
+          <w:sz w:val="18"/>
+          <w:szCs w:val="18"/>
+        </w:rPr>
+        <w:drawing>
+          <wp:inline distT="0" distB="0" distL="0" distR="0" wp14:anchorId="207D7160" wp14:editId="077327B3">
+            <wp:extent cx="4953691" cy="657317"/>
+            <wp:effectExtent l="0" t="0" r="0" b="9525"/>
+            <wp:docPr id="13" name="Picture 13"/>
+            <wp:cNvGraphicFramePr>
+              <a:graphicFrameLocks xmlns:a="http://schemas.openxmlformats.org/drawingml/2006/main" noChangeAspect="1"/>
+            </wp:cNvGraphicFramePr>
+            <a:graphic xmlns:a="http://schemas.openxmlformats.org/drawingml/2006/main">
+              <a:graphicData uri="http://schemas.openxmlformats.org/drawingml/2006/picture">
+                <pic:pic xmlns:pic="http://schemas.openxmlformats.org/drawingml/2006/picture">
+                  <pic:nvPicPr>
+                    <pic:cNvPr id="1" name=""/>
+                    <pic:cNvPicPr/>
+                  </pic:nvPicPr>
+                  <pic:blipFill>
+                    <a:blip r:embed="rId45"/>
+                    <a:stretch>
+                      <a:fillRect/>
+                    </a:stretch>
+                  </pic:blipFill>
+                  <pic:spPr>
+                    <a:xfrm>
+                      <a:off x="0" y="0"/>
+                      <a:ext cx="4953691" cy="657317"/>
+                    </a:xfrm>
+                    <a:prstGeom prst="rect">
+                      <a:avLst/>
+                    </a:prstGeom>
+                  </pic:spPr>
+                </pic:pic>
+              </a:graphicData>
+            </a:graphic>
+          </wp:inline>
+        </w:drawing>
+      </w:r>
+    </w:p>
+    <w:p>
+      <w:pPr>
+        <w:pStyle w:val="ListParagraph"/>
+        <w:rPr>
+          <w:sz w:val="18"/>
+          <w:szCs w:val="18"/>
+        </w:rPr>
+      </w:pPr>
+    </w:p>
+    <w:p>
+      <w:pPr>
+        <w:pStyle w:val="ListParagraph"/>
+        <w:numPr>
+          <w:ilvl w:val="0"/>
+          <w:numId w:val="32"/>
+        </w:numPr>
+        <w:rPr>
+          <w:sz w:val="18"/>
+          <w:szCs w:val="18"/>
+        </w:rPr>
+      </w:pPr>
+      <w:proofErr w:type="spellStart"/>
+      <w:r>
+        <w:rPr>
+          <w:sz w:val="18"/>
+          <w:szCs w:val="18"/>
+        </w:rPr>
+        <w:t>Multi_ Dimensional</w:t>
+      </w:r>
+      <w:proofErr w:type="spellEnd"/>
+      <w:r>
+        <w:rPr>
+          <w:sz w:val="18"/>
+          <w:szCs w:val="18"/>
+        </w:rPr>
+        <w:t xml:space="preserve"> </w:t>
+      </w:r>
+      <w:proofErr w:type="gramStart"/>
+      <w:r>
+        <w:rPr>
+          <w:sz w:val="18"/>
+          <w:szCs w:val="18"/>
+        </w:rPr>
+        <w:t>Array :</w:t>
+      </w:r>
+      <w:proofErr w:type="gramEnd"/>
+      <w:r>
+        <w:rPr>
+          <w:sz w:val="18"/>
+          <w:szCs w:val="18"/>
+        </w:rPr>
+        <w:t xml:space="preserve">  It can have two or more dimensions .</w:t>
+      </w:r>
+    </w:p>
+    <w:p>
+      <w:pPr>
+        <w:pStyle w:val="ListParagraph"/>
+        <w:rPr>
+          <w:sz w:val="18"/>
+          <w:szCs w:val="18"/>
+        </w:rPr>
+      </w:pPr>
+    </w:p>
+    <w:p>
+      <w:pPr>
+        <w:pStyle w:val="ListParagraph"/>
+        <w:rPr>
+          <w:sz w:val="18"/>
+          <w:szCs w:val="18"/>
+        </w:rPr>
+      </w:pPr>
+      <w:r>
+        <w:rPr>
+          <w:sz w:val="18"/>
+          <w:szCs w:val="18"/>
+        </w:rPr>
+        <w:t xml:space="preserve">            </w:t>
+      </w:r>
+      <w:r>
+        <w:rPr>
+          <w:sz w:val="18"/>
+          <w:szCs w:val="18"/>
+        </w:rPr>
+        <w:drawing>
+          <wp:inline distT="0" distB="0" distL="0" distR="0" wp14:anchorId="67C6BDDD" wp14:editId="4E6EBE32">
+            <wp:extent cx="3324689" cy="2095792"/>
+            <wp:effectExtent l="0" t="0" r="9525" b="0"/>
+            <wp:docPr id="14" name="Picture 14"/>
+            <wp:cNvGraphicFramePr>
+              <a:graphicFrameLocks xmlns:a="http://schemas.openxmlformats.org/drawingml/2006/main" noChangeAspect="1"/>
+            </wp:cNvGraphicFramePr>
+            <a:graphic xmlns:a="http://schemas.openxmlformats.org/drawingml/2006/main">
+              <a:graphicData uri="http://schemas.openxmlformats.org/drawingml/2006/picture">
+                <pic:pic xmlns:pic="http://schemas.openxmlformats.org/drawingml/2006/picture">
+                  <pic:nvPicPr>
+                    <pic:cNvPr id="1" name=""/>
+                    <pic:cNvPicPr/>
+                  </pic:nvPicPr>
+                  <pic:blipFill>
+                    <a:blip r:embed="rId46"/>
+                    <a:stretch>
+                      <a:fillRect/>
+                    </a:stretch>
+                  </pic:blipFill>
+                  <pic:spPr>
+                    <a:xfrm>
+                      <a:off x="0" y="0"/>
+                      <a:ext cx="3324689" cy="2095792"/>
+                    </a:xfrm>
+                    <a:prstGeom prst="rect">
+                      <a:avLst/>
+                    </a:prstGeom>
+                  </pic:spPr>
+                </pic:pic>
+              </a:graphicData>
+            </a:graphic>
+          </wp:inline>
+        </w:drawing>
+      </w:r>
+    </w:p>
+    <w:p>
+      <w:pPr>
+        <w:pStyle w:val="ListParagraph"/>
+        <w:rPr>
+          <w:sz w:val="18"/>
+          <w:szCs w:val="18"/>
+        </w:rPr>
+      </w:pPr>
+    </w:p>
+    <w:p>
+      <w:pPr>
+        <w:pStyle w:val="ListParagraph"/>
+        <w:numPr>
+          <w:ilvl w:val="0"/>
+          <w:numId w:val="32"/>
+        </w:numPr>
+        <w:rPr>
+          <w:sz w:val="18"/>
+          <w:szCs w:val="18"/>
+        </w:rPr>
+      </w:pPr>
+      <w:r>
+        <w:rPr>
+          <w:sz w:val="18"/>
+          <w:szCs w:val="18"/>
+        </w:rPr>
+        <w:t xml:space="preserve">Jagged Array /Arrays of </w:t>
+      </w:r>
+      <w:proofErr w:type="gramStart"/>
+      <w:r>
+        <w:rPr>
+          <w:sz w:val="18"/>
+          <w:szCs w:val="18"/>
+        </w:rPr>
+        <w:t>Arrays  :</w:t>
+      </w:r>
+      <w:proofErr w:type="gramEnd"/>
+      <w:r>
+        <w:rPr>
+          <w:sz w:val="18"/>
+          <w:szCs w:val="18"/>
+        </w:rPr>
+        <w:t xml:space="preserve">  Array where the length of each array can be different .</w:t>
+      </w:r>
+    </w:p>
+    <w:p>
+      <w:pPr>
+        <w:rPr>
+          <w:sz w:val="18"/>
+          <w:szCs w:val="18"/>
+        </w:rPr>
+      </w:pPr>
+    </w:p>
+    <w:p>
+      <w:pPr>
+        <w:rPr>
+          <w:sz w:val="18"/>
+          <w:szCs w:val="18"/>
+        </w:rPr>
+      </w:pPr>
+      <w:r>
+        <w:rPr>
+          <w:sz w:val="18"/>
+          <w:szCs w:val="18"/>
+        </w:rPr>
+        <w:t xml:space="preserve">                        </w:t>
+      </w:r>
+      <w:r>
+        <w:rPr>
+          <w:sz w:val="18"/>
+          <w:szCs w:val="18"/>
+        </w:rPr>
+        <w:drawing>
+          <wp:inline distT="0" distB="0" distL="0" distR="0" wp14:anchorId="0983681F" wp14:editId="113E2C94">
+            <wp:extent cx="3949270" cy="1463246"/>
+            <wp:effectExtent l="0" t="0" r="0" b="3810"/>
+            <wp:docPr id="15" name="Picture 15"/>
+            <wp:cNvGraphicFramePr>
+              <a:graphicFrameLocks xmlns:a="http://schemas.openxmlformats.org/drawingml/2006/main" noChangeAspect="1"/>
+            </wp:cNvGraphicFramePr>
+            <a:graphic xmlns:a="http://schemas.openxmlformats.org/drawingml/2006/main">
+              <a:graphicData uri="http://schemas.openxmlformats.org/drawingml/2006/picture">
+                <pic:pic xmlns:pic="http://schemas.openxmlformats.org/drawingml/2006/picture">
+                  <pic:nvPicPr>
+                    <pic:cNvPr id="1" name=""/>
+                    <pic:cNvPicPr/>
+                  </pic:nvPicPr>
+                  <pic:blipFill>
+                    <a:blip r:embed="rId47"/>
+                    <a:stretch>
+                      <a:fillRect/>
+                    </a:stretch>
+                  </pic:blipFill>
+                  <pic:spPr>
+                    <a:xfrm>
+                      <a:off x="0" y="0"/>
+                      <a:ext cx="3967175" cy="1469880"/>
+                    </a:xfrm>
+                    <a:prstGeom prst="rect">
+                      <a:avLst/>
+                    </a:prstGeom>
+                  </pic:spPr>
+                </pic:pic>
+              </a:graphicData>
+            </a:graphic>
+          </wp:inline>
+        </w:drawing>
+      </w:r>
+    </w:p>
+    <w:p>
+      <w:pPr>
+        <w:rPr>
+          <w:sz w:val="18"/>
+          <w:szCs w:val="18"/>
+        </w:rPr>
+      </w:pPr>
+    </w:p>
+    <w:p>
+      <w:pPr>
+        <w:rPr>
+          <w:sz w:val="18"/>
+          <w:szCs w:val="18"/>
+        </w:rPr>
+      </w:pPr>
+      <w:r>
+        <w:rPr>
+          <w:sz w:val="18"/>
+          <w:szCs w:val="18"/>
+        </w:rPr>
+        <w:lastRenderedPageBreak/>
+        <w:t xml:space="preserve">  </w:t>
+      </w:r>
+    </w:p>
+    <w:p/>
     <w:sectPr>
       <w:pgSz w:w="12240" w:h="15840"/>
       <w:pgMar w:top="568" w:right="758" w:bottom="1440" w:left="567" w:header="720" w:footer="720" w:gutter="0"/>
@@ -6048,6 +6585,119 @@
     </w:lvl>
   </w:abstractNum>
   <w:abstractNum w:abstractNumId="1" w15:restartNumberingAfterBreak="0">
+    <w:nsid w:val="06ED638C"/>
+    <w:multiLevelType w:val="hybridMultilevel"/>
+    <w:tmpl w:val="32F2FFA4"/>
+    <w:lvl w:ilvl="0" w:tplc="04090001">
+      <w:start w:val="1"/>
+      <w:numFmt w:val="bullet"/>
+      <w:lvlText w:val=""/>
+      <w:lvlJc w:val="left"/>
+      <w:pPr>
+        <w:ind w:left="720" w:hanging="360"/>
+      </w:pPr>
+      <w:rPr>
+        <w:rFonts w:ascii="Symbol" w:hAnsi="Symbol" w:hint="default"/>
+      </w:rPr>
+    </w:lvl>
+    <w:lvl w:ilvl="1" w:tplc="04090003" w:tentative="1">
+      <w:start w:val="1"/>
+      <w:numFmt w:val="bullet"/>
+      <w:lvlText w:val="o"/>
+      <w:lvlJc w:val="left"/>
+      <w:pPr>
+        <w:ind w:left="1440" w:hanging="360"/>
+      </w:pPr>
+      <w:rPr>
+        <w:rFonts w:ascii="Courier New" w:hAnsi="Courier New" w:cs="Courier New" w:hint="default"/>
+      </w:rPr>
+    </w:lvl>
+    <w:lvl w:ilvl="2" w:tplc="04090005" w:tentative="1">
+      <w:start w:val="1"/>
+      <w:numFmt w:val="bullet"/>
+      <w:lvlText w:val=""/>
+      <w:lvlJc w:val="left"/>
+      <w:pPr>
+        <w:ind w:left="2160" w:hanging="360"/>
+      </w:pPr>
+      <w:rPr>
+        <w:rFonts w:ascii="Wingdings" w:hAnsi="Wingdings" w:hint="default"/>
+      </w:rPr>
+    </w:lvl>
+    <w:lvl w:ilvl="3" w:tplc="04090001" w:tentative="1">
+      <w:start w:val="1"/>
+      <w:numFmt w:val="bullet"/>
+      <w:lvlText w:val=""/>
+      <w:lvlJc w:val="left"/>
+      <w:pPr>
+        <w:ind w:left="2880" w:hanging="360"/>
+      </w:pPr>
+      <w:rPr>
+        <w:rFonts w:ascii="Symbol" w:hAnsi="Symbol" w:hint="default"/>
+      </w:rPr>
+    </w:lvl>
+    <w:lvl w:ilvl="4" w:tplc="04090003" w:tentative="1">
+      <w:start w:val="1"/>
+      <w:numFmt w:val="bullet"/>
+      <w:lvlText w:val="o"/>
+      <w:lvlJc w:val="left"/>
+      <w:pPr>
+        <w:ind w:left="3600" w:hanging="360"/>
+      </w:pPr>
+      <w:rPr>
+        <w:rFonts w:ascii="Courier New" w:hAnsi="Courier New" w:cs="Courier New" w:hint="default"/>
+      </w:rPr>
+    </w:lvl>
+    <w:lvl w:ilvl="5" w:tplc="04090005" w:tentative="1">
+      <w:start w:val="1"/>
+      <w:numFmt w:val="bullet"/>
+      <w:lvlText w:val=""/>
+      <w:lvlJc w:val="left"/>
+      <w:pPr>
+        <w:ind w:left="4320" w:hanging="360"/>
+      </w:pPr>
+      <w:rPr>
+        <w:rFonts w:ascii="Wingdings" w:hAnsi="Wingdings" w:hint="default"/>
+      </w:rPr>
+    </w:lvl>
+    <w:lvl w:ilvl="6" w:tplc="04090001" w:tentative="1">
+      <w:start w:val="1"/>
+      <w:numFmt w:val="bullet"/>
+      <w:lvlText w:val=""/>
+      <w:lvlJc w:val="left"/>
+      <w:pPr>
+        <w:ind w:left="5040" w:hanging="360"/>
+      </w:pPr>
+      <w:rPr>
+        <w:rFonts w:ascii="Symbol" w:hAnsi="Symbol" w:hint="default"/>
+      </w:rPr>
+    </w:lvl>
+    <w:lvl w:ilvl="7" w:tplc="04090003" w:tentative="1">
+      <w:start w:val="1"/>
+      <w:numFmt w:val="bullet"/>
+      <w:lvlText w:val="o"/>
+      <w:lvlJc w:val="left"/>
+      <w:pPr>
+        <w:ind w:left="5760" w:hanging="360"/>
+      </w:pPr>
+      <w:rPr>
+        <w:rFonts w:ascii="Courier New" w:hAnsi="Courier New" w:cs="Courier New" w:hint="default"/>
+      </w:rPr>
+    </w:lvl>
+    <w:lvl w:ilvl="8" w:tplc="04090005" w:tentative="1">
+      <w:start w:val="1"/>
+      <w:numFmt w:val="bullet"/>
+      <w:lvlText w:val=""/>
+      <w:lvlJc w:val="left"/>
+      <w:pPr>
+        <w:ind w:left="6480" w:hanging="360"/>
+      </w:pPr>
+      <w:rPr>
+        <w:rFonts w:ascii="Wingdings" w:hAnsi="Wingdings" w:hint="default"/>
+      </w:rPr>
+    </w:lvl>
+  </w:abstractNum>
+  <w:abstractNum w:abstractNumId="2" w15:restartNumberingAfterBreak="0">
     <w:nsid w:val="09E70781"/>
     <w:multiLevelType w:val="hybridMultilevel"/>
     <w:tmpl w:val="04BE3622"/>
@@ -6160,7 +6810,7 @@
       </w:rPr>
     </w:lvl>
   </w:abstractNum>
-  <w:abstractNum w:abstractNumId="2" w15:restartNumberingAfterBreak="0">
+  <w:abstractNum w:abstractNumId="3" w15:restartNumberingAfterBreak="0">
     <w:nsid w:val="0E1F65C1"/>
     <w:multiLevelType w:val="hybridMultilevel"/>
     <w:tmpl w:val="DF323E3A"/>
@@ -6273,7 +6923,7 @@
       </w:rPr>
     </w:lvl>
   </w:abstractNum>
-  <w:abstractNum w:abstractNumId="3" w15:restartNumberingAfterBreak="0">
+  <w:abstractNum w:abstractNumId="4" w15:restartNumberingAfterBreak="0">
     <w:nsid w:val="13030352"/>
     <w:multiLevelType w:val="hybridMultilevel"/>
     <w:tmpl w:val="1DA830D4"/>
@@ -6386,7 +7036,7 @@
       </w:rPr>
     </w:lvl>
   </w:abstractNum>
-  <w:abstractNum w:abstractNumId="4" w15:restartNumberingAfterBreak="0">
+  <w:abstractNum w:abstractNumId="5" w15:restartNumberingAfterBreak="0">
     <w:nsid w:val="14E96CB3"/>
     <w:multiLevelType w:val="hybridMultilevel"/>
     <w:tmpl w:val="C2F26EE0"/>
@@ -6499,7 +7149,7 @@
       </w:rPr>
     </w:lvl>
   </w:abstractNum>
-  <w:abstractNum w:abstractNumId="5" w15:restartNumberingAfterBreak="0">
+  <w:abstractNum w:abstractNumId="6" w15:restartNumberingAfterBreak="0">
     <w:nsid w:val="1A8C2617"/>
     <w:multiLevelType w:val="hybridMultilevel"/>
     <w:tmpl w:val="0F40804C"/>
@@ -6612,7 +7262,7 @@
       </w:rPr>
     </w:lvl>
   </w:abstractNum>
-  <w:abstractNum w:abstractNumId="6" w15:restartNumberingAfterBreak="0">
+  <w:abstractNum w:abstractNumId="7" w15:restartNumberingAfterBreak="0">
     <w:nsid w:val="1C675C03"/>
     <w:multiLevelType w:val="hybridMultilevel"/>
     <w:tmpl w:val="4B9024E8"/>
@@ -6725,7 +7375,7 @@
       </w:rPr>
     </w:lvl>
   </w:abstractNum>
-  <w:abstractNum w:abstractNumId="7" w15:restartNumberingAfterBreak="0">
+  <w:abstractNum w:abstractNumId="8" w15:restartNumberingAfterBreak="0">
     <w:nsid w:val="1DBA128E"/>
     <w:multiLevelType w:val="hybridMultilevel"/>
     <w:tmpl w:val="E926151E"/>
@@ -6838,7 +7488,7 @@
       </w:rPr>
     </w:lvl>
   </w:abstractNum>
-  <w:abstractNum w:abstractNumId="8" w15:restartNumberingAfterBreak="0">
+  <w:abstractNum w:abstractNumId="9" w15:restartNumberingAfterBreak="0">
     <w:nsid w:val="26AE0AD6"/>
     <w:multiLevelType w:val="hybridMultilevel"/>
     <w:tmpl w:val="A6661808"/>
@@ -6951,7 +7601,7 @@
       </w:rPr>
     </w:lvl>
   </w:abstractNum>
-  <w:abstractNum w:abstractNumId="9" w15:restartNumberingAfterBreak="0">
+  <w:abstractNum w:abstractNumId="10" w15:restartNumberingAfterBreak="0">
     <w:nsid w:val="27605855"/>
     <w:multiLevelType w:val="hybridMultilevel"/>
     <w:tmpl w:val="7D1C28EE"/>
@@ -7064,7 +7714,7 @@
       </w:rPr>
     </w:lvl>
   </w:abstractNum>
-  <w:abstractNum w:abstractNumId="10" w15:restartNumberingAfterBreak="0">
+  <w:abstractNum w:abstractNumId="11" w15:restartNumberingAfterBreak="0">
     <w:nsid w:val="284528BB"/>
     <w:multiLevelType w:val="hybridMultilevel"/>
     <w:tmpl w:val="042C4EF6"/>
@@ -7177,7 +7827,7 @@
       </w:rPr>
     </w:lvl>
   </w:abstractNum>
-  <w:abstractNum w:abstractNumId="11" w15:restartNumberingAfterBreak="0">
+  <w:abstractNum w:abstractNumId="12" w15:restartNumberingAfterBreak="0">
     <w:nsid w:val="2E3A223E"/>
     <w:multiLevelType w:val="multilevel"/>
     <w:tmpl w:val="95B00378"/>
@@ -7290,7 +7940,7 @@
       </w:pPr>
     </w:lvl>
   </w:abstractNum>
-  <w:abstractNum w:abstractNumId="12" w15:restartNumberingAfterBreak="0">
+  <w:abstractNum w:abstractNumId="13" w15:restartNumberingAfterBreak="0">
     <w:nsid w:val="31C93834"/>
     <w:multiLevelType w:val="hybridMultilevel"/>
     <w:tmpl w:val="D7881760"/>
@@ -7403,7 +8053,7 @@
       </w:rPr>
     </w:lvl>
   </w:abstractNum>
-  <w:abstractNum w:abstractNumId="13" w15:restartNumberingAfterBreak="0">
+  <w:abstractNum w:abstractNumId="14" w15:restartNumberingAfterBreak="0">
     <w:nsid w:val="329529F1"/>
     <w:multiLevelType w:val="hybridMultilevel"/>
     <w:tmpl w:val="716CA3FC"/>
@@ -7516,7 +8166,7 @@
       </w:rPr>
     </w:lvl>
   </w:abstractNum>
-  <w:abstractNum w:abstractNumId="14" w15:restartNumberingAfterBreak="0">
+  <w:abstractNum w:abstractNumId="15" w15:restartNumberingAfterBreak="0">
     <w:nsid w:val="33F615C3"/>
     <w:multiLevelType w:val="multilevel"/>
     <w:tmpl w:val="279E2D76"/>
@@ -7665,7 +8315,7 @@
       </w:rPr>
     </w:lvl>
   </w:abstractNum>
-  <w:abstractNum w:abstractNumId="15" w15:restartNumberingAfterBreak="0">
+  <w:abstractNum w:abstractNumId="16" w15:restartNumberingAfterBreak="0">
     <w:nsid w:val="35873CA2"/>
     <w:multiLevelType w:val="hybridMultilevel"/>
     <w:tmpl w:val="6DD273D2"/>
@@ -7778,7 +8428,7 @@
       </w:rPr>
     </w:lvl>
   </w:abstractNum>
-  <w:abstractNum w:abstractNumId="16" w15:restartNumberingAfterBreak="0">
+  <w:abstractNum w:abstractNumId="17" w15:restartNumberingAfterBreak="0">
     <w:nsid w:val="36A106C9"/>
     <w:multiLevelType w:val="hybridMultilevel"/>
     <w:tmpl w:val="F0A483FE"/>
@@ -7891,7 +8541,7 @@
       </w:rPr>
     </w:lvl>
   </w:abstractNum>
-  <w:abstractNum w:abstractNumId="17" w15:restartNumberingAfterBreak="0">
+  <w:abstractNum w:abstractNumId="18" w15:restartNumberingAfterBreak="0">
     <w:nsid w:val="42991C2F"/>
     <w:multiLevelType w:val="hybridMultilevel"/>
     <w:tmpl w:val="BDB4296A"/>
@@ -8004,7 +8654,7 @@
       </w:rPr>
     </w:lvl>
   </w:abstractNum>
-  <w:abstractNum w:abstractNumId="18" w15:restartNumberingAfterBreak="0">
+  <w:abstractNum w:abstractNumId="19" w15:restartNumberingAfterBreak="0">
     <w:nsid w:val="447E512D"/>
     <w:multiLevelType w:val="hybridMultilevel"/>
     <w:tmpl w:val="EF18081C"/>
@@ -8117,7 +8767,7 @@
       </w:rPr>
     </w:lvl>
   </w:abstractNum>
-  <w:abstractNum w:abstractNumId="19" w15:restartNumberingAfterBreak="0">
+  <w:abstractNum w:abstractNumId="20" w15:restartNumberingAfterBreak="0">
     <w:nsid w:val="450B0A20"/>
     <w:multiLevelType w:val="hybridMultilevel"/>
     <w:tmpl w:val="0C3819D0"/>
@@ -8230,7 +8880,7 @@
       </w:rPr>
     </w:lvl>
   </w:abstractNum>
-  <w:abstractNum w:abstractNumId="20" w15:restartNumberingAfterBreak="0">
+  <w:abstractNum w:abstractNumId="21" w15:restartNumberingAfterBreak="0">
     <w:nsid w:val="48510A63"/>
     <w:multiLevelType w:val="hybridMultilevel"/>
     <w:tmpl w:val="C4E2A5BA"/>
@@ -8343,7 +8993,7 @@
       </w:rPr>
     </w:lvl>
   </w:abstractNum>
-  <w:abstractNum w:abstractNumId="21" w15:restartNumberingAfterBreak="0">
+  <w:abstractNum w:abstractNumId="22" w15:restartNumberingAfterBreak="0">
     <w:nsid w:val="48E719E3"/>
     <w:multiLevelType w:val="hybridMultilevel"/>
     <w:tmpl w:val="8FE0FE76"/>
@@ -8456,7 +9106,7 @@
       </w:rPr>
     </w:lvl>
   </w:abstractNum>
-  <w:abstractNum w:abstractNumId="22" w15:restartNumberingAfterBreak="0">
+  <w:abstractNum w:abstractNumId="23" w15:restartNumberingAfterBreak="0">
     <w:nsid w:val="4F0075A3"/>
     <w:multiLevelType w:val="hybridMultilevel"/>
     <w:tmpl w:val="2598B394"/>
@@ -8569,7 +9219,120 @@
       </w:rPr>
     </w:lvl>
   </w:abstractNum>
-  <w:abstractNum w:abstractNumId="23" w15:restartNumberingAfterBreak="0">
+  <w:abstractNum w:abstractNumId="24" w15:restartNumberingAfterBreak="0">
+    <w:nsid w:val="52206BFB"/>
+    <w:multiLevelType w:val="hybridMultilevel"/>
+    <w:tmpl w:val="B19E922C"/>
+    <w:lvl w:ilvl="0" w:tplc="04090001">
+      <w:start w:val="1"/>
+      <w:numFmt w:val="bullet"/>
+      <w:lvlText w:val=""/>
+      <w:lvlJc w:val="left"/>
+      <w:pPr>
+        <w:ind w:left="720" w:hanging="360"/>
+      </w:pPr>
+      <w:rPr>
+        <w:rFonts w:ascii="Symbol" w:hAnsi="Symbol" w:hint="default"/>
+      </w:rPr>
+    </w:lvl>
+    <w:lvl w:ilvl="1" w:tplc="04090003" w:tentative="1">
+      <w:start w:val="1"/>
+      <w:numFmt w:val="bullet"/>
+      <w:lvlText w:val="o"/>
+      <w:lvlJc w:val="left"/>
+      <w:pPr>
+        <w:ind w:left="1440" w:hanging="360"/>
+      </w:pPr>
+      <w:rPr>
+        <w:rFonts w:ascii="Courier New" w:hAnsi="Courier New" w:cs="Courier New" w:hint="default"/>
+      </w:rPr>
+    </w:lvl>
+    <w:lvl w:ilvl="2" w:tplc="04090005" w:tentative="1">
+      <w:start w:val="1"/>
+      <w:numFmt w:val="bullet"/>
+      <w:lvlText w:val=""/>
+      <w:lvlJc w:val="left"/>
+      <w:pPr>
+        <w:ind w:left="2160" w:hanging="360"/>
+      </w:pPr>
+      <w:rPr>
+        <w:rFonts w:ascii="Wingdings" w:hAnsi="Wingdings" w:hint="default"/>
+      </w:rPr>
+    </w:lvl>
+    <w:lvl w:ilvl="3" w:tplc="04090001" w:tentative="1">
+      <w:start w:val="1"/>
+      <w:numFmt w:val="bullet"/>
+      <w:lvlText w:val=""/>
+      <w:lvlJc w:val="left"/>
+      <w:pPr>
+        <w:ind w:left="2880" w:hanging="360"/>
+      </w:pPr>
+      <w:rPr>
+        <w:rFonts w:ascii="Symbol" w:hAnsi="Symbol" w:hint="default"/>
+      </w:rPr>
+    </w:lvl>
+    <w:lvl w:ilvl="4" w:tplc="04090003" w:tentative="1">
+      <w:start w:val="1"/>
+      <w:numFmt w:val="bullet"/>
+      <w:lvlText w:val="o"/>
+      <w:lvlJc w:val="left"/>
+      <w:pPr>
+        <w:ind w:left="3600" w:hanging="360"/>
+      </w:pPr>
+      <w:rPr>
+        <w:rFonts w:ascii="Courier New" w:hAnsi="Courier New" w:cs="Courier New" w:hint="default"/>
+      </w:rPr>
+    </w:lvl>
+    <w:lvl w:ilvl="5" w:tplc="04090005" w:tentative="1">
+      <w:start w:val="1"/>
+      <w:numFmt w:val="bullet"/>
+      <w:lvlText w:val=""/>
+      <w:lvlJc w:val="left"/>
+      <w:pPr>
+        <w:ind w:left="4320" w:hanging="360"/>
+      </w:pPr>
+      <w:rPr>
+        <w:rFonts w:ascii="Wingdings" w:hAnsi="Wingdings" w:hint="default"/>
+      </w:rPr>
+    </w:lvl>
+    <w:lvl w:ilvl="6" w:tplc="04090001" w:tentative="1">
+      <w:start w:val="1"/>
+      <w:numFmt w:val="bullet"/>
+      <w:lvlText w:val=""/>
+      <w:lvlJc w:val="left"/>
+      <w:pPr>
+        <w:ind w:left="5040" w:hanging="360"/>
+      </w:pPr>
+      <w:rPr>
+        <w:rFonts w:ascii="Symbol" w:hAnsi="Symbol" w:hint="default"/>
+      </w:rPr>
+    </w:lvl>
+    <w:lvl w:ilvl="7" w:tplc="04090003" w:tentative="1">
+      <w:start w:val="1"/>
+      <w:numFmt w:val="bullet"/>
+      <w:lvlText w:val="o"/>
+      <w:lvlJc w:val="left"/>
+      <w:pPr>
+        <w:ind w:left="5760" w:hanging="360"/>
+      </w:pPr>
+      <w:rPr>
+        <w:rFonts w:ascii="Courier New" w:hAnsi="Courier New" w:cs="Courier New" w:hint="default"/>
+      </w:rPr>
+    </w:lvl>
+    <w:lvl w:ilvl="8" w:tplc="04090005" w:tentative="1">
+      <w:start w:val="1"/>
+      <w:numFmt w:val="bullet"/>
+      <w:lvlText w:val=""/>
+      <w:lvlJc w:val="left"/>
+      <w:pPr>
+        <w:ind w:left="6480" w:hanging="360"/>
+      </w:pPr>
+      <w:rPr>
+        <w:rFonts w:ascii="Wingdings" w:hAnsi="Wingdings" w:hint="default"/>
+      </w:rPr>
+    </w:lvl>
+  </w:abstractNum>
+  <w:abstractNum w:abstractNumId="25" w15:restartNumberingAfterBreak="0">
     <w:nsid w:val="62B90F83"/>
     <w:multiLevelType w:val="hybridMultilevel"/>
     <w:tmpl w:val="6C742448"/>
@@ -8682,7 +9445,7 @@
       </w:rPr>
     </w:lvl>
   </w:abstractNum>
-  <w:abstractNum w:abstractNumId="24" w15:restartNumberingAfterBreak="0">
+  <w:abstractNum w:abstractNumId="26" w15:restartNumberingAfterBreak="0">
     <w:nsid w:val="63921D13"/>
     <w:multiLevelType w:val="hybridMultilevel"/>
     <w:tmpl w:val="4232CA30"/>
@@ -8795,7 +9558,7 @@
       </w:rPr>
     </w:lvl>
   </w:abstractNum>
-  <w:abstractNum w:abstractNumId="25" w15:restartNumberingAfterBreak="0">
+  <w:abstractNum w:abstractNumId="27" w15:restartNumberingAfterBreak="0">
     <w:nsid w:val="6EBD0D35"/>
     <w:multiLevelType w:val="hybridMultilevel"/>
     <w:tmpl w:val="54C208E2"/>
@@ -8908,7 +9671,7 @@
       </w:rPr>
     </w:lvl>
   </w:abstractNum>
-  <w:abstractNum w:abstractNumId="26" w15:restartNumberingAfterBreak="0">
+  <w:abstractNum w:abstractNumId="28" w15:restartNumberingAfterBreak="0">
     <w:nsid w:val="77624098"/>
     <w:multiLevelType w:val="hybridMultilevel"/>
     <w:tmpl w:val="98E27FCA"/>
@@ -9021,7 +9784,7 @@
       </w:rPr>
     </w:lvl>
   </w:abstractNum>
-  <w:abstractNum w:abstractNumId="27" w15:restartNumberingAfterBreak="0">
+  <w:abstractNum w:abstractNumId="29" w15:restartNumberingAfterBreak="0">
     <w:nsid w:val="780A6153"/>
     <w:multiLevelType w:val="hybridMultilevel"/>
     <w:tmpl w:val="D1CE4F42"/>
@@ -9134,7 +9897,7 @@
       </w:rPr>
     </w:lvl>
   </w:abstractNum>
-  <w:abstractNum w:abstractNumId="28" w15:restartNumberingAfterBreak="0">
+  <w:abstractNum w:abstractNumId="30" w15:restartNumberingAfterBreak="0">
     <w:nsid w:val="7BBC377B"/>
     <w:multiLevelType w:val="hybridMultilevel"/>
     <w:tmpl w:val="2C8E92D8"/>
@@ -9247,7 +10010,7 @@
       </w:rPr>
     </w:lvl>
   </w:abstractNum>
-  <w:abstractNum w:abstractNumId="29" w15:restartNumberingAfterBreak="0">
+  <w:abstractNum w:abstractNumId="31" w15:restartNumberingAfterBreak="0">
     <w:nsid w:val="7EA41D31"/>
     <w:multiLevelType w:val="hybridMultilevel"/>
     <w:tmpl w:val="14CC26F4"/>
@@ -9361,94 +10124,100 @@
     </w:lvl>
   </w:abstractNum>
   <w:num w:numId="1" w16cid:durableId="717511659">
-    <w:abstractNumId w:val="1"/>
+    <w:abstractNumId w:val="2"/>
   </w:num>
   <w:num w:numId="2" w16cid:durableId="989820680">
+    <w:abstractNumId w:val="16"/>
+  </w:num>
+  <w:num w:numId="3" w16cid:durableId="484198412">
     <w:abstractNumId w:val="15"/>
   </w:num>
-  <w:num w:numId="3" w16cid:durableId="484198412">
-    <w:abstractNumId w:val="14"/>
-  </w:num>
   <w:num w:numId="4" w16cid:durableId="14043285">
-    <w:abstractNumId w:val="18"/>
+    <w:abstractNumId w:val="19"/>
   </w:num>
   <w:num w:numId="5" w16cid:durableId="1652564905">
-    <w:abstractNumId w:val="16"/>
+    <w:abstractNumId w:val="17"/>
   </w:num>
   <w:num w:numId="6" w16cid:durableId="471602381">
     <w:abstractNumId w:val="0"/>
   </w:num>
   <w:num w:numId="7" w16cid:durableId="20472509">
-    <w:abstractNumId w:val="19"/>
+    <w:abstractNumId w:val="20"/>
   </w:num>
   <w:num w:numId="8" w16cid:durableId="910577560">
+    <w:abstractNumId w:val="13"/>
+  </w:num>
+  <w:num w:numId="9" w16cid:durableId="1985619063">
+    <w:abstractNumId w:val="11"/>
+  </w:num>
+  <w:num w:numId="10" w16cid:durableId="1422527080">
+    <w:abstractNumId w:val="27"/>
+  </w:num>
+  <w:num w:numId="11" w16cid:durableId="1109086084">
+    <w:abstractNumId w:val="21"/>
+  </w:num>
+  <w:num w:numId="12" w16cid:durableId="712845488">
+    <w:abstractNumId w:val="14"/>
+  </w:num>
+  <w:num w:numId="13" w16cid:durableId="141579566">
+    <w:abstractNumId w:val="8"/>
+  </w:num>
+  <w:num w:numId="14" w16cid:durableId="28992661">
+    <w:abstractNumId w:val="28"/>
+  </w:num>
+  <w:num w:numId="15" w16cid:durableId="1316570998">
+    <w:abstractNumId w:val="22"/>
+  </w:num>
+  <w:num w:numId="16" w16cid:durableId="661927862">
+    <w:abstractNumId w:val="31"/>
+  </w:num>
+  <w:num w:numId="17" w16cid:durableId="160702294">
+    <w:abstractNumId w:val="23"/>
+  </w:num>
+  <w:num w:numId="18" w16cid:durableId="928734818">
+    <w:abstractNumId w:val="4"/>
+  </w:num>
+  <w:num w:numId="19" w16cid:durableId="245577748">
+    <w:abstractNumId w:val="9"/>
+  </w:num>
+  <w:num w:numId="20" w16cid:durableId="883369936">
+    <w:abstractNumId w:val="5"/>
+  </w:num>
+  <w:num w:numId="21" w16cid:durableId="733115456">
+    <w:abstractNumId w:val="3"/>
+  </w:num>
+  <w:num w:numId="22" w16cid:durableId="1665544652">
+    <w:abstractNumId w:val="6"/>
+  </w:num>
+  <w:num w:numId="23" w16cid:durableId="409350758">
     <w:abstractNumId w:val="12"/>
   </w:num>
-  <w:num w:numId="9" w16cid:durableId="1985619063">
+  <w:num w:numId="24" w16cid:durableId="1494025723">
     <w:abstractNumId w:val="10"/>
   </w:num>
-  <w:num w:numId="10" w16cid:durableId="1422527080">
+  <w:num w:numId="25" w16cid:durableId="1716151098">
+    <w:abstractNumId w:val="30"/>
+  </w:num>
+  <w:num w:numId="26" w16cid:durableId="1318264332">
+    <w:abstractNumId w:val="29"/>
+  </w:num>
+  <w:num w:numId="27" w16cid:durableId="920135853">
+    <w:abstractNumId w:val="7"/>
+  </w:num>
+  <w:num w:numId="28" w16cid:durableId="107818848">
+    <w:abstractNumId w:val="18"/>
+  </w:num>
+  <w:num w:numId="29" w16cid:durableId="675618766">
+    <w:abstractNumId w:val="26"/>
+  </w:num>
+  <w:num w:numId="30" w16cid:durableId="1133330291">
     <w:abstractNumId w:val="25"/>
   </w:num>
-  <w:num w:numId="11" w16cid:durableId="1109086084">
-    <w:abstractNumId w:val="20"/>
-  </w:num>
-  <w:num w:numId="12" w16cid:durableId="712845488">
-    <w:abstractNumId w:val="13"/>
-  </w:num>
-  <w:num w:numId="13" w16cid:durableId="141579566">
-    <w:abstractNumId w:val="7"/>
-  </w:num>
-  <w:num w:numId="14" w16cid:durableId="28992661">
-    <w:abstractNumId w:val="26"/>
-  </w:num>
-  <w:num w:numId="15" w16cid:durableId="1316570998">
-    <w:abstractNumId w:val="21"/>
-  </w:num>
-  <w:num w:numId="16" w16cid:durableId="661927862">
-    <w:abstractNumId w:val="29"/>
-  </w:num>
-  <w:num w:numId="17" w16cid:durableId="160702294">
-    <w:abstractNumId w:val="22"/>
-  </w:num>
-  <w:num w:numId="18" w16cid:durableId="928734818">
-    <w:abstractNumId w:val="3"/>
-  </w:num>
-  <w:num w:numId="19" w16cid:durableId="245577748">
-    <w:abstractNumId w:val="8"/>
-  </w:num>
-  <w:num w:numId="20" w16cid:durableId="883369936">
-    <w:abstractNumId w:val="4"/>
-  </w:num>
-  <w:num w:numId="21" w16cid:durableId="733115456">
-    <w:abstractNumId w:val="2"/>
-  </w:num>
-  <w:num w:numId="22" w16cid:durableId="1665544652">
-    <w:abstractNumId w:val="5"/>
-  </w:num>
-  <w:num w:numId="23" w16cid:durableId="409350758">
-    <w:abstractNumId w:val="11"/>
-  </w:num>
-  <w:num w:numId="24" w16cid:durableId="1494025723">
-    <w:abstractNumId w:val="9"/>
-  </w:num>
-  <w:num w:numId="25" w16cid:durableId="1716151098">
-    <w:abstractNumId w:val="28"/>
-  </w:num>
-  <w:num w:numId="26" w16cid:durableId="1318264332">
-    <w:abstractNumId w:val="27"/>
-  </w:num>
-  <w:num w:numId="27" w16cid:durableId="920135853">
-    <w:abstractNumId w:val="6"/>
-  </w:num>
-  <w:num w:numId="28" w16cid:durableId="107818848">
-    <w:abstractNumId w:val="17"/>
-  </w:num>
-  <w:num w:numId="29" w16cid:durableId="675618766">
+  <w:num w:numId="31" w16cid:durableId="1456292038">
     <w:abstractNumId w:val="24"/>
   </w:num>
-  <w:num w:numId="30" w16cid:durableId="1133330291">
-    <w:abstractNumId w:val="23"/>
+  <w:num w:numId="32" w16cid:durableId="474958191">
+    <w:abstractNumId w:val="1"/>
   </w:num>
 </w:numbering>
 </file>
@@ -9851,6 +10620,7 @@
   <w:style w:type="paragraph" w:default="1" w:styleId="Normal">
     <w:name w:val="Normal"/>
     <w:qFormat/>
+    <w:rsid w:val="00300F7D"/>
   </w:style>
   <w:style w:type="paragraph" w:styleId="Heading1">
     <w:name w:val="heading 1"/>

</xml_diff>

<commit_message>
get set def .
</commit_message>
<xml_diff>
--- a/Interview/Interview/CSharp Interview.docx
+++ b/Interview/Interview/CSharp Interview.docx
@@ -693,15 +693,41 @@
     <w:p>
       <w:pPr>
         <w:pStyle w:val="Heading2"/>
-        <w:rPr>
-          <w:szCs w:val="18"/>
-        </w:rPr>
-      </w:pPr>
-      <w:r>
-        <w:rPr>
-          <w:szCs w:val="18"/>
-        </w:rPr>
-        <w:lastRenderedPageBreak/>
+      </w:pPr>
+      <w:r>
+        <w:t xml:space="preserve">What is </w:t>
+      </w:r>
+      <w:proofErr w:type="gramStart"/>
+      <w:r>
+        <w:t>literals ?</w:t>
+      </w:r>
+      <w:proofErr w:type="gramEnd"/>
+    </w:p>
+    <w:p>
+      <w:pPr>
+        <w:pStyle w:val="ListParagraph"/>
+        <w:numPr>
+          <w:ilvl w:val="0"/>
+          <w:numId w:val="46"/>
+        </w:numPr>
+      </w:pPr>
+    </w:p>
+    <w:p>
+      <w:pPr>
+        <w:pStyle w:val="Heading2"/>
+      </w:pPr>
+    </w:p>
+    <w:p>
+      <w:pPr>
+        <w:pStyle w:val="Heading2"/>
+        <w:rPr>
+          <w:szCs w:val="18"/>
+        </w:rPr>
+      </w:pPr>
+      <w:r>
+        <w:rPr>
+          <w:szCs w:val="18"/>
+        </w:rPr>
         <w:t>Hierarchy of Data Type</w:t>
       </w:r>
     </w:p>
@@ -2552,15 +2578,15 @@
       </w:pPr>
       <w:r>
         <w:rPr>
-          <w:noProof/>
-          <w:sz w:val="18"/>
-          <w:szCs w:val="18"/>
-        </w:rPr>
+          <w:sz w:val="18"/>
+          <w:szCs w:val="18"/>
+        </w:rPr>
+        <w:lastRenderedPageBreak/>
         <w:drawing>
-          <wp:inline distT="0" distB="0" distL="0" distR="0" wp14:anchorId="7557CD39" wp14:editId="4468F586">
-            <wp:extent cx="4204335" cy="1414142"/>
-            <wp:effectExtent l="0" t="0" r="5715" b="0"/>
-            <wp:docPr id="2" name="Picture 2"/>
+          <wp:inline distT="0" distB="0" distL="0" distR="0" wp14:anchorId="751E7476" wp14:editId="635F1724">
+            <wp:extent cx="3410465" cy="1814124"/>
+            <wp:effectExtent l="0" t="0" r="0" b="0"/>
+            <wp:docPr id="64" name="Picture 64"/>
             <wp:cNvGraphicFramePr>
               <a:graphicFrameLocks xmlns:a="http://schemas.openxmlformats.org/drawingml/2006/main" noChangeAspect="1"/>
             </wp:cNvGraphicFramePr>
@@ -2580,6 +2606,48 @@
                   <pic:spPr>
                     <a:xfrm>
                       <a:off x="0" y="0"/>
+                      <a:ext cx="3454718" cy="1837663"/>
+                    </a:xfrm>
+                    <a:prstGeom prst="rect">
+                      <a:avLst/>
+                    </a:prstGeom>
+                  </pic:spPr>
+                </pic:pic>
+              </a:graphicData>
+            </a:graphic>
+          </wp:inline>
+        </w:drawing>
+      </w:r>
+      <w:r>
+        <w:rPr>
+          <w:noProof/>
+          <w:sz w:val="18"/>
+          <w:szCs w:val="18"/>
+        </w:rPr>
+        <w:drawing>
+          <wp:inline distT="0" distB="0" distL="0" distR="0" wp14:anchorId="7557CD39" wp14:editId="4468F586">
+            <wp:extent cx="4204335" cy="1414142"/>
+            <wp:effectExtent l="0" t="0" r="5715" b="0"/>
+            <wp:docPr id="2" name="Picture 2"/>
+            <wp:cNvGraphicFramePr>
+              <a:graphicFrameLocks xmlns:a="http://schemas.openxmlformats.org/drawingml/2006/main" noChangeAspect="1"/>
+            </wp:cNvGraphicFramePr>
+            <a:graphic xmlns:a="http://schemas.openxmlformats.org/drawingml/2006/main">
+              <a:graphicData uri="http://schemas.openxmlformats.org/drawingml/2006/picture">
+                <pic:pic xmlns:pic="http://schemas.openxmlformats.org/drawingml/2006/picture">
+                  <pic:nvPicPr>
+                    <pic:cNvPr id="1" name=""/>
+                    <pic:cNvPicPr/>
+                  </pic:nvPicPr>
+                  <pic:blipFill>
+                    <a:blip r:embed="rId25"/>
+                    <a:stretch>
+                      <a:fillRect/>
+                    </a:stretch>
+                  </pic:blipFill>
+                  <pic:spPr>
+                    <a:xfrm>
+                      <a:off x="0" y="0"/>
                       <a:ext cx="4250075" cy="1429527"/>
                     </a:xfrm>
                     <a:prstGeom prst="rect">
@@ -2595,6 +2663,15 @@
     </w:p>
     <w:p>
       <w:pPr>
+        <w:pStyle w:val="ListParagraph"/>
+        <w:rPr>
+          <w:sz w:val="18"/>
+          <w:szCs w:val="18"/>
+        </w:rPr>
+      </w:pPr>
+    </w:p>
+    <w:p>
+      <w:pPr>
         <w:pStyle w:val="Heading2"/>
         <w:rPr>
           <w:b/>
@@ -2713,7 +2790,6 @@
           <w:sz w:val="18"/>
           <w:szCs w:val="18"/>
         </w:rPr>
-        <w:lastRenderedPageBreak/>
         <w:t>or inside constructor of class</w:t>
       </w:r>
     </w:p>
@@ -2834,7 +2910,7 @@
                     </pic:cNvPicPr>
                   </pic:nvPicPr>
                   <pic:blipFill>
-                    <a:blip r:embed="rId25" cstate="print">
+                    <a:blip r:embed="rId26" cstate="print">
                       <a:extLst>
                         <a:ext uri="{28A0092B-C50C-407E-A947-70E740481C1C}">
                           <a14:useLocalDpi xmlns:a14="http://schemas.microsoft.com/office/drawing/2010/main" val="0"/>
@@ -2943,7 +3019,7 @@
                     </pic:cNvPicPr>
                   </pic:nvPicPr>
                   <pic:blipFill>
-                    <a:blip r:embed="rId26" cstate="print">
+                    <a:blip r:embed="rId27" cstate="print">
                       <a:extLst>
                         <a:ext uri="{28A0092B-C50C-407E-A947-70E740481C1C}">
                           <a14:useLocalDpi xmlns:a14="http://schemas.microsoft.com/office/drawing/2010/main" val="0"/>
@@ -3029,6 +3105,7 @@
           <w:sz w:val="18"/>
           <w:szCs w:val="18"/>
         </w:rPr>
+        <w:lastRenderedPageBreak/>
         <w:drawing>
           <wp:inline distT="0" distB="0" distL="0" distR="0" wp14:anchorId="5CC0590B" wp14:editId="5A24DF40">
             <wp:extent cx="3695973" cy="2049168"/>
@@ -3047,7 +3124,7 @@
                     </pic:cNvPicPr>
                   </pic:nvPicPr>
                   <pic:blipFill>
-                    <a:blip r:embed="rId27">
+                    <a:blip r:embed="rId28">
                       <a:extLst>
                         <a:ext uri="{28A0092B-C50C-407E-A947-70E740481C1C}">
                           <a14:useLocalDpi xmlns:a14="http://schemas.microsoft.com/office/drawing/2010/main" val="0"/>
@@ -3440,7 +3517,6 @@
         <w:rPr>
           <w:szCs w:val="18"/>
         </w:rPr>
-        <w:lastRenderedPageBreak/>
         <w:t xml:space="preserve">Casting and Boxing </w:t>
       </w:r>
     </w:p>
@@ -3553,7 +3629,7 @@
                     <pic:cNvPicPr/>
                   </pic:nvPicPr>
                   <pic:blipFill>
-                    <a:blip r:embed="rId28"/>
+                    <a:blip r:embed="rId29"/>
                     <a:stretch>
                       <a:fillRect/>
                     </a:stretch>
@@ -3831,6 +3907,7 @@
           <w:sz w:val="18"/>
           <w:szCs w:val="18"/>
         </w:rPr>
+        <w:lastRenderedPageBreak/>
         <w:drawing>
           <wp:inline distT="0" distB="0" distL="0" distR="0" wp14:anchorId="1DFE1FF7" wp14:editId="391D1BB3">
             <wp:extent cx="2835728" cy="745369"/>
@@ -3849,7 +3926,7 @@
                     </pic:cNvPicPr>
                   </pic:nvPicPr>
                   <pic:blipFill>
-                    <a:blip r:embed="rId29" cstate="print">
+                    <a:blip r:embed="rId30" cstate="print">
                       <a:extLst>
                         <a:ext uri="{28A0092B-C50C-407E-A947-70E740481C1C}">
                           <a14:useLocalDpi xmlns:a14="http://schemas.microsoft.com/office/drawing/2010/main" val="0"/>
@@ -3945,7 +4022,7 @@
                     <pic:cNvPicPr/>
                   </pic:nvPicPr>
                   <pic:blipFill>
-                    <a:blip r:embed="rId28"/>
+                    <a:blip r:embed="rId29"/>
                     <a:stretch>
                       <a:fillRect/>
                     </a:stretch>
@@ -4146,7 +4223,7 @@
                     </pic:cNvPicPr>
                   </pic:nvPicPr>
                   <pic:blipFill>
-                    <a:blip r:embed="rId30" cstate="print">
+                    <a:blip r:embed="rId31" cstate="print">
                       <a:extLst>
                         <a:ext uri="{28A0092B-C50C-407E-A947-70E740481C1C}">
                           <a14:useLocalDpi xmlns:a14="http://schemas.microsoft.com/office/drawing/2010/main" val="0"/>
@@ -4195,7 +4272,6 @@
           <w:sz w:val="18"/>
           <w:szCs w:val="18"/>
         </w:rPr>
-        <w:lastRenderedPageBreak/>
         <w:t>Byte&gt;short&lt;int&lt;long&lt;float &lt; double</w:t>
       </w:r>
     </w:p>
@@ -4434,7 +4510,7 @@
                     </pic:cNvPicPr>
                   </pic:nvPicPr>
                   <pic:blipFill>
-                    <a:blip r:embed="rId31" cstate="print">
+                    <a:blip r:embed="rId32" cstate="print">
                       <a:extLst>
                         <a:ext uri="{28A0092B-C50C-407E-A947-70E740481C1C}">
                           <a14:useLocalDpi xmlns:a14="http://schemas.microsoft.com/office/drawing/2010/main" val="0"/>
@@ -4597,6 +4673,7 @@
           <w:sz w:val="18"/>
           <w:szCs w:val="18"/>
         </w:rPr>
+        <w:lastRenderedPageBreak/>
         <w:drawing>
           <wp:inline distT="0" distB="0" distL="0" distR="0" wp14:anchorId="2265FF62" wp14:editId="3E031776">
             <wp:extent cx="3619814" cy="1432684"/>
@@ -4613,7 +4690,7 @@
                     <pic:cNvPicPr/>
                   </pic:nvPicPr>
                   <pic:blipFill>
-                    <a:blip r:embed="rId32"/>
+                    <a:blip r:embed="rId33"/>
                     <a:stretch>
                       <a:fillRect/>
                     </a:stretch>
@@ -4716,7 +4793,7 @@
                     </pic:cNvPicPr>
                   </pic:nvPicPr>
                   <pic:blipFill>
-                    <a:blip r:embed="rId33">
+                    <a:blip r:embed="rId34">
                       <a:extLst>
                         <a:ext uri="{28A0092B-C50C-407E-A947-70E740481C1C}">
                           <a14:useLocalDpi xmlns:a14="http://schemas.microsoft.com/office/drawing/2010/main" val="0"/>
@@ -4840,7 +4917,7 @@
                     </pic:cNvPicPr>
                   </pic:nvPicPr>
                   <pic:blipFill>
-                    <a:blip r:embed="rId33">
+                    <a:blip r:embed="rId34">
                       <a:extLst>
                         <a:ext uri="{28A0092B-C50C-407E-A947-70E740481C1C}">
                           <a14:useLocalDpi xmlns:a14="http://schemas.microsoft.com/office/drawing/2010/main" val="0"/>
@@ -4878,7 +4955,6 @@
       </w:pPr>
       <w:proofErr w:type="gramStart"/>
       <w:r>
-        <w:lastRenderedPageBreak/>
         <w:t xml:space="preserve">Operator </w:t>
       </w:r>
       <w:r>
@@ -5316,7 +5392,7 @@
     </w:p>
     <w:p/>
     <w:p>
-      <w:hyperlink r:id="rId34" w:history="1">
+      <w:hyperlink r:id="rId35" w:history="1">
         <w:r>
           <w:rPr>
             <w:rStyle w:val="Hyperlink"/>
@@ -5330,152 +5406,12 @@
         <w:rPr>
           <w:noProof/>
         </w:rPr>
+        <w:lastRenderedPageBreak/>
         <w:drawing>
           <wp:inline distT="0" distB="0" distL="0" distR="0" wp14:anchorId="50E3E7D0" wp14:editId="52410408">
             <wp:extent cx="5734050" cy="3802510"/>
             <wp:effectExtent l="0" t="0" r="0" b="7620"/>
             <wp:docPr id="3" name="Picture 3"/>
-            <wp:cNvGraphicFramePr>
-              <a:graphicFrameLocks xmlns:a="http://schemas.openxmlformats.org/drawingml/2006/main" noChangeAspect="1"/>
-            </wp:cNvGraphicFramePr>
-            <a:graphic xmlns:a="http://schemas.openxmlformats.org/drawingml/2006/main">
-              <a:graphicData uri="http://schemas.openxmlformats.org/drawingml/2006/picture">
-                <pic:pic xmlns:pic="http://schemas.openxmlformats.org/drawingml/2006/picture">
-                  <pic:nvPicPr>
-                    <pic:cNvPr id="1" name=""/>
-                    <pic:cNvPicPr/>
-                  </pic:nvPicPr>
-                  <pic:blipFill>
-                    <a:blip r:embed="rId35"/>
-                    <a:stretch>
-                      <a:fillRect/>
-                    </a:stretch>
-                  </pic:blipFill>
-                  <pic:spPr>
-                    <a:xfrm>
-                      <a:off x="0" y="0"/>
-                      <a:ext cx="5746469" cy="3810745"/>
-                    </a:xfrm>
-                    <a:prstGeom prst="rect">
-                      <a:avLst/>
-                    </a:prstGeom>
-                  </pic:spPr>
-                </pic:pic>
-              </a:graphicData>
-            </a:graphic>
-          </wp:inline>
-        </w:drawing>
-      </w:r>
-    </w:p>
-    <w:p/>
-    <w:p>
-      <w:pPr>
-        <w:pStyle w:val="Heading1"/>
-      </w:pPr>
-      <w:r>
-        <w:t>Loop</w:t>
-      </w:r>
-    </w:p>
-    <w:p>
-      <w:pPr>
-        <w:pStyle w:val="Heading2"/>
-      </w:pPr>
-      <w:r>
-        <w:t>What is loops in c sharp</w:t>
-      </w:r>
-    </w:p>
-    <w:p>
-      <w:pPr>
-        <w:pStyle w:val="ListParagraph"/>
-        <w:numPr>
-          <w:ilvl w:val="0"/>
-          <w:numId w:val="8"/>
-        </w:numPr>
-      </w:pPr>
-      <w:r>
-        <w:t xml:space="preserve">Loop is a control flow statement which allows a block of code to be executed for a specified number of </w:t>
-      </w:r>
-      <w:proofErr w:type="gramStart"/>
-      <w:r>
-        <w:t>times .</w:t>
-      </w:r>
-      <w:proofErr w:type="gramEnd"/>
-    </w:p>
-    <w:p>
-      <w:pPr>
-        <w:pStyle w:val="ListParagraph"/>
-        <w:numPr>
-          <w:ilvl w:val="0"/>
-          <w:numId w:val="8"/>
-        </w:numPr>
-      </w:pPr>
-      <w:r>
-        <w:t xml:space="preserve">It can also run until a certain condition is </w:t>
-      </w:r>
-      <w:proofErr w:type="gramStart"/>
-      <w:r>
-        <w:t>met .</w:t>
-      </w:r>
-      <w:proofErr w:type="gramEnd"/>
-    </w:p>
-    <w:p>
-      <w:pPr>
-        <w:pStyle w:val="ListParagraph"/>
-      </w:pPr>
-    </w:p>
-    <w:p>
-      <w:pPr>
-        <w:pStyle w:val="Heading2"/>
-      </w:pPr>
-      <w:r>
-        <w:t xml:space="preserve">How many kinds of loops are </w:t>
-      </w:r>
-      <w:proofErr w:type="gramStart"/>
-      <w:r>
-        <w:t>there ?</w:t>
-      </w:r>
-      <w:proofErr w:type="gramEnd"/>
-    </w:p>
-    <w:p/>
-    <w:p>
-      <w:pPr>
-        <w:pStyle w:val="Heading3"/>
-      </w:pPr>
-      <w:r>
-        <w:rPr>
-          <w:rStyle w:val="Heading3Char"/>
-        </w:rPr>
-        <w:lastRenderedPageBreak/>
-        <w:t xml:space="preserve">For </w:t>
-      </w:r>
-      <w:proofErr w:type="gramStart"/>
-      <w:r>
-        <w:rPr>
-          <w:rStyle w:val="Heading3Char"/>
-        </w:rPr>
-        <w:t>loop</w:t>
-      </w:r>
-      <w:r>
-        <w:t xml:space="preserve"> :</w:t>
-      </w:r>
-      <w:proofErr w:type="gramEnd"/>
-      <w:r>
-        <w:t xml:space="preserve">  used to execute  a block of code for a specific number of times.</w:t>
-      </w:r>
-    </w:p>
-    <w:p>
-      <w:pPr>
-        <w:pStyle w:val="ListParagraph"/>
-      </w:pPr>
-      <w:r>
-        <w:rPr>
-          <w:noProof/>
-        </w:rPr>
-        <w:drawing>
-          <wp:inline distT="0" distB="0" distL="0" distR="0" wp14:anchorId="23448F35" wp14:editId="1836B81A">
-            <wp:extent cx="4781550" cy="1243913"/>
-            <wp:effectExtent l="0" t="0" r="0" b="0"/>
-            <wp:docPr id="4" name="Picture 4"/>
             <wp:cNvGraphicFramePr>
               <a:graphicFrameLocks xmlns:a="http://schemas.openxmlformats.org/drawingml/2006/main" noChangeAspect="1"/>
             </wp:cNvGraphicFramePr>
@@ -5495,7 +5431,7 @@
                   <pic:spPr>
                     <a:xfrm>
                       <a:off x="0" y="0"/>
-                      <a:ext cx="4812720" cy="1252022"/>
+                      <a:ext cx="5746469" cy="3810745"/>
                     </a:xfrm>
                     <a:prstGeom prst="rect">
                       <a:avLst/>
@@ -5508,10 +5444,100 @@
         </w:drawing>
       </w:r>
     </w:p>
-    <w:p>
-      <w:pPr>
-        <w:pStyle w:val="ListParagraph"/>
-      </w:pPr>
+    <w:p/>
+    <w:p>
+      <w:pPr>
+        <w:pStyle w:val="Heading1"/>
+      </w:pPr>
+      <w:r>
+        <w:t>Loop</w:t>
+      </w:r>
+    </w:p>
+    <w:p>
+      <w:pPr>
+        <w:pStyle w:val="Heading2"/>
+      </w:pPr>
+      <w:r>
+        <w:t>What is loops in c sharp</w:t>
+      </w:r>
+    </w:p>
+    <w:p>
+      <w:pPr>
+        <w:pStyle w:val="ListParagraph"/>
+        <w:numPr>
+          <w:ilvl w:val="0"/>
+          <w:numId w:val="8"/>
+        </w:numPr>
+      </w:pPr>
+      <w:r>
+        <w:t xml:space="preserve">Loop is a control flow statement which allows a block of code to be executed for a specified number of </w:t>
+      </w:r>
+      <w:proofErr w:type="gramStart"/>
+      <w:r>
+        <w:t>times .</w:t>
+      </w:r>
+      <w:proofErr w:type="gramEnd"/>
+    </w:p>
+    <w:p>
+      <w:pPr>
+        <w:pStyle w:val="ListParagraph"/>
+        <w:numPr>
+          <w:ilvl w:val="0"/>
+          <w:numId w:val="8"/>
+        </w:numPr>
+      </w:pPr>
+      <w:r>
+        <w:t xml:space="preserve">It can also run until a certain condition is </w:t>
+      </w:r>
+      <w:proofErr w:type="gramStart"/>
+      <w:r>
+        <w:t>met .</w:t>
+      </w:r>
+      <w:proofErr w:type="gramEnd"/>
+    </w:p>
+    <w:p>
+      <w:pPr>
+        <w:pStyle w:val="ListParagraph"/>
+      </w:pPr>
+    </w:p>
+    <w:p>
+      <w:pPr>
+        <w:pStyle w:val="Heading2"/>
+      </w:pPr>
+      <w:r>
+        <w:t xml:space="preserve">How many kinds of loops are </w:t>
+      </w:r>
+      <w:proofErr w:type="gramStart"/>
+      <w:r>
+        <w:t>there ?</w:t>
+      </w:r>
+      <w:proofErr w:type="gramEnd"/>
+    </w:p>
+    <w:p/>
+    <w:p>
+      <w:pPr>
+        <w:pStyle w:val="Heading3"/>
+      </w:pPr>
+      <w:r>
+        <w:rPr>
+          <w:rStyle w:val="Heading3Char"/>
+        </w:rPr>
+        <w:t xml:space="preserve">For </w:t>
+      </w:r>
+      <w:proofErr w:type="gramStart"/>
+      <w:r>
+        <w:rPr>
+          <w:rStyle w:val="Heading3Char"/>
+        </w:rPr>
+        <w:t>loop</w:t>
+      </w:r>
+      <w:r>
+        <w:t xml:space="preserve"> :</w:t>
+      </w:r>
+      <w:proofErr w:type="gramEnd"/>
+      <w:r>
+        <w:t xml:space="preserve">  used to execute  a block of code for a specific number of times.</w:t>
+      </w:r>
     </w:p>
     <w:p>
       <w:pPr>
@@ -5522,10 +5548,10 @@
           <w:noProof/>
         </w:rPr>
         <w:drawing>
-          <wp:inline distT="0" distB="0" distL="0" distR="0" wp14:anchorId="06417ABE" wp14:editId="190E6E78">
-            <wp:extent cx="4696480" cy="1962424"/>
+          <wp:inline distT="0" distB="0" distL="0" distR="0" wp14:anchorId="23448F35" wp14:editId="1836B81A">
+            <wp:extent cx="4781550" cy="1243913"/>
             <wp:effectExtent l="0" t="0" r="0" b="0"/>
-            <wp:docPr id="7" name="Picture 7"/>
+            <wp:docPr id="4" name="Picture 4"/>
             <wp:cNvGraphicFramePr>
               <a:graphicFrameLocks xmlns:a="http://schemas.openxmlformats.org/drawingml/2006/main" noChangeAspect="1"/>
             </wp:cNvGraphicFramePr>
@@ -5545,7 +5571,7 @@
                   <pic:spPr>
                     <a:xfrm>
                       <a:off x="0" y="0"/>
-                      <a:ext cx="4696480" cy="1962424"/>
+                      <a:ext cx="4812720" cy="1252022"/>
                     </a:xfrm>
                     <a:prstGeom prst="rect">
                       <a:avLst/>
@@ -5565,35 +5591,18 @@
     </w:p>
     <w:p>
       <w:pPr>
-        <w:pStyle w:val="Heading3"/>
-      </w:pPr>
-      <w:proofErr w:type="gramStart"/>
-      <w:r>
-        <w:t>While :</w:t>
-      </w:r>
-      <w:proofErr w:type="gramEnd"/>
-      <w:r>
-        <w:t xml:space="preserve"> this loop is used to execute a block of code as long as certain condition is true.</w:t>
-      </w:r>
-    </w:p>
-    <w:p>
-      <w:pPr>
-        <w:pStyle w:val="ListParagraph"/>
-      </w:pPr>
-    </w:p>
-    <w:p>
-      <w:pPr>
         <w:pStyle w:val="ListParagraph"/>
       </w:pPr>
       <w:r>
         <w:rPr>
           <w:noProof/>
         </w:rPr>
+        <w:lastRenderedPageBreak/>
         <w:drawing>
-          <wp:inline distT="0" distB="0" distL="0" distR="0" wp14:anchorId="59B0A1D9" wp14:editId="683DDAC5">
-            <wp:extent cx="3696216" cy="2343477"/>
+          <wp:inline distT="0" distB="0" distL="0" distR="0" wp14:anchorId="06417ABE" wp14:editId="190E6E78">
+            <wp:extent cx="4696480" cy="1962424"/>
             <wp:effectExtent l="0" t="0" r="0" b="0"/>
-            <wp:docPr id="5" name="Picture 5"/>
+            <wp:docPr id="7" name="Picture 7"/>
             <wp:cNvGraphicFramePr>
               <a:graphicFrameLocks xmlns:a="http://schemas.openxmlformats.org/drawingml/2006/main" noChangeAspect="1"/>
             </wp:cNvGraphicFramePr>
@@ -5613,7 +5622,7 @@
                   <pic:spPr>
                     <a:xfrm>
                       <a:off x="0" y="0"/>
-                      <a:ext cx="3696216" cy="2343477"/>
+                      <a:ext cx="4696480" cy="1962424"/>
                     </a:xfrm>
                     <a:prstGeom prst="rect">
                       <a:avLst/>
@@ -5635,21 +5644,13 @@
       <w:pPr>
         <w:pStyle w:val="Heading3"/>
       </w:pPr>
-      <w:proofErr w:type="spellStart"/>
-      <w:r>
-        <w:t>Do_</w:t>
-      </w:r>
       <w:proofErr w:type="gramStart"/>
       <w:r>
-        <w:t>While</w:t>
-      </w:r>
-      <w:proofErr w:type="spellEnd"/>
-      <w:r>
-        <w:t xml:space="preserve"> :</w:t>
+        <w:t>While :</w:t>
       </w:r>
       <w:proofErr w:type="gramEnd"/>
       <w:r>
-        <w:t xml:space="preserve"> This loop is similar to while loop but the block of code is executed at least once .</w:t>
+        <w:t xml:space="preserve"> this loop is used to execute a block of code as long as certain condition is true.</w:t>
       </w:r>
     </w:p>
     <w:p>
@@ -5665,12 +5666,11 @@
         <w:rPr>
           <w:noProof/>
         </w:rPr>
-        <w:lastRenderedPageBreak/>
         <w:drawing>
-          <wp:inline distT="0" distB="0" distL="0" distR="0" wp14:anchorId="27FEA8B6" wp14:editId="6F9B0C3B">
-            <wp:extent cx="2943636" cy="2219635"/>
-            <wp:effectExtent l="0" t="0" r="9525" b="9525"/>
-            <wp:docPr id="6" name="Picture 6"/>
+          <wp:inline distT="0" distB="0" distL="0" distR="0" wp14:anchorId="59B0A1D9" wp14:editId="683DDAC5">
+            <wp:extent cx="3696216" cy="2343477"/>
+            <wp:effectExtent l="0" t="0" r="0" b="0"/>
+            <wp:docPr id="5" name="Picture 5"/>
             <wp:cNvGraphicFramePr>
               <a:graphicFrameLocks xmlns:a="http://schemas.openxmlformats.org/drawingml/2006/main" noChangeAspect="1"/>
             </wp:cNvGraphicFramePr>
@@ -5690,7 +5690,7 @@
                   <pic:spPr>
                     <a:xfrm>
                       <a:off x="0" y="0"/>
-                      <a:ext cx="2943636" cy="2219635"/>
+                      <a:ext cx="3696216" cy="2343477"/>
                     </a:xfrm>
                     <a:prstGeom prst="rect">
                       <a:avLst/>
@@ -5712,34 +5712,26 @@
       <w:pPr>
         <w:pStyle w:val="Heading3"/>
       </w:pPr>
-      <w:r>
-        <w:t xml:space="preserve">For _Each </w:t>
+      <w:proofErr w:type="spellStart"/>
+      <w:r>
+        <w:t>Do_</w:t>
       </w:r>
       <w:proofErr w:type="gramStart"/>
       <w:r>
-        <w:t>loop :</w:t>
+        <w:t>While</w:t>
+      </w:r>
+      <w:proofErr w:type="spellEnd"/>
+      <w:r>
+        <w:t xml:space="preserve"> :</w:t>
       </w:r>
       <w:proofErr w:type="gramEnd"/>
       <w:r>
-        <w:t xml:space="preserve">  </w:t>
-      </w:r>
-      <w:r>
-        <w:rPr>
-          <w:shd w:val="clear" w:color="auto" w:fill="F7F7F8"/>
-        </w:rPr>
-        <w:t>is used to iterate over the elements of a collection, such as an array or a list.</w:t>
-      </w:r>
-    </w:p>
-    <w:p>
-      <w:pPr>
-        <w:pStyle w:val="ListParagraph"/>
-        <w:rPr>
-          <w:rFonts w:ascii="Segoe UI" w:hAnsi="Segoe UI" w:cs="Segoe UI"/>
-          <w:color w:val="374151"/>
-          <w:sz w:val="20"/>
-          <w:szCs w:val="20"/>
-          <w:shd w:val="clear" w:color="auto" w:fill="F7F7F8"/>
-        </w:rPr>
+        <w:t xml:space="preserve"> This loop is similar to while loop but the block of code is executed at least once .</w:t>
+      </w:r>
+    </w:p>
+    <w:p>
+      <w:pPr>
+        <w:pStyle w:val="ListParagraph"/>
       </w:pPr>
     </w:p>
     <w:p>
@@ -5751,10 +5743,10 @@
           <w:noProof/>
         </w:rPr>
         <w:drawing>
-          <wp:inline distT="0" distB="0" distL="0" distR="0" wp14:anchorId="2A312387" wp14:editId="3A2CC1B1">
-            <wp:extent cx="4172532" cy="2210108"/>
-            <wp:effectExtent l="0" t="0" r="0" b="0"/>
-            <wp:docPr id="8" name="Picture 8"/>
+          <wp:inline distT="0" distB="0" distL="0" distR="0" wp14:anchorId="27FEA8B6" wp14:editId="6F9B0C3B">
+            <wp:extent cx="2943636" cy="2219635"/>
+            <wp:effectExtent l="0" t="0" r="9525" b="9525"/>
+            <wp:docPr id="6" name="Picture 6"/>
             <wp:cNvGraphicFramePr>
               <a:graphicFrameLocks xmlns:a="http://schemas.openxmlformats.org/drawingml/2006/main" noChangeAspect="1"/>
             </wp:cNvGraphicFramePr>
@@ -5774,7 +5766,7 @@
                   <pic:spPr>
                     <a:xfrm>
                       <a:off x="0" y="0"/>
-                      <a:ext cx="4172532" cy="2210108"/>
+                      <a:ext cx="2943636" cy="2219635"/>
                     </a:xfrm>
                     <a:prstGeom prst="rect">
                       <a:avLst/>
@@ -5794,63 +5786,37 @@
     </w:p>
     <w:p>
       <w:pPr>
-        <w:pStyle w:val="ListParagraph"/>
-      </w:pPr>
-    </w:p>
-    <w:p>
-      <w:pPr>
-        <w:pStyle w:val="Heading1"/>
-      </w:pPr>
-      <w:r>
-        <w:t xml:space="preserve">Array </w:t>
-      </w:r>
-    </w:p>
-    <w:p/>
-    <w:p>
-      <w:pPr>
-        <w:pStyle w:val="Heading2"/>
-      </w:pPr>
-      <w:r>
-        <w:t xml:space="preserve">What is Array in c </w:t>
+        <w:pStyle w:val="Heading3"/>
+      </w:pPr>
+      <w:r>
+        <w:t xml:space="preserve">For _Each </w:t>
       </w:r>
       <w:proofErr w:type="gramStart"/>
       <w:r>
-        <w:t># ?</w:t>
+        <w:t>loop :</w:t>
       </w:r>
       <w:proofErr w:type="gramEnd"/>
-    </w:p>
-    <w:p/>
-    <w:p>
-      <w:pPr>
-        <w:pStyle w:val="ListParagraph"/>
-        <w:numPr>
-          <w:ilvl w:val="0"/>
-          <w:numId w:val="31"/>
-        </w:numPr>
-      </w:pPr>
-      <w:r>
-        <w:t xml:space="preserve">It is a collection of items that are stored in a contiguous block of </w:t>
-      </w:r>
-      <w:r>
-        <w:t>memory.</w:t>
-      </w:r>
-    </w:p>
-    <w:p>
-      <w:pPr>
-        <w:pStyle w:val="ListParagraph"/>
-        <w:numPr>
-          <w:ilvl w:val="0"/>
-          <w:numId w:val="31"/>
-        </w:numPr>
-      </w:pPr>
-      <w:r>
-        <w:t xml:space="preserve">In array there are several ways to create and initialize an </w:t>
-      </w:r>
-      <w:proofErr w:type="gramStart"/>
-      <w:r>
-        <w:t>array :</w:t>
-      </w:r>
-      <w:proofErr w:type="gramEnd"/>
+      <w:r>
+        <w:t xml:space="preserve">  </w:t>
+      </w:r>
+      <w:r>
+        <w:rPr>
+          <w:shd w:val="clear" w:color="auto" w:fill="F7F7F8"/>
+        </w:rPr>
+        <w:t>is used to iterate over the elements of a collection, such as an array or a list.</w:t>
+      </w:r>
+    </w:p>
+    <w:p>
+      <w:pPr>
+        <w:pStyle w:val="ListParagraph"/>
+        <w:rPr>
+          <w:rFonts w:ascii="Segoe UI" w:hAnsi="Segoe UI" w:cs="Segoe UI"/>
+          <w:color w:val="374151"/>
+          <w:sz w:val="20"/>
+          <w:szCs w:val="20"/>
+          <w:shd w:val="clear" w:color="auto" w:fill="F7F7F8"/>
+        </w:rPr>
+      </w:pPr>
     </w:p>
     <w:p>
       <w:pPr>
@@ -5860,11 +5826,12 @@
         <w:rPr>
           <w:noProof/>
         </w:rPr>
+        <w:lastRenderedPageBreak/>
         <w:drawing>
-          <wp:inline distT="0" distB="0" distL="0" distR="0" wp14:anchorId="620F805C" wp14:editId="07BC3A31">
-            <wp:extent cx="3886742" cy="676369"/>
-            <wp:effectExtent l="0" t="0" r="0" b="9525"/>
-            <wp:docPr id="9" name="Picture 9"/>
+          <wp:inline distT="0" distB="0" distL="0" distR="0" wp14:anchorId="2A312387" wp14:editId="3A2CC1B1">
+            <wp:extent cx="4172532" cy="2210108"/>
+            <wp:effectExtent l="0" t="0" r="0" b="0"/>
+            <wp:docPr id="8" name="Picture 8"/>
             <wp:cNvGraphicFramePr>
               <a:graphicFrameLocks xmlns:a="http://schemas.openxmlformats.org/drawingml/2006/main" noChangeAspect="1"/>
             </wp:cNvGraphicFramePr>
@@ -5884,7 +5851,7 @@
                   <pic:spPr>
                     <a:xfrm>
                       <a:off x="0" y="0"/>
-                      <a:ext cx="3886742" cy="676369"/>
+                      <a:ext cx="4172532" cy="2210108"/>
                     </a:xfrm>
                     <a:prstGeom prst="rect">
                       <a:avLst/>
@@ -5906,15 +5873,75 @@
       <w:pPr>
         <w:pStyle w:val="ListParagraph"/>
       </w:pPr>
+    </w:p>
+    <w:p>
+      <w:pPr>
+        <w:pStyle w:val="Heading1"/>
+      </w:pPr>
+      <w:r>
+        <w:t xml:space="preserve">Array </w:t>
+      </w:r>
+    </w:p>
+    <w:p/>
+    <w:p>
+      <w:pPr>
+        <w:pStyle w:val="Heading2"/>
+      </w:pPr>
+      <w:r>
+        <w:t xml:space="preserve">What is Array in c </w:t>
+      </w:r>
+      <w:proofErr w:type="gramStart"/>
+      <w:r>
+        <w:t># ?</w:t>
+      </w:r>
+      <w:proofErr w:type="gramEnd"/>
+    </w:p>
+    <w:p/>
+    <w:p>
+      <w:pPr>
+        <w:pStyle w:val="ListParagraph"/>
+        <w:numPr>
+          <w:ilvl w:val="0"/>
+          <w:numId w:val="31"/>
+        </w:numPr>
+      </w:pPr>
+      <w:r>
+        <w:t xml:space="preserve">It is a collection of items that are stored in a contiguous block of </w:t>
+      </w:r>
+      <w:r>
+        <w:t>memory.</w:t>
+      </w:r>
+    </w:p>
+    <w:p>
+      <w:pPr>
+        <w:pStyle w:val="ListParagraph"/>
+        <w:numPr>
+          <w:ilvl w:val="0"/>
+          <w:numId w:val="31"/>
+        </w:numPr>
+      </w:pPr>
+      <w:r>
+        <w:t xml:space="preserve">In array there are several ways to create and initialize an </w:t>
+      </w:r>
+      <w:proofErr w:type="gramStart"/>
+      <w:r>
+        <w:t>array :</w:t>
+      </w:r>
+      <w:proofErr w:type="gramEnd"/>
+    </w:p>
+    <w:p>
+      <w:pPr>
+        <w:pStyle w:val="ListParagraph"/>
+      </w:pPr>
       <w:r>
         <w:rPr>
           <w:noProof/>
         </w:rPr>
         <w:drawing>
-          <wp:inline distT="0" distB="0" distL="0" distR="0" wp14:anchorId="5B112B70" wp14:editId="3CBC4606">
-            <wp:extent cx="5553850" cy="676369"/>
-            <wp:effectExtent l="0" t="0" r="8890" b="9525"/>
-            <wp:docPr id="10" name="Picture 10"/>
+          <wp:inline distT="0" distB="0" distL="0" distR="0" wp14:anchorId="620F805C" wp14:editId="07BC3A31">
+            <wp:extent cx="3886742" cy="676369"/>
+            <wp:effectExtent l="0" t="0" r="0" b="9525"/>
+            <wp:docPr id="9" name="Picture 9"/>
             <wp:cNvGraphicFramePr>
               <a:graphicFrameLocks xmlns:a="http://schemas.openxmlformats.org/drawingml/2006/main" noChangeAspect="1"/>
             </wp:cNvGraphicFramePr>
@@ -5934,7 +5961,7 @@
                   <pic:spPr>
                     <a:xfrm>
                       <a:off x="0" y="0"/>
-                      <a:ext cx="5553850" cy="676369"/>
+                      <a:ext cx="3886742" cy="676369"/>
                     </a:xfrm>
                     <a:prstGeom prst="rect">
                       <a:avLst/>
@@ -5960,12 +5987,11 @@
         <w:rPr>
           <w:noProof/>
         </w:rPr>
-        <w:lastRenderedPageBreak/>
         <w:drawing>
-          <wp:inline distT="0" distB="0" distL="0" distR="0" wp14:anchorId="1DD721F5" wp14:editId="613E7C4F">
-            <wp:extent cx="6906589" cy="724001"/>
-            <wp:effectExtent l="0" t="0" r="8890" b="0"/>
-            <wp:docPr id="11" name="Picture 11"/>
+          <wp:inline distT="0" distB="0" distL="0" distR="0" wp14:anchorId="5B112B70" wp14:editId="3CBC4606">
+            <wp:extent cx="5553850" cy="676369"/>
+            <wp:effectExtent l="0" t="0" r="8890" b="9525"/>
+            <wp:docPr id="10" name="Picture 10"/>
             <wp:cNvGraphicFramePr>
               <a:graphicFrameLocks xmlns:a="http://schemas.openxmlformats.org/drawingml/2006/main" noChangeAspect="1"/>
             </wp:cNvGraphicFramePr>
@@ -5985,7 +6011,7 @@
                   <pic:spPr>
                     <a:xfrm>
                       <a:off x="0" y="0"/>
-                      <a:ext cx="6906589" cy="724001"/>
+                      <a:ext cx="5553850" cy="676369"/>
                     </a:xfrm>
                     <a:prstGeom prst="rect">
                       <a:avLst/>
@@ -6012,10 +6038,10 @@
           <w:noProof/>
         </w:rPr>
         <w:drawing>
-          <wp:inline distT="0" distB="0" distL="0" distR="0" wp14:anchorId="3533C767" wp14:editId="1E75990E">
-            <wp:extent cx="6931025" cy="709295"/>
-            <wp:effectExtent l="0" t="0" r="3175" b="0"/>
-            <wp:docPr id="12" name="Picture 12"/>
+          <wp:inline distT="0" distB="0" distL="0" distR="0" wp14:anchorId="1DD721F5" wp14:editId="613E7C4F">
+            <wp:extent cx="6906589" cy="724001"/>
+            <wp:effectExtent l="0" t="0" r="8890" b="0"/>
+            <wp:docPr id="11" name="Picture 11"/>
             <wp:cNvGraphicFramePr>
               <a:graphicFrameLocks xmlns:a="http://schemas.openxmlformats.org/drawingml/2006/main" noChangeAspect="1"/>
             </wp:cNvGraphicFramePr>
@@ -6035,7 +6061,7 @@
                   <pic:spPr>
                     <a:xfrm>
                       <a:off x="0" y="0"/>
-                      <a:ext cx="6931025" cy="709295"/>
+                      <a:ext cx="6906589" cy="724001"/>
                     </a:xfrm>
                     <a:prstGeom prst="rect">
                       <a:avLst/>
@@ -6057,127 +6083,15 @@
       <w:pPr>
         <w:pStyle w:val="ListParagraph"/>
       </w:pPr>
-    </w:p>
-    <w:p>
-      <w:pPr>
-        <w:pStyle w:val="Heading2"/>
-      </w:pPr>
-      <w:r>
-        <w:t xml:space="preserve">How Many kinds of arrays are </w:t>
-      </w:r>
-      <w:proofErr w:type="gramStart"/>
-      <w:r>
-        <w:t>there ?</w:t>
-      </w:r>
-      <w:proofErr w:type="gramEnd"/>
-    </w:p>
-    <w:p>
-      <w:pPr>
-        <w:pStyle w:val="ListParagraph"/>
-        <w:numPr>
-          <w:ilvl w:val="0"/>
-          <w:numId w:val="32"/>
-        </w:numPr>
-      </w:pPr>
-      <w:r>
-        <w:t xml:space="preserve">There are two types of arrays are </w:t>
-      </w:r>
-      <w:proofErr w:type="gramStart"/>
-      <w:r>
-        <w:t>there .</w:t>
-      </w:r>
-      <w:proofErr w:type="gramEnd"/>
-    </w:p>
-    <w:p>
-      <w:pPr>
-        <w:pStyle w:val="Heading3"/>
-        <w:rPr>
-          <w:sz w:val="18"/>
-          <w:szCs w:val="18"/>
-        </w:rPr>
-      </w:pPr>
-      <w:r>
-        <w:rPr>
-          <w:rStyle w:val="Heading3Char"/>
-        </w:rPr>
-        <w:t xml:space="preserve">Single _Dimensional </w:t>
-      </w:r>
-      <w:proofErr w:type="gramStart"/>
-      <w:r>
-        <w:rPr>
-          <w:rStyle w:val="Heading3Char"/>
-        </w:rPr>
-        <w:t>Arrays</w:t>
-      </w:r>
-      <w:r>
-        <w:t xml:space="preserve"> :</w:t>
-      </w:r>
-      <w:proofErr w:type="gramEnd"/>
-      <w:r>
-        <w:t xml:space="preserve"> </w:t>
-      </w:r>
-    </w:p>
-    <w:p>
-      <w:pPr>
-        <w:pStyle w:val="ListParagraph"/>
-        <w:numPr>
-          <w:ilvl w:val="1"/>
-          <w:numId w:val="32"/>
-        </w:numPr>
-        <w:rPr>
-          <w:sz w:val="18"/>
-          <w:szCs w:val="18"/>
-        </w:rPr>
-      </w:pPr>
-      <w:r>
-        <w:rPr>
-          <w:rFonts w:ascii="Segoe UI" w:hAnsi="Segoe UI" w:cs="Segoe UI"/>
-          <w:color w:val="374151"/>
-          <w:sz w:val="18"/>
-          <w:szCs w:val="18"/>
-          <w:shd w:val="clear" w:color="auto" w:fill="F7F7F8"/>
-        </w:rPr>
-        <w:t>A single-dimensional array is a linear structure that stores a fixed number of elements in a single row or column.</w:t>
-      </w:r>
-    </w:p>
-    <w:p>
-      <w:pPr>
-        <w:pStyle w:val="ListParagraph"/>
-        <w:rPr>
-          <w:rFonts w:ascii="Segoe UI" w:hAnsi="Segoe UI" w:cs="Segoe UI"/>
-          <w:color w:val="374151"/>
-          <w:sz w:val="18"/>
-          <w:szCs w:val="18"/>
-          <w:shd w:val="clear" w:color="auto" w:fill="F7F7F8"/>
-        </w:rPr>
-      </w:pPr>
-    </w:p>
-    <w:p>
-      <w:pPr>
-        <w:pStyle w:val="ListParagraph"/>
-        <w:rPr>
-          <w:sz w:val="18"/>
-          <w:szCs w:val="18"/>
-        </w:rPr>
-      </w:pPr>
-      <w:r>
-        <w:rPr>
-          <w:sz w:val="18"/>
-          <w:szCs w:val="18"/>
-        </w:rPr>
-        <w:t xml:space="preserve">       </w:t>
-      </w:r>
       <w:r>
         <w:rPr>
           <w:noProof/>
-          <w:sz w:val="18"/>
-          <w:szCs w:val="18"/>
         </w:rPr>
         <w:drawing>
-          <wp:inline distT="0" distB="0" distL="0" distR="0" wp14:anchorId="207D7160" wp14:editId="077327B3">
-            <wp:extent cx="4953691" cy="657317"/>
-            <wp:effectExtent l="0" t="0" r="0" b="9525"/>
-            <wp:docPr id="13" name="Picture 13"/>
+          <wp:inline distT="0" distB="0" distL="0" distR="0" wp14:anchorId="3533C767" wp14:editId="1E75990E">
+            <wp:extent cx="6931025" cy="709295"/>
+            <wp:effectExtent l="0" t="0" r="3175" b="0"/>
+            <wp:docPr id="12" name="Picture 12"/>
             <wp:cNvGraphicFramePr>
               <a:graphicFrameLocks xmlns:a="http://schemas.openxmlformats.org/drawingml/2006/main" noChangeAspect="1"/>
             </wp:cNvGraphicFramePr>
@@ -6197,7 +6111,7 @@
                   <pic:spPr>
                     <a:xfrm>
                       <a:off x="0" y="0"/>
-                      <a:ext cx="4953691" cy="657317"/>
+                      <a:ext cx="6931025" cy="709295"/>
                     </a:xfrm>
                     <a:prstGeom prst="rect">
                       <a:avLst/>
@@ -6213,56 +6127,121 @@
     <w:p>
       <w:pPr>
         <w:pStyle w:val="ListParagraph"/>
-        <w:rPr>
-          <w:sz w:val="18"/>
-          <w:szCs w:val="18"/>
-        </w:rPr>
-      </w:pPr>
+      </w:pPr>
+    </w:p>
+    <w:p>
+      <w:pPr>
+        <w:pStyle w:val="ListParagraph"/>
+      </w:pPr>
+    </w:p>
+    <w:p>
+      <w:pPr>
+        <w:pStyle w:val="Heading2"/>
+      </w:pPr>
+      <w:r>
+        <w:t xml:space="preserve">How Many kinds of arrays are </w:t>
+      </w:r>
+      <w:proofErr w:type="gramStart"/>
+      <w:r>
+        <w:t>there ?</w:t>
+      </w:r>
+      <w:proofErr w:type="gramEnd"/>
+    </w:p>
+    <w:p>
+      <w:pPr>
+        <w:pStyle w:val="ListParagraph"/>
+        <w:numPr>
+          <w:ilvl w:val="0"/>
+          <w:numId w:val="32"/>
+        </w:numPr>
+      </w:pPr>
+      <w:r>
+        <w:t xml:space="preserve">There are two types of arrays are </w:t>
+      </w:r>
+      <w:proofErr w:type="gramStart"/>
+      <w:r>
+        <w:t>there .</w:t>
+      </w:r>
+      <w:proofErr w:type="gramEnd"/>
     </w:p>
     <w:p>
       <w:pPr>
         <w:pStyle w:val="Heading3"/>
-      </w:pPr>
-      <w:proofErr w:type="spellStart"/>
-      <w:r>
-        <w:t>Multi_ Dimensional</w:t>
-      </w:r>
-      <w:proofErr w:type="spellEnd"/>
+        <w:rPr>
+          <w:sz w:val="18"/>
+          <w:szCs w:val="18"/>
+        </w:rPr>
+      </w:pPr>
+      <w:r>
+        <w:rPr>
+          <w:rStyle w:val="Heading3Char"/>
+        </w:rPr>
+        <w:t xml:space="preserve">Single _Dimensional </w:t>
+      </w:r>
+      <w:proofErr w:type="gramStart"/>
+      <w:r>
+        <w:rPr>
+          <w:rStyle w:val="Heading3Char"/>
+        </w:rPr>
+        <w:t>Arrays</w:t>
+      </w:r>
+      <w:r>
+        <w:t xml:space="preserve"> :</w:t>
+      </w:r>
+      <w:proofErr w:type="gramEnd"/>
       <w:r>
         <w:t xml:space="preserve"> </w:t>
       </w:r>
-      <w:proofErr w:type="gramStart"/>
-      <w:r>
-        <w:t>Array :</w:t>
-      </w:r>
-      <w:proofErr w:type="gramEnd"/>
-      <w:r>
-        <w:t xml:space="preserve">  It can have two or more dimensions .</w:t>
-      </w:r>
-    </w:p>
-    <w:p>
-      <w:pPr>
-        <w:pStyle w:val="ListParagraph"/>
-        <w:rPr>
-          <w:sz w:val="18"/>
-          <w:szCs w:val="18"/>
-        </w:rPr>
-      </w:pPr>
-    </w:p>
-    <w:p>
-      <w:pPr>
-        <w:pStyle w:val="ListParagraph"/>
-        <w:rPr>
-          <w:sz w:val="18"/>
-          <w:szCs w:val="18"/>
-        </w:rPr>
-      </w:pPr>
-      <w:r>
-        <w:rPr>
-          <w:sz w:val="18"/>
-          <w:szCs w:val="18"/>
-        </w:rPr>
-        <w:t xml:space="preserve">            </w:t>
+    </w:p>
+    <w:p>
+      <w:pPr>
+        <w:pStyle w:val="ListParagraph"/>
+        <w:numPr>
+          <w:ilvl w:val="1"/>
+          <w:numId w:val="32"/>
+        </w:numPr>
+        <w:rPr>
+          <w:sz w:val="18"/>
+          <w:szCs w:val="18"/>
+        </w:rPr>
+      </w:pPr>
+      <w:r>
+        <w:rPr>
+          <w:rFonts w:ascii="Segoe UI" w:hAnsi="Segoe UI" w:cs="Segoe UI"/>
+          <w:color w:val="374151"/>
+          <w:sz w:val="18"/>
+          <w:szCs w:val="18"/>
+          <w:shd w:val="clear" w:color="auto" w:fill="F7F7F8"/>
+        </w:rPr>
+        <w:t>A single-dimensional array is a linear structure that stores a fixed number of elements in a single row or column.</w:t>
+      </w:r>
+    </w:p>
+    <w:p>
+      <w:pPr>
+        <w:pStyle w:val="ListParagraph"/>
+        <w:rPr>
+          <w:rFonts w:ascii="Segoe UI" w:hAnsi="Segoe UI" w:cs="Segoe UI"/>
+          <w:color w:val="374151"/>
+          <w:sz w:val="18"/>
+          <w:szCs w:val="18"/>
+          <w:shd w:val="clear" w:color="auto" w:fill="F7F7F8"/>
+        </w:rPr>
+      </w:pPr>
+    </w:p>
+    <w:p>
+      <w:pPr>
+        <w:pStyle w:val="ListParagraph"/>
+        <w:rPr>
+          <w:sz w:val="18"/>
+          <w:szCs w:val="18"/>
+        </w:rPr>
+      </w:pPr>
+      <w:r>
+        <w:rPr>
+          <w:sz w:val="18"/>
+          <w:szCs w:val="18"/>
+        </w:rPr>
+        <w:t xml:space="preserve">       </w:t>
       </w:r>
       <w:r>
         <w:rPr>
@@ -6271,10 +6250,10 @@
           <w:szCs w:val="18"/>
         </w:rPr>
         <w:drawing>
-          <wp:inline distT="0" distB="0" distL="0" distR="0" wp14:anchorId="67C6BDDD" wp14:editId="4E6EBE32">
-            <wp:extent cx="3324689" cy="2095792"/>
-            <wp:effectExtent l="0" t="0" r="9525" b="0"/>
-            <wp:docPr id="14" name="Picture 14"/>
+          <wp:inline distT="0" distB="0" distL="0" distR="0" wp14:anchorId="207D7160" wp14:editId="077327B3">
+            <wp:extent cx="4953691" cy="657317"/>
+            <wp:effectExtent l="0" t="0" r="0" b="9525"/>
+            <wp:docPr id="13" name="Picture 13"/>
             <wp:cNvGraphicFramePr>
               <a:graphicFrameLocks xmlns:a="http://schemas.openxmlformats.org/drawingml/2006/main" noChangeAspect="1"/>
             </wp:cNvGraphicFramePr>
@@ -6294,7 +6273,7 @@
                   <pic:spPr>
                     <a:xfrm>
                       <a:off x="0" y="0"/>
-                      <a:ext cx="3324689" cy="2095792"/>
+                      <a:ext cx="4953691" cy="657317"/>
                     </a:xfrm>
                     <a:prstGeom prst="rect">
                       <a:avLst/>
@@ -6320,39 +6299,46 @@
       <w:pPr>
         <w:pStyle w:val="Heading3"/>
       </w:pPr>
-      <w:r>
-        <w:t xml:space="preserve">Jagged Array /Arrays of </w:t>
+      <w:proofErr w:type="spellStart"/>
+      <w:r>
+        <w:t>Multi_ Dimensional</w:t>
+      </w:r>
+      <w:proofErr w:type="spellEnd"/>
+      <w:r>
+        <w:t xml:space="preserve"> </w:t>
       </w:r>
       <w:proofErr w:type="gramStart"/>
       <w:r>
-        <w:t>Arrays  :</w:t>
+        <w:t>Array :</w:t>
       </w:r>
       <w:proofErr w:type="gramEnd"/>
       <w:r>
-        <w:t xml:space="preserve">  Array where the length of each array can be different .</w:t>
-      </w:r>
-    </w:p>
-    <w:p>
-      <w:pPr>
-        <w:rPr>
-          <w:sz w:val="18"/>
-          <w:szCs w:val="18"/>
-        </w:rPr>
-      </w:pPr>
-    </w:p>
-    <w:p>
-      <w:pPr>
-        <w:rPr>
-          <w:sz w:val="18"/>
-          <w:szCs w:val="18"/>
-        </w:rPr>
-      </w:pPr>
-      <w:r>
-        <w:rPr>
-          <w:sz w:val="18"/>
-          <w:szCs w:val="18"/>
-        </w:rPr>
-        <w:t xml:space="preserve">                        </w:t>
+        <w:t xml:space="preserve">  It can have two or more dimensions .</w:t>
+      </w:r>
+    </w:p>
+    <w:p>
+      <w:pPr>
+        <w:pStyle w:val="ListParagraph"/>
+        <w:rPr>
+          <w:sz w:val="18"/>
+          <w:szCs w:val="18"/>
+        </w:rPr>
+      </w:pPr>
+    </w:p>
+    <w:p>
+      <w:pPr>
+        <w:pStyle w:val="ListParagraph"/>
+        <w:rPr>
+          <w:sz w:val="18"/>
+          <w:szCs w:val="18"/>
+        </w:rPr>
+      </w:pPr>
+      <w:r>
+        <w:rPr>
+          <w:sz w:val="18"/>
+          <w:szCs w:val="18"/>
+        </w:rPr>
+        <w:t xml:space="preserve">            </w:t>
       </w:r>
       <w:r>
         <w:rPr>
@@ -6361,10 +6347,10 @@
           <w:szCs w:val="18"/>
         </w:rPr>
         <w:drawing>
-          <wp:inline distT="0" distB="0" distL="0" distR="0" wp14:anchorId="0983681F" wp14:editId="113E2C94">
-            <wp:extent cx="3949270" cy="1463246"/>
-            <wp:effectExtent l="0" t="0" r="0" b="3810"/>
-            <wp:docPr id="15" name="Picture 15"/>
+          <wp:inline distT="0" distB="0" distL="0" distR="0" wp14:anchorId="67C6BDDD" wp14:editId="4E6EBE32">
+            <wp:extent cx="3324689" cy="2095792"/>
+            <wp:effectExtent l="0" t="0" r="9525" b="0"/>
+            <wp:docPr id="14" name="Picture 14"/>
             <wp:cNvGraphicFramePr>
               <a:graphicFrameLocks xmlns:a="http://schemas.openxmlformats.org/drawingml/2006/main" noChangeAspect="1"/>
             </wp:cNvGraphicFramePr>
@@ -6384,7 +6370,7 @@
                   <pic:spPr>
                     <a:xfrm>
                       <a:off x="0" y="0"/>
-                      <a:ext cx="3967175" cy="1469880"/>
+                      <a:ext cx="3324689" cy="2095792"/>
                     </a:xfrm>
                     <a:prstGeom prst="rect">
                       <a:avLst/>
@@ -6399,100 +6385,62 @@
     </w:p>
     <w:p>
       <w:pPr>
-        <w:pStyle w:val="Heading1"/>
-      </w:pPr>
-      <w:r>
-        <w:lastRenderedPageBreak/>
-        <w:t>Class</w:t>
-      </w:r>
-    </w:p>
-    <w:p>
-      <w:pPr>
-        <w:pStyle w:val="Heading2"/>
-      </w:pPr>
-      <w:r>
-        <w:t xml:space="preserve">What is class </w:t>
-      </w:r>
-    </w:p>
-    <w:p>
-      <w:pPr>
-        <w:pStyle w:val="ListParagraph"/>
-        <w:numPr>
-          <w:ilvl w:val="0"/>
-          <w:numId w:val="34"/>
-        </w:numPr>
-      </w:pPr>
-      <w:r>
-        <w:t xml:space="preserve">Class is blueprint of object </w:t>
-      </w:r>
-    </w:p>
-    <w:p>
-      <w:pPr>
-        <w:pStyle w:val="ListParagraph"/>
-        <w:numPr>
-          <w:ilvl w:val="0"/>
-          <w:numId w:val="34"/>
-        </w:numPr>
-      </w:pPr>
-      <w:r>
-        <w:t xml:space="preserve">A class </w:t>
-      </w:r>
-      <w:r>
-        <w:t xml:space="preserve">can </w:t>
-      </w:r>
-      <w:r>
-        <w:t xml:space="preserve">includes </w:t>
-      </w:r>
-      <w:r>
-        <w:t>variables and</w:t>
-      </w:r>
-      <w:r>
-        <w:t xml:space="preserve"> methods</w:t>
-      </w:r>
-    </w:p>
-    <w:p>
-      <w:pPr>
-        <w:pStyle w:val="ListParagraph"/>
-        <w:numPr>
-          <w:ilvl w:val="1"/>
-          <w:numId w:val="34"/>
-        </w:numPr>
-      </w:pPr>
-      <w:r>
-        <w:t xml:space="preserve">Variable represent data </w:t>
-      </w:r>
-    </w:p>
-    <w:p>
-      <w:pPr>
-        <w:pStyle w:val="ListParagraph"/>
-        <w:numPr>
-          <w:ilvl w:val="1"/>
-          <w:numId w:val="34"/>
-        </w:numPr>
-      </w:pPr>
-      <w:r>
-        <w:t xml:space="preserve">Method </w:t>
-      </w:r>
-      <w:r>
-        <w:t>represents</w:t>
-      </w:r>
-      <w:r>
-        <w:t xml:space="preserve"> action </w:t>
-      </w:r>
-    </w:p>
-    <w:p>
-      <w:r>
-        <w:t xml:space="preserve">    </w:t>
+        <w:pStyle w:val="ListParagraph"/>
+        <w:rPr>
+          <w:sz w:val="18"/>
+          <w:szCs w:val="18"/>
+        </w:rPr>
+      </w:pPr>
+    </w:p>
+    <w:p>
+      <w:pPr>
+        <w:pStyle w:val="Heading3"/>
+      </w:pPr>
+      <w:r>
+        <w:t xml:space="preserve">Jagged Array /Arrays of </w:t>
+      </w:r>
+      <w:proofErr w:type="gramStart"/>
+      <w:r>
+        <w:t>Arrays  :</w:t>
+      </w:r>
+      <w:proofErr w:type="gramEnd"/>
+      <w:r>
+        <w:t xml:space="preserve">  Array where the length of each array can be different .</w:t>
+      </w:r>
+    </w:p>
+    <w:p>
+      <w:pPr>
+        <w:rPr>
+          <w:sz w:val="18"/>
+          <w:szCs w:val="18"/>
+        </w:rPr>
+      </w:pPr>
+    </w:p>
+    <w:p>
+      <w:pPr>
+        <w:rPr>
+          <w:sz w:val="18"/>
+          <w:szCs w:val="18"/>
+        </w:rPr>
+      </w:pPr>
+      <w:r>
+        <w:rPr>
+          <w:sz w:val="18"/>
+          <w:szCs w:val="18"/>
+        </w:rPr>
+        <w:t xml:space="preserve">                        </w:t>
       </w:r>
       <w:r>
         <w:rPr>
           <w:noProof/>
+          <w:sz w:val="18"/>
+          <w:szCs w:val="18"/>
         </w:rPr>
         <w:drawing>
-          <wp:inline distT="0" distB="0" distL="0" distR="0" wp14:anchorId="6D0C3A18" wp14:editId="75A17D6B">
-            <wp:extent cx="1532349" cy="1928446"/>
-            <wp:effectExtent l="0" t="0" r="0" b="0"/>
-            <wp:docPr id="16" name="Picture 16"/>
+          <wp:inline distT="0" distB="0" distL="0" distR="0" wp14:anchorId="0983681F" wp14:editId="113E2C94">
+            <wp:extent cx="3949270" cy="1463246"/>
+            <wp:effectExtent l="0" t="0" r="0" b="3810"/>
+            <wp:docPr id="15" name="Picture 15"/>
             <wp:cNvGraphicFramePr>
               <a:graphicFrameLocks xmlns:a="http://schemas.openxmlformats.org/drawingml/2006/main" noChangeAspect="1"/>
             </wp:cNvGraphicFramePr>
@@ -6512,7 +6460,7 @@
                   <pic:spPr>
                     <a:xfrm>
                       <a:off x="0" y="0"/>
-                      <a:ext cx="1538869" cy="1936651"/>
+                      <a:ext cx="3967175" cy="1469880"/>
                     </a:xfrm>
                     <a:prstGeom prst="rect">
                       <a:avLst/>
@@ -6530,10 +6478,7 @@
         <w:pStyle w:val="Heading1"/>
       </w:pPr>
       <w:r>
-        <w:t>O</w:t>
-      </w:r>
-      <w:r>
-        <w:t>bject</w:t>
+        <w:t>Class</w:t>
       </w:r>
     </w:p>
     <w:p>
@@ -6541,16 +6486,7 @@
         <w:pStyle w:val="Heading2"/>
       </w:pPr>
       <w:r>
-        <w:t xml:space="preserve">What is </w:t>
-      </w:r>
-      <w:r>
-        <w:rPr>
-          <w:rStyle w:val="Heading2Char"/>
-        </w:rPr>
-        <w:t>object</w:t>
-      </w:r>
-      <w:r>
-        <w:t xml:space="preserve"> </w:t>
+        <w:t xml:space="preserve">What is class </w:t>
       </w:r>
     </w:p>
     <w:p>
@@ -6558,114 +6494,81 @@
         <w:pStyle w:val="ListParagraph"/>
         <w:numPr>
           <w:ilvl w:val="0"/>
-          <w:numId w:val="32"/>
+          <w:numId w:val="34"/>
         </w:numPr>
       </w:pPr>
       <w:r>
-        <w:t xml:space="preserve">Object is </w:t>
-      </w:r>
-      <w:r>
-        <w:t xml:space="preserve"> </w:t>
-      </w:r>
-      <w:r>
-        <w:t xml:space="preserve"> an instance of a </w:t>
-      </w:r>
-      <w:proofErr w:type="gramStart"/>
-      <w:r>
-        <w:t>class .</w:t>
-      </w:r>
-      <w:proofErr w:type="gramEnd"/>
+        <w:t xml:space="preserve">Class is blueprint of object </w:t>
+      </w:r>
     </w:p>
     <w:p>
       <w:pPr>
         <w:pStyle w:val="ListParagraph"/>
         <w:numPr>
           <w:ilvl w:val="0"/>
-          <w:numId w:val="32"/>
+          <w:numId w:val="34"/>
         </w:numPr>
       </w:pPr>
       <w:r>
-        <w:t xml:space="preserve">We create object of class so that we can call method of a class or anything within the </w:t>
-      </w:r>
-      <w:proofErr w:type="gramStart"/>
-      <w:r>
-        <w:t>class .</w:t>
-      </w:r>
-      <w:proofErr w:type="gramEnd"/>
-    </w:p>
-    <w:p>
-      <w:pPr>
-        <w:pStyle w:val="Heading2"/>
-      </w:pPr>
-      <w:r>
-        <w:t xml:space="preserve">How to create object </w:t>
+        <w:t xml:space="preserve">A class </w:t>
+      </w:r>
+      <w:r>
+        <w:t xml:space="preserve">can </w:t>
+      </w:r>
+      <w:r>
+        <w:t xml:space="preserve">includes </w:t>
+      </w:r>
+      <w:r>
+        <w:t>variables and</w:t>
+      </w:r>
+      <w:r>
+        <w:t xml:space="preserve"> methods</w:t>
       </w:r>
     </w:p>
     <w:p>
       <w:pPr>
         <w:pStyle w:val="ListParagraph"/>
         <w:numPr>
-          <w:ilvl w:val="0"/>
-          <w:numId w:val="35"/>
+          <w:ilvl w:val="1"/>
+          <w:numId w:val="34"/>
         </w:numPr>
       </w:pPr>
       <w:r>
-        <w:t xml:space="preserve">An object is created </w:t>
-      </w:r>
-      <w:proofErr w:type="gramStart"/>
-      <w:r>
-        <w:t>from  a</w:t>
-      </w:r>
-      <w:proofErr w:type="gramEnd"/>
-      <w:r>
-        <w:t xml:space="preserve"> class</w:t>
-      </w:r>
-      <w:r>
-        <w:t>.</w:t>
-      </w:r>
-      <w:r>
-        <w:t xml:space="preserve"> </w:t>
+        <w:t xml:space="preserve">Variable represent data </w:t>
       </w:r>
     </w:p>
     <w:p>
       <w:pPr>
         <w:pStyle w:val="ListParagraph"/>
         <w:numPr>
-          <w:ilvl w:val="0"/>
-          <w:numId w:val="35"/>
+          <w:ilvl w:val="1"/>
+          <w:numId w:val="34"/>
         </w:numPr>
       </w:pPr>
       <w:r>
-        <w:t xml:space="preserve">Object is created using NEW </w:t>
-      </w:r>
-      <w:proofErr w:type="gramStart"/>
-      <w:r>
-        <w:t>keyword .</w:t>
-      </w:r>
-      <w:proofErr w:type="gramEnd"/>
-    </w:p>
-    <w:p>
-      <w:pPr>
-        <w:pStyle w:val="ListParagraph"/>
-      </w:pPr>
-    </w:p>
-    <w:p>
-      <w:pPr>
-        <w:pStyle w:val="ListParagraph"/>
-        <w:numPr>
-          <w:ilvl w:val="0"/>
-          <w:numId w:val="35"/>
-        </w:numPr>
-      </w:pPr>
+        <w:t xml:space="preserve">Method </w:t>
+      </w:r>
+      <w:r>
+        <w:t>represents</w:t>
+      </w:r>
+      <w:r>
+        <w:t xml:space="preserve"> action </w:t>
+      </w:r>
+    </w:p>
+    <w:p>
+      <w:r>
+        <w:lastRenderedPageBreak/>
+        <w:t xml:space="preserve">    </w:t>
+      </w:r>
       <w:r>
         <w:rPr>
           <w:noProof/>
         </w:rPr>
         <w:drawing>
-          <wp:inline distT="0" distB="0" distL="0" distR="0" wp14:anchorId="60BD4EA9" wp14:editId="597FA660">
-            <wp:extent cx="5210902" cy="857370"/>
+          <wp:inline distT="0" distB="0" distL="0" distR="0" wp14:anchorId="6D0C3A18" wp14:editId="75A17D6B">
+            <wp:extent cx="1532349" cy="1928446"/>
             <wp:effectExtent l="0" t="0" r="0" b="0"/>
-            <wp:docPr id="18" name="Picture 18"/>
+            <wp:docPr id="16" name="Picture 16"/>
             <wp:cNvGraphicFramePr>
               <a:graphicFrameLocks xmlns:a="http://schemas.openxmlformats.org/drawingml/2006/main" noChangeAspect="1"/>
             </wp:cNvGraphicFramePr>
@@ -6685,7 +6588,7 @@
                   <pic:spPr>
                     <a:xfrm>
                       <a:off x="0" y="0"/>
-                      <a:ext cx="5210902" cy="857370"/>
+                      <a:ext cx="1538869" cy="1936651"/>
                     </a:xfrm>
                     <a:prstGeom prst="rect">
                       <a:avLst/>
@@ -6700,10 +6603,78 @@
     </w:p>
     <w:p>
       <w:pPr>
+        <w:pStyle w:val="Heading1"/>
+      </w:pPr>
+      <w:r>
+        <w:t>O</w:t>
+      </w:r>
+      <w:r>
+        <w:t>bject</w:t>
+      </w:r>
+    </w:p>
+    <w:p>
+      <w:pPr>
         <w:pStyle w:val="Heading2"/>
       </w:pPr>
       <w:r>
-        <w:t xml:space="preserve">What can be accessed/called using object class </w:t>
+        <w:t xml:space="preserve">What is </w:t>
+      </w:r>
+      <w:r>
+        <w:rPr>
+          <w:rStyle w:val="Heading2Char"/>
+        </w:rPr>
+        <w:t>object</w:t>
+      </w:r>
+      <w:r>
+        <w:t xml:space="preserve"> </w:t>
+      </w:r>
+    </w:p>
+    <w:p>
+      <w:pPr>
+        <w:pStyle w:val="ListParagraph"/>
+        <w:numPr>
+          <w:ilvl w:val="0"/>
+          <w:numId w:val="32"/>
+        </w:numPr>
+      </w:pPr>
+      <w:r>
+        <w:t xml:space="preserve">Object is </w:t>
+      </w:r>
+      <w:r>
+        <w:t xml:space="preserve"> </w:t>
+      </w:r>
+      <w:r>
+        <w:t xml:space="preserve"> an instance of a </w:t>
+      </w:r>
+      <w:proofErr w:type="gramStart"/>
+      <w:r>
+        <w:t>class .</w:t>
+      </w:r>
+      <w:proofErr w:type="gramEnd"/>
+    </w:p>
+    <w:p>
+      <w:pPr>
+        <w:pStyle w:val="ListParagraph"/>
+        <w:numPr>
+          <w:ilvl w:val="0"/>
+          <w:numId w:val="32"/>
+        </w:numPr>
+      </w:pPr>
+      <w:r>
+        <w:t xml:space="preserve">We create object of class so that we can call method of a class or anything within the </w:t>
+      </w:r>
+      <w:proofErr w:type="gramStart"/>
+      <w:r>
+        <w:t>class .</w:t>
+      </w:r>
+      <w:proofErr w:type="gramEnd"/>
+    </w:p>
+    <w:p>
+      <w:pPr>
+        <w:pStyle w:val="Heading2"/>
+      </w:pPr>
+      <w:r>
+        <w:t xml:space="preserve">How to create object </w:t>
       </w:r>
     </w:p>
     <w:p>
@@ -6715,20 +6686,37 @@
         </w:numPr>
       </w:pPr>
       <w:r>
-        <w:t xml:space="preserve">We can access member </w:t>
-      </w:r>
-      <w:r>
-        <w:t>variables, methods</w:t>
+        <w:t xml:space="preserve">An object is created </w:t>
+      </w:r>
+      <w:proofErr w:type="gramStart"/>
+      <w:r>
+        <w:t>from  a</w:t>
+      </w:r>
+      <w:proofErr w:type="gramEnd"/>
+      <w:r>
+        <w:t xml:space="preserve"> class</w:t>
+      </w:r>
+      <w:r>
+        <w:t>.</w:t>
       </w:r>
       <w:r>
         <w:t xml:space="preserve"> </w:t>
       </w:r>
-      <w:r>
-        <w:t xml:space="preserve">and anything within the </w:t>
+    </w:p>
+    <w:p>
+      <w:pPr>
+        <w:pStyle w:val="ListParagraph"/>
+        <w:numPr>
+          <w:ilvl w:val="0"/>
+          <w:numId w:val="35"/>
+        </w:numPr>
+      </w:pPr>
+      <w:r>
+        <w:t xml:space="preserve">Object is created using NEW </w:t>
       </w:r>
       <w:proofErr w:type="gramStart"/>
       <w:r>
-        <w:t>class .</w:t>
+        <w:t>keyword .</w:t>
       </w:r>
       <w:proofErr w:type="gramEnd"/>
     </w:p>
@@ -6739,17 +6727,21 @@
     </w:p>
     <w:p>
       <w:pPr>
-        <w:ind w:left="720"/>
+        <w:pStyle w:val="ListParagraph"/>
+        <w:numPr>
+          <w:ilvl w:val="0"/>
+          <w:numId w:val="35"/>
+        </w:numPr>
       </w:pPr>
       <w:r>
         <w:rPr>
           <w:noProof/>
         </w:rPr>
         <w:drawing>
-          <wp:inline distT="0" distB="0" distL="0" distR="0" wp14:anchorId="64A36C40" wp14:editId="1B5B699F">
-            <wp:extent cx="3611777" cy="1805889"/>
-            <wp:effectExtent l="0" t="0" r="8255" b="4445"/>
-            <wp:docPr id="20" name="Picture 20"/>
+          <wp:inline distT="0" distB="0" distL="0" distR="0" wp14:anchorId="60BD4EA9" wp14:editId="597FA660">
+            <wp:extent cx="5210902" cy="857370"/>
+            <wp:effectExtent l="0" t="0" r="0" b="0"/>
+            <wp:docPr id="18" name="Picture 18"/>
             <wp:cNvGraphicFramePr>
               <a:graphicFrameLocks xmlns:a="http://schemas.openxmlformats.org/drawingml/2006/main" noChangeAspect="1"/>
             </wp:cNvGraphicFramePr>
@@ -6769,6 +6761,90 @@
                   <pic:spPr>
                     <a:xfrm>
                       <a:off x="0" y="0"/>
+                      <a:ext cx="5210902" cy="857370"/>
+                    </a:xfrm>
+                    <a:prstGeom prst="rect">
+                      <a:avLst/>
+                    </a:prstGeom>
+                  </pic:spPr>
+                </pic:pic>
+              </a:graphicData>
+            </a:graphic>
+          </wp:inline>
+        </w:drawing>
+      </w:r>
+    </w:p>
+    <w:p>
+      <w:pPr>
+        <w:pStyle w:val="Heading2"/>
+      </w:pPr>
+      <w:r>
+        <w:t xml:space="preserve">What can be accessed/called using object class </w:t>
+      </w:r>
+    </w:p>
+    <w:p>
+      <w:pPr>
+        <w:pStyle w:val="ListParagraph"/>
+        <w:numPr>
+          <w:ilvl w:val="0"/>
+          <w:numId w:val="35"/>
+        </w:numPr>
+      </w:pPr>
+      <w:r>
+        <w:t xml:space="preserve">We can access member </w:t>
+      </w:r>
+      <w:r>
+        <w:t>variables, methods</w:t>
+      </w:r>
+      <w:r>
+        <w:t xml:space="preserve"> </w:t>
+      </w:r>
+      <w:r>
+        <w:t xml:space="preserve">and anything within the </w:t>
+      </w:r>
+      <w:proofErr w:type="gramStart"/>
+      <w:r>
+        <w:t>class .</w:t>
+      </w:r>
+      <w:proofErr w:type="gramEnd"/>
+    </w:p>
+    <w:p>
+      <w:pPr>
+        <w:pStyle w:val="ListParagraph"/>
+      </w:pPr>
+    </w:p>
+    <w:p>
+      <w:pPr>
+        <w:ind w:left="720"/>
+      </w:pPr>
+      <w:r>
+        <w:rPr>
+          <w:noProof/>
+        </w:rPr>
+        <w:drawing>
+          <wp:inline distT="0" distB="0" distL="0" distR="0" wp14:anchorId="64A36C40" wp14:editId="1B5B699F">
+            <wp:extent cx="3611777" cy="1805889"/>
+            <wp:effectExtent l="0" t="0" r="8255" b="4445"/>
+            <wp:docPr id="20" name="Picture 20"/>
+            <wp:cNvGraphicFramePr>
+              <a:graphicFrameLocks xmlns:a="http://schemas.openxmlformats.org/drawingml/2006/main" noChangeAspect="1"/>
+            </wp:cNvGraphicFramePr>
+            <a:graphic xmlns:a="http://schemas.openxmlformats.org/drawingml/2006/main">
+              <a:graphicData uri="http://schemas.openxmlformats.org/drawingml/2006/picture">
+                <pic:pic xmlns:pic="http://schemas.openxmlformats.org/drawingml/2006/picture">
+                  <pic:nvPicPr>
+                    <pic:cNvPr id="1" name=""/>
+                    <pic:cNvPicPr/>
+                  </pic:nvPicPr>
+                  <pic:blipFill>
+                    <a:blip r:embed="rId51"/>
+                    <a:stretch>
+                      <a:fillRect/>
+                    </a:stretch>
+                  </pic:blipFill>
+                  <pic:spPr>
+                    <a:xfrm>
+                      <a:off x="0" y="0"/>
                       <a:ext cx="3644300" cy="1822150"/>
                     </a:xfrm>
                     <a:prstGeom prst="rect">
@@ -6787,7 +6863,6 @@
         <w:pStyle w:val="Heading1"/>
       </w:pPr>
       <w:r>
-        <w:lastRenderedPageBreak/>
         <w:t>Method</w:t>
       </w:r>
     </w:p>
@@ -6897,6 +6972,7 @@
         </w:numPr>
       </w:pPr>
       <w:r>
+        <w:lastRenderedPageBreak/>
         <w:t xml:space="preserve">Method </w:t>
       </w:r>
       <w:r>
@@ -6973,7 +7049,7 @@
                     </pic:cNvPicPr>
                   </pic:nvPicPr>
                   <pic:blipFill>
-                    <a:blip r:embed="rId51" cstate="print">
+                    <a:blip r:embed="rId52" cstate="print">
                       <a:extLst>
                         <a:ext uri="{28A0092B-C50C-407E-A947-70E740481C1C}">
                           <a14:useLocalDpi xmlns:a14="http://schemas.microsoft.com/office/drawing/2010/main" val="0"/>
@@ -7107,7 +7183,7 @@
                     <pic:cNvPicPr/>
                   </pic:nvPicPr>
                   <pic:blipFill>
-                    <a:blip r:embed="rId52"/>
+                    <a:blip r:embed="rId53"/>
                     <a:stretch>
                       <a:fillRect/>
                     </a:stretch>
@@ -7141,76 +7217,6 @@
             <wp:extent cx="3276884" cy="1005927"/>
             <wp:effectExtent l="0" t="0" r="0" b="3810"/>
             <wp:docPr id="21" name="Picture 21"/>
-            <wp:cNvGraphicFramePr>
-              <a:graphicFrameLocks xmlns:a="http://schemas.openxmlformats.org/drawingml/2006/main" noChangeAspect="1"/>
-            </wp:cNvGraphicFramePr>
-            <a:graphic xmlns:a="http://schemas.openxmlformats.org/drawingml/2006/main">
-              <a:graphicData uri="http://schemas.openxmlformats.org/drawingml/2006/picture">
-                <pic:pic xmlns:pic="http://schemas.openxmlformats.org/drawingml/2006/picture">
-                  <pic:nvPicPr>
-                    <pic:cNvPr id="1" name=""/>
-                    <pic:cNvPicPr/>
-                  </pic:nvPicPr>
-                  <pic:blipFill>
-                    <a:blip r:embed="rId53"/>
-                    <a:stretch>
-                      <a:fillRect/>
-                    </a:stretch>
-                  </pic:blipFill>
-                  <pic:spPr>
-                    <a:xfrm>
-                      <a:off x="0" y="0"/>
-                      <a:ext cx="3276884" cy="1005927"/>
-                    </a:xfrm>
-                    <a:prstGeom prst="rect">
-                      <a:avLst/>
-                    </a:prstGeom>
-                  </pic:spPr>
-                </pic:pic>
-              </a:graphicData>
-            </a:graphic>
-          </wp:inline>
-        </w:drawing>
-      </w:r>
-    </w:p>
-    <w:p>
-      <w:pPr>
-        <w:pStyle w:val="Heading3"/>
-      </w:pPr>
-      <w:r>
-        <w:t xml:space="preserve">Method with class </w:t>
-      </w:r>
-      <w:r>
-        <w:t>parameter</w:t>
-      </w:r>
-    </w:p>
-    <w:p>
-      <w:pPr>
-        <w:pStyle w:val="ListParagraph"/>
-        <w:numPr>
-          <w:ilvl w:val="0"/>
-          <w:numId w:val="37"/>
-        </w:numPr>
-      </w:pPr>
-      <w:r>
-        <w:t xml:space="preserve">To define a method with class parameter ,first we will  have to create the class with the required variables ,then </w:t>
-      </w:r>
-    </w:p>
-    <w:p>
-      <w:pPr>
-        <w:pStyle w:val="ListParagraph"/>
-        <w:numPr>
-          <w:ilvl w:val="0"/>
-          <w:numId w:val="37"/>
-        </w:numPr>
-      </w:pPr>
-      <w:r>
-        <w:lastRenderedPageBreak/>
-        <w:drawing>
-          <wp:inline distT="0" distB="0" distL="0" distR="0" wp14:anchorId="6A3FF4F1" wp14:editId="4F1FAB47">
-            <wp:extent cx="4610100" cy="1829058"/>
-            <wp:effectExtent l="0" t="0" r="0" b="0"/>
-            <wp:docPr id="26" name="Picture 26"/>
             <wp:cNvGraphicFramePr>
               <a:graphicFrameLocks xmlns:a="http://schemas.openxmlformats.org/drawingml/2006/main" noChangeAspect="1"/>
             </wp:cNvGraphicFramePr>
@@ -7230,7 +7236,7 @@
                   <pic:spPr>
                     <a:xfrm>
                       <a:off x="0" y="0"/>
-                      <a:ext cx="4681682" cy="1857458"/>
+                      <a:ext cx="3276884" cy="1005927"/>
                     </a:xfrm>
                     <a:prstGeom prst="rect">
                       <a:avLst/>
@@ -7245,8 +7251,14 @@
     </w:p>
     <w:p>
       <w:pPr>
-        <w:pStyle w:val="ListParagraph"/>
-      </w:pPr>
+        <w:pStyle w:val="Heading3"/>
+      </w:pPr>
+      <w:r>
+        <w:t xml:space="preserve">Method with class </w:t>
+      </w:r>
+      <w:r>
+        <w:t>parameter</w:t>
+      </w:r>
     </w:p>
     <w:p>
       <w:pPr>
@@ -7257,27 +7269,15 @@
         </w:numPr>
       </w:pPr>
       <w:r>
-        <w:t xml:space="preserve">we will have to </w:t>
-      </w:r>
-      <w:r>
-        <w:t xml:space="preserve">create the other </w:t>
+        <w:t xml:space="preserve">To define a method with class </w:t>
       </w:r>
       <w:proofErr w:type="gramStart"/>
       <w:r>
-        <w:t>class  and</w:t>
+        <w:t>parameter ,first</w:t>
       </w:r>
       <w:proofErr w:type="gramEnd"/>
       <w:r>
-        <w:t xml:space="preserve"> </w:t>
-      </w:r>
-      <w:r>
-        <w:t>define the method within th</w:t>
-      </w:r>
-      <w:r>
-        <w:t xml:space="preserve">is </w:t>
-      </w:r>
-      <w:r>
-        <w:t xml:space="preserve"> class ,and </w:t>
+        <w:t xml:space="preserve"> we will  have to create the class with the required variables ,then </w:t>
       </w:r>
     </w:p>
     <w:p>
@@ -7289,30 +7289,14 @@
         </w:numPr>
       </w:pPr>
       <w:r>
-        <w:t xml:space="preserve">Then we can pass the class parameter in </w:t>
-      </w:r>
-      <w:r>
-        <w:t xml:space="preserve">this same </w:t>
-      </w:r>
-      <w:proofErr w:type="gramStart"/>
-      <w:r>
-        <w:t>class</w:t>
-      </w:r>
-      <w:r>
-        <w:t xml:space="preserve"> .</w:t>
-      </w:r>
-      <w:proofErr w:type="gramEnd"/>
-    </w:p>
-    <w:p>
-      <w:r>
-        <w:t xml:space="preserve">                        </w:t>
-      </w:r>
-      <w:r>
+        <w:rPr>
+          <w:noProof/>
+        </w:rPr>
         <w:drawing>
-          <wp:inline distT="0" distB="0" distL="0" distR="0" wp14:anchorId="6E2C683E" wp14:editId="24A8CBB4">
-            <wp:extent cx="2871994" cy="1532958"/>
-            <wp:effectExtent l="0" t="0" r="5080" b="0"/>
-            <wp:docPr id="27" name="Picture 27"/>
+          <wp:inline distT="0" distB="0" distL="0" distR="0" wp14:anchorId="6A3FF4F1" wp14:editId="4F1FAB47">
+            <wp:extent cx="4610100" cy="1829058"/>
+            <wp:effectExtent l="0" t="0" r="0" b="0"/>
+            <wp:docPr id="26" name="Picture 26"/>
             <wp:cNvGraphicFramePr>
               <a:graphicFrameLocks xmlns:a="http://schemas.openxmlformats.org/drawingml/2006/main" noChangeAspect="1"/>
             </wp:cNvGraphicFramePr>
@@ -7332,7 +7316,7 @@
                   <pic:spPr>
                     <a:xfrm>
                       <a:off x="0" y="0"/>
-                      <a:ext cx="2898748" cy="1547238"/>
+                      <a:ext cx="4681682" cy="1857458"/>
                     </a:xfrm>
                     <a:prstGeom prst="rect">
                       <a:avLst/>
@@ -7347,56 +7331,77 @@
     </w:p>
     <w:p>
       <w:pPr>
-        <w:pStyle w:val="Heading3"/>
-      </w:pPr>
-      <w:r>
-        <w:t xml:space="preserve">Method with class parameter and variable </w:t>
-      </w:r>
-      <w:r>
-        <w:t>parameter</w:t>
-      </w:r>
+        <w:pStyle w:val="ListParagraph"/>
+      </w:pPr>
     </w:p>
     <w:p>
       <w:pPr>
         <w:pStyle w:val="ListParagraph"/>
         <w:numPr>
           <w:ilvl w:val="0"/>
-          <w:numId w:val="40"/>
+          <w:numId w:val="37"/>
         </w:numPr>
       </w:pPr>
       <w:r>
-        <w:t xml:space="preserve">We </w:t>
+        <w:t xml:space="preserve">we will have to </w:t>
+      </w:r>
+      <w:r>
+        <w:t xml:space="preserve">create the other </w:t>
       </w:r>
       <w:proofErr w:type="gramStart"/>
       <w:r>
-        <w:t>shall  create</w:t>
+        <w:t>class  and</w:t>
       </w:r>
       <w:proofErr w:type="gramEnd"/>
       <w:r>
-        <w:t xml:space="preserve"> the class with the required variables </w:t>
-      </w:r>
-      <w:r>
-        <w:t>.</w:t>
-      </w:r>
-    </w:p>
-    <w:p>
-      <w:pPr>
-        <w:pStyle w:val="ListParagraph"/>
-      </w:pPr>
-    </w:p>
-    <w:p>
-      <w:pPr>
-        <w:pStyle w:val="ListParagraph"/>
-      </w:pPr>
-      <w:r>
-        <w:t xml:space="preserve">       </w:t>
-      </w:r>
-      <w:r>
+        <w:t xml:space="preserve"> </w:t>
+      </w:r>
+      <w:r>
+        <w:t>define the method within th</w:t>
+      </w:r>
+      <w:r>
+        <w:t xml:space="preserve">is </w:t>
+      </w:r>
+      <w:r>
+        <w:t xml:space="preserve"> class ,and </w:t>
+      </w:r>
+    </w:p>
+    <w:p>
+      <w:pPr>
+        <w:pStyle w:val="ListParagraph"/>
+        <w:numPr>
+          <w:ilvl w:val="0"/>
+          <w:numId w:val="37"/>
+        </w:numPr>
+      </w:pPr>
+      <w:r>
+        <w:t xml:space="preserve">Then we can pass the class parameter in </w:t>
+      </w:r>
+      <w:r>
+        <w:t xml:space="preserve">this same </w:t>
+      </w:r>
+      <w:proofErr w:type="gramStart"/>
+      <w:r>
+        <w:t>class</w:t>
+      </w:r>
+      <w:r>
+        <w:t xml:space="preserve"> .</w:t>
+      </w:r>
+      <w:proofErr w:type="gramEnd"/>
+    </w:p>
+    <w:p>
+      <w:r>
+        <w:t xml:space="preserve">                        </w:t>
+      </w:r>
+      <w:r>
+        <w:rPr>
+          <w:noProof/>
+        </w:rPr>
         <w:drawing>
-          <wp:inline distT="0" distB="0" distL="0" distR="0" wp14:anchorId="4AD37CBB" wp14:editId="303B96C8">
-            <wp:extent cx="2816526" cy="1303595"/>
-            <wp:effectExtent l="0" t="0" r="3175" b="0"/>
-            <wp:docPr id="29" name="Picture 29"/>
+          <wp:inline distT="0" distB="0" distL="0" distR="0" wp14:anchorId="6E2C683E" wp14:editId="24A8CBB4">
+            <wp:extent cx="2871994" cy="1532958"/>
+            <wp:effectExtent l="0" t="0" r="5080" b="0"/>
+            <wp:docPr id="27" name="Picture 27"/>
             <wp:cNvGraphicFramePr>
               <a:graphicFrameLocks xmlns:a="http://schemas.openxmlformats.org/drawingml/2006/main" noChangeAspect="1"/>
             </wp:cNvGraphicFramePr>
@@ -7416,7 +7421,7 @@
                   <pic:spPr>
                     <a:xfrm>
                       <a:off x="0" y="0"/>
-                      <a:ext cx="2869864" cy="1328282"/>
+                      <a:ext cx="2898748" cy="1547238"/>
                     </a:xfrm>
                     <a:prstGeom prst="rect">
                       <a:avLst/>
@@ -7431,8 +7436,14 @@
     </w:p>
     <w:p>
       <w:pPr>
-        <w:pStyle w:val="ListParagraph"/>
-      </w:pPr>
+        <w:pStyle w:val="Heading3"/>
+      </w:pPr>
+      <w:r>
+        <w:t xml:space="preserve">Method with class parameter and variable </w:t>
+      </w:r>
+      <w:r>
+        <w:t>parameter</w:t>
+      </w:r>
     </w:p>
     <w:p>
       <w:pPr>
@@ -7443,39 +7454,41 @@
         </w:numPr>
       </w:pPr>
       <w:r>
-        <w:t xml:space="preserve">we will have to create the other </w:t>
+        <w:t xml:space="preserve">We </w:t>
       </w:r>
       <w:proofErr w:type="gramStart"/>
       <w:r>
-        <w:t>class  and</w:t>
+        <w:t>shall  create</w:t>
       </w:r>
       <w:proofErr w:type="gramEnd"/>
       <w:r>
-        <w:t xml:space="preserve"> define the method within this  class ,and </w:t>
-      </w:r>
-    </w:p>
-    <w:p>
-      <w:pPr>
-        <w:pStyle w:val="ListParagraph"/>
-        <w:numPr>
-          <w:ilvl w:val="0"/>
-          <w:numId w:val="40"/>
-        </w:numPr>
-      </w:pPr>
-      <w:r>
-        <w:t xml:space="preserve">Then we will pass the variables in one method </w:t>
-      </w:r>
-    </w:p>
-    <w:p>
-      <w:pPr>
-        <w:pStyle w:val="ListParagraph"/>
-      </w:pPr>
-      <w:r>
+        <w:t xml:space="preserve"> the class with the required variables </w:t>
+      </w:r>
+      <w:r>
+        <w:t>.</w:t>
+      </w:r>
+    </w:p>
+    <w:p>
+      <w:pPr>
+        <w:pStyle w:val="ListParagraph"/>
+      </w:pPr>
+    </w:p>
+    <w:p>
+      <w:pPr>
+        <w:pStyle w:val="ListParagraph"/>
+      </w:pPr>
+      <w:r>
+        <w:t xml:space="preserve">       </w:t>
+      </w:r>
+      <w:r>
+        <w:rPr>
+          <w:noProof/>
+        </w:rPr>
         <w:drawing>
-          <wp:inline distT="0" distB="0" distL="0" distR="0" wp14:anchorId="441B6A3A" wp14:editId="1CD24837">
-            <wp:extent cx="3019649" cy="1634456"/>
-            <wp:effectExtent l="0" t="0" r="0" b="4445"/>
-            <wp:docPr id="36" name="Picture 36"/>
+          <wp:inline distT="0" distB="0" distL="0" distR="0" wp14:anchorId="4AD37CBB" wp14:editId="303B96C8">
+            <wp:extent cx="2816526" cy="1303595"/>
+            <wp:effectExtent l="0" t="0" r="3175" b="0"/>
+            <wp:docPr id="29" name="Picture 29"/>
             <wp:cNvGraphicFramePr>
               <a:graphicFrameLocks xmlns:a="http://schemas.openxmlformats.org/drawingml/2006/main" noChangeAspect="1"/>
             </wp:cNvGraphicFramePr>
@@ -7495,7 +7508,7 @@
                   <pic:spPr>
                     <a:xfrm>
                       <a:off x="0" y="0"/>
-                      <a:ext cx="3045817" cy="1648620"/>
+                      <a:ext cx="2869864" cy="1328282"/>
                     </a:xfrm>
                     <a:prstGeom prst="rect">
                       <a:avLst/>
@@ -7522,15 +7535,15 @@
         </w:numPr>
       </w:pPr>
       <w:r>
-        <w:t xml:space="preserve">In the same </w:t>
+        <w:t xml:space="preserve">we will have to create the other </w:t>
       </w:r>
       <w:proofErr w:type="gramStart"/>
       <w:r>
-        <w:t>class ,</w:t>
+        <w:t>class  and</w:t>
       </w:r>
       <w:proofErr w:type="gramEnd"/>
       <w:r>
-        <w:t xml:space="preserve"> we will define other method ,and pass the class in this class </w:t>
+        <w:t xml:space="preserve"> define the method within this  class ,and </w:t>
       </w:r>
     </w:p>
     <w:p>
@@ -7542,12 +7555,22 @@
         </w:numPr>
       </w:pPr>
       <w:r>
-        <w:lastRenderedPageBreak/>
+        <w:t xml:space="preserve">Then we will pass the variables in one method </w:t>
+      </w:r>
+    </w:p>
+    <w:p>
+      <w:pPr>
+        <w:pStyle w:val="ListParagraph"/>
+      </w:pPr>
+      <w:r>
+        <w:rPr>
+          <w:noProof/>
+        </w:rPr>
         <w:drawing>
-          <wp:inline distT="0" distB="0" distL="0" distR="0" wp14:anchorId="38CC8DB2" wp14:editId="09454977">
-            <wp:extent cx="4607955" cy="1684025"/>
-            <wp:effectExtent l="0" t="0" r="2540" b="0"/>
-            <wp:docPr id="40" name="Picture 40"/>
+          <wp:inline distT="0" distB="0" distL="0" distR="0" wp14:anchorId="441B6A3A" wp14:editId="1CD24837">
+            <wp:extent cx="3019649" cy="1634456"/>
+            <wp:effectExtent l="0" t="0" r="0" b="4445"/>
+            <wp:docPr id="36" name="Picture 36"/>
             <wp:cNvGraphicFramePr>
               <a:graphicFrameLocks xmlns:a="http://schemas.openxmlformats.org/drawingml/2006/main" noChangeAspect="1"/>
             </wp:cNvGraphicFramePr>
@@ -7567,7 +7590,7 @@
                   <pic:spPr>
                     <a:xfrm>
                       <a:off x="0" y="0"/>
-                      <a:ext cx="4641721" cy="1696365"/>
+                      <a:ext cx="3045817" cy="1648620"/>
                     </a:xfrm>
                     <a:prstGeom prst="rect">
                       <a:avLst/>
@@ -7587,51 +7610,41 @@
     </w:p>
     <w:p>
       <w:pPr>
-        <w:pStyle w:val="Heading2"/>
-      </w:pPr>
-      <w:r>
-        <w:t xml:space="preserve">What is method return type </w:t>
-      </w:r>
-    </w:p>
-    <w:p>
-      <w:pPr>
         <w:pStyle w:val="ListParagraph"/>
         <w:numPr>
           <w:ilvl w:val="0"/>
-          <w:numId w:val="41"/>
+          <w:numId w:val="40"/>
         </w:numPr>
       </w:pPr>
       <w:r>
-        <w:t xml:space="preserve">Method return type is the data type of the value that a method returns to the </w:t>
+        <w:t xml:space="preserve">In the same </w:t>
       </w:r>
       <w:proofErr w:type="gramStart"/>
       <w:r>
-        <w:t>caller .</w:t>
+        <w:t>class ,</w:t>
       </w:r>
       <w:proofErr w:type="gramEnd"/>
-    </w:p>
-    <w:p>
-      <w:pPr>
-        <w:pStyle w:val="ListParagraph"/>
-      </w:pPr>
+      <w:r>
+        <w:t xml:space="preserve"> we will define other method ,and pass the class in this class </w:t>
+      </w:r>
     </w:p>
     <w:p>
       <w:pPr>
         <w:pStyle w:val="ListParagraph"/>
         <w:numPr>
           <w:ilvl w:val="0"/>
-          <w:numId w:val="41"/>
+          <w:numId w:val="40"/>
         </w:numPr>
       </w:pPr>
       <w:r>
-        <w:t xml:space="preserve">                  </w:t>
-      </w:r>
-      <w:r>
+        <w:rPr>
+          <w:noProof/>
+        </w:rPr>
         <w:drawing>
-          <wp:inline distT="0" distB="0" distL="0" distR="0" wp14:anchorId="6E6F8D6E" wp14:editId="306074E8">
-            <wp:extent cx="2832633" cy="2016296"/>
-            <wp:effectExtent l="0" t="0" r="6350" b="3175"/>
-            <wp:docPr id="49" name="Picture 49"/>
+          <wp:inline distT="0" distB="0" distL="0" distR="0" wp14:anchorId="38CC8DB2" wp14:editId="09454977">
+            <wp:extent cx="4607955" cy="1684025"/>
+            <wp:effectExtent l="0" t="0" r="2540" b="0"/>
+            <wp:docPr id="40" name="Picture 40"/>
             <wp:cNvGraphicFramePr>
               <a:graphicFrameLocks xmlns:a="http://schemas.openxmlformats.org/drawingml/2006/main" noChangeAspect="1"/>
             </wp:cNvGraphicFramePr>
@@ -7651,7 +7664,7 @@
                   <pic:spPr>
                     <a:xfrm>
                       <a:off x="0" y="0"/>
-                      <a:ext cx="2857666" cy="2034115"/>
+                      <a:ext cx="4641721" cy="1696365"/>
                     </a:xfrm>
                     <a:prstGeom prst="rect">
                       <a:avLst/>
@@ -7663,12 +7676,63 @@
           </wp:inline>
         </w:drawing>
       </w:r>
-      <w:r>
+    </w:p>
+    <w:p>
+      <w:pPr>
+        <w:pStyle w:val="ListParagraph"/>
+      </w:pPr>
+    </w:p>
+    <w:p>
+      <w:pPr>
+        <w:pStyle w:val="Heading2"/>
+      </w:pPr>
+      <w:r>
+        <w:lastRenderedPageBreak/>
+        <w:t xml:space="preserve">What is method return type </w:t>
+      </w:r>
+    </w:p>
+    <w:p>
+      <w:pPr>
+        <w:pStyle w:val="ListParagraph"/>
+        <w:numPr>
+          <w:ilvl w:val="0"/>
+          <w:numId w:val="41"/>
+        </w:numPr>
+      </w:pPr>
+      <w:r>
+        <w:t xml:space="preserve">Method return type is the data type of the value that a method returns to the </w:t>
+      </w:r>
+      <w:proofErr w:type="gramStart"/>
+      <w:r>
+        <w:t>caller .</w:t>
+      </w:r>
+      <w:proofErr w:type="gramEnd"/>
+    </w:p>
+    <w:p>
+      <w:pPr>
+        <w:pStyle w:val="ListParagraph"/>
+      </w:pPr>
+    </w:p>
+    <w:p>
+      <w:pPr>
+        <w:pStyle w:val="ListParagraph"/>
+        <w:numPr>
+          <w:ilvl w:val="0"/>
+          <w:numId w:val="41"/>
+        </w:numPr>
+      </w:pPr>
+      <w:r>
+        <w:t xml:space="preserve">                  </w:t>
+      </w:r>
+      <w:r>
+        <w:rPr>
+          <w:noProof/>
+        </w:rPr>
         <w:drawing>
-          <wp:inline distT="0" distB="0" distL="0" distR="0" wp14:anchorId="42FEB8D5" wp14:editId="4105AE3A">
-            <wp:extent cx="4410691" cy="1638529"/>
-            <wp:effectExtent l="0" t="0" r="9525" b="0"/>
-            <wp:docPr id="61" name="Picture 61"/>
+          <wp:inline distT="0" distB="0" distL="0" distR="0" wp14:anchorId="6E6F8D6E" wp14:editId="306074E8">
+            <wp:extent cx="2832633" cy="2016296"/>
+            <wp:effectExtent l="0" t="0" r="6350" b="3175"/>
+            <wp:docPr id="49" name="Picture 49"/>
             <wp:cNvGraphicFramePr>
               <a:graphicFrameLocks xmlns:a="http://schemas.openxmlformats.org/drawingml/2006/main" noChangeAspect="1"/>
             </wp:cNvGraphicFramePr>
@@ -7688,6 +7752,46 @@
                   <pic:spPr>
                     <a:xfrm>
                       <a:off x="0" y="0"/>
+                      <a:ext cx="2857666" cy="2034115"/>
+                    </a:xfrm>
+                    <a:prstGeom prst="rect">
+                      <a:avLst/>
+                    </a:prstGeom>
+                  </pic:spPr>
+                </pic:pic>
+              </a:graphicData>
+            </a:graphic>
+          </wp:inline>
+        </w:drawing>
+      </w:r>
+      <w:r>
+        <w:rPr>
+          <w:noProof/>
+        </w:rPr>
+        <w:drawing>
+          <wp:inline distT="0" distB="0" distL="0" distR="0" wp14:anchorId="42FEB8D5" wp14:editId="4105AE3A">
+            <wp:extent cx="4410691" cy="1638529"/>
+            <wp:effectExtent l="0" t="0" r="9525" b="0"/>
+            <wp:docPr id="61" name="Picture 61"/>
+            <wp:cNvGraphicFramePr>
+              <a:graphicFrameLocks xmlns:a="http://schemas.openxmlformats.org/drawingml/2006/main" noChangeAspect="1"/>
+            </wp:cNvGraphicFramePr>
+            <a:graphic xmlns:a="http://schemas.openxmlformats.org/drawingml/2006/main">
+              <a:graphicData uri="http://schemas.openxmlformats.org/drawingml/2006/picture">
+                <pic:pic xmlns:pic="http://schemas.openxmlformats.org/drawingml/2006/picture">
+                  <pic:nvPicPr>
+                    <pic:cNvPr id="1" name=""/>
+                    <pic:cNvPicPr/>
+                  </pic:nvPicPr>
+                  <pic:blipFill>
+                    <a:blip r:embed="rId61"/>
+                    <a:stretch>
+                      <a:fillRect/>
+                    </a:stretch>
+                  </pic:blipFill>
+                  <pic:spPr>
+                    <a:xfrm>
+                      <a:off x="0" y="0"/>
                       <a:ext cx="4410691" cy="1638529"/>
                     </a:xfrm>
                     <a:prstGeom prst="rect">
@@ -7774,7 +7878,7 @@
                     </pic:cNvPicPr>
                   </pic:nvPicPr>
                   <pic:blipFill>
-                    <a:blip r:embed="rId61" cstate="print">
+                    <a:blip r:embed="rId62" cstate="print">
                       <a:extLst>
                         <a:ext uri="{28A0092B-C50C-407E-A947-70E740481C1C}">
                           <a14:useLocalDpi xmlns:a14="http://schemas.microsoft.com/office/drawing/2010/main" val="0"/>
@@ -7840,7 +7944,6 @@
         </w:numPr>
       </w:pPr>
       <w:r>
-        <w:lastRenderedPageBreak/>
         <w:t xml:space="preserve">We can call the static </w:t>
       </w:r>
       <w:proofErr w:type="gramStart"/>
@@ -7887,6 +7990,10 @@
         </w:numPr>
       </w:pPr>
       <w:r>
+        <w:rPr>
+          <w:noProof/>
+        </w:rPr>
+        <w:lastRenderedPageBreak/>
         <w:drawing>
           <wp:inline distT="0" distB="0" distL="0" distR="0" wp14:anchorId="37F1301E" wp14:editId="5C83C429">
             <wp:extent cx="2794907" cy="2643505"/>
@@ -7903,7 +8010,7 @@
                     <pic:cNvPicPr/>
                   </pic:nvPicPr>
                   <pic:blipFill>
-                    <a:blip r:embed="rId62"/>
+                    <a:blip r:embed="rId63"/>
                     <a:stretch>
                       <a:fillRect/>
                     </a:stretch>
@@ -7996,7 +8103,7 @@
                     </pic:cNvPicPr>
                   </pic:nvPicPr>
                   <pic:blipFill>
-                    <a:blip r:embed="rId63" cstate="print">
+                    <a:blip r:embed="rId64" cstate="print">
                       <a:extLst>
                         <a:ext uri="{28A0092B-C50C-407E-A947-70E740481C1C}">
                           <a14:useLocalDpi xmlns:a14="http://schemas.microsoft.com/office/drawing/2010/main" val="0"/>
@@ -8089,7 +8196,6 @@
         <w:rPr>
           <w:noProof/>
         </w:rPr>
-        <w:lastRenderedPageBreak/>
         <w:drawing>
           <wp:inline distT="0" distB="0" distL="0" distR="0" wp14:anchorId="4359FC39" wp14:editId="16DF942B">
             <wp:extent cx="5219456" cy="1459917"/>
@@ -8108,7 +8214,7 @@
                     </pic:cNvPicPr>
                   </pic:nvPicPr>
                   <pic:blipFill>
-                    <a:blip r:embed="rId64" cstate="print">
+                    <a:blip r:embed="rId65" cstate="print">
                       <a:extLst>
                         <a:ext uri="{28A0092B-C50C-407E-A947-70E740481C1C}">
                           <a14:useLocalDpi xmlns:a14="http://schemas.microsoft.com/office/drawing/2010/main" val="0"/>
@@ -8150,6 +8256,14 @@
     </w:p>
     <w:p>
       <w:pPr>
+        <w:pStyle w:val="Heading2"/>
+      </w:pPr>
+      <w:r>
+        <w:t xml:space="preserve">Pass by out behave like pass by ref </w:t>
+      </w:r>
+    </w:p>
+    <w:p>
+      <w:pPr>
         <w:pStyle w:val="ListParagraph"/>
         <w:numPr>
           <w:ilvl w:val="0"/>
@@ -8157,7 +8271,31 @@
         </w:numPr>
       </w:pPr>
       <w:r>
-        <w:t xml:space="preserve">Pass by out behave like pass by ref </w:t>
+        <w:t xml:space="preserve">In pass by </w:t>
+      </w:r>
+      <w:r>
+        <w:t>out</w:t>
+      </w:r>
+      <w:r>
+        <w:t xml:space="preserve"> – Variable assign</w:t>
+      </w:r>
+      <w:r>
+        <w:t xml:space="preserve">ment is </w:t>
+      </w:r>
+      <w:r>
+        <w:t>optional when</w:t>
+      </w:r>
+      <w:r>
+        <w:t xml:space="preserve"> calling the method</w:t>
+      </w:r>
+    </w:p>
+    <w:p>
+      <w:pPr>
+        <w:pStyle w:val="Heading2"/>
+      </w:pPr>
+      <w:r>
+        <w:lastRenderedPageBreak/>
+        <w:t xml:space="preserve">Difference between Pass by ref and pass by out </w:t>
       </w:r>
     </w:p>
     <w:p>
@@ -8165,34 +8303,19 @@
         <w:pStyle w:val="ListParagraph"/>
         <w:numPr>
           <w:ilvl w:val="0"/>
-          <w:numId w:val="38"/>
+          <w:numId w:val="44"/>
         </w:numPr>
       </w:pPr>
       <w:r>
-        <w:t xml:space="preserve">In pass by </w:t>
-      </w:r>
-      <w:r>
-        <w:t>out</w:t>
-      </w:r>
-      <w:r>
-        <w:t xml:space="preserve"> – Variable assign</w:t>
-      </w:r>
-      <w:r>
-        <w:t xml:space="preserve">ment is </w:t>
-      </w:r>
-      <w:r>
-        <w:t>optional when</w:t>
-      </w:r>
-      <w:r>
-        <w:t xml:space="preserve"> calling the method</w:t>
-      </w:r>
-    </w:p>
-    <w:p>
-      <w:pPr>
-        <w:pStyle w:val="Heading2"/>
-      </w:pPr>
-      <w:r>
-        <w:t xml:space="preserve">Difference between Pass by ref and pass by out </w:t>
+        <w:t xml:space="preserve"> </w:t>
+      </w:r>
+    </w:p>
+    <w:p>
+      <w:pPr>
+        <w:pStyle w:val="Heading1"/>
+      </w:pPr>
+      <w:r>
+        <w:t>What is property in c sharp?</w:t>
       </w:r>
     </w:p>
     <w:p>
@@ -8200,8 +8323,264 @@
         <w:pStyle w:val="ListParagraph"/>
         <w:numPr>
           <w:ilvl w:val="0"/>
-          <w:numId w:val="39"/>
+          <w:numId w:val="44"/>
         </w:numPr>
+      </w:pPr>
+      <w:r>
+        <w:t xml:space="preserve">It is a member of class or structs that provide a way to read or modify the value of a private </w:t>
+      </w:r>
+      <w:proofErr w:type="gramStart"/>
+      <w:r>
+        <w:t>field .</w:t>
+      </w:r>
+      <w:proofErr w:type="gramEnd"/>
+    </w:p>
+    <w:p>
+      <w:pPr>
+        <w:pStyle w:val="Heading2"/>
+      </w:pPr>
+      <w:r>
+        <w:t>Wh</w:t>
+      </w:r>
+      <w:r>
+        <w:t xml:space="preserve">y do we use </w:t>
+      </w:r>
+      <w:proofErr w:type="gramStart"/>
+      <w:r>
+        <w:t>it ?</w:t>
+      </w:r>
+      <w:proofErr w:type="gramEnd"/>
+    </w:p>
+    <w:p>
+      <w:pPr>
+        <w:pStyle w:val="ListParagraph"/>
+        <w:numPr>
+          <w:ilvl w:val="0"/>
+          <w:numId w:val="44"/>
+        </w:numPr>
+      </w:pPr>
+      <w:r>
+        <w:t xml:space="preserve">We use it to </w:t>
+      </w:r>
+      <w:proofErr w:type="gramStart"/>
+      <w:r>
+        <w:t>access  the</w:t>
+      </w:r>
+      <w:proofErr w:type="gramEnd"/>
+      <w:r>
+        <w:t xml:space="preserve"> internal data of an object in a controlled manner .</w:t>
+      </w:r>
+    </w:p>
+    <w:p>
+      <w:pPr>
+        <w:pStyle w:val="ListParagraph"/>
+        <w:numPr>
+          <w:ilvl w:val="0"/>
+          <w:numId w:val="44"/>
+        </w:numPr>
+      </w:pPr>
+      <w:r>
+        <w:t xml:space="preserve">It allows to set and get the values of a private </w:t>
+      </w:r>
+      <w:proofErr w:type="gramStart"/>
+      <w:r>
+        <w:t>field .</w:t>
+      </w:r>
+      <w:proofErr w:type="gramEnd"/>
+    </w:p>
+    <w:p>
+      <w:pPr>
+        <w:pStyle w:val="ListParagraph"/>
+        <w:numPr>
+          <w:ilvl w:val="0"/>
+          <w:numId w:val="44"/>
+        </w:numPr>
+      </w:pPr>
+      <w:r>
+        <w:t xml:space="preserve">It can </w:t>
+      </w:r>
+      <w:proofErr w:type="gramStart"/>
+      <w:r>
+        <w:t>also  be</w:t>
+      </w:r>
+      <w:proofErr w:type="gramEnd"/>
+      <w:r>
+        <w:t xml:space="preserve"> used to create read -only or write only fields .</w:t>
+      </w:r>
+    </w:p>
+    <w:p>
+      <w:pPr>
+        <w:pStyle w:val="ListParagraph"/>
+        <w:numPr>
+          <w:ilvl w:val="0"/>
+          <w:numId w:val="44"/>
+        </w:numPr>
+      </w:pPr>
+      <w:r>
+        <w:t xml:space="preserve">It also allows to write a more readable </w:t>
+      </w:r>
+      <w:proofErr w:type="gramStart"/>
+      <w:r>
+        <w:t>code .</w:t>
+      </w:r>
+      <w:proofErr w:type="gramEnd"/>
+    </w:p>
+    <w:p>
+      <w:pPr>
+        <w:pStyle w:val="Heading2"/>
+      </w:pPr>
+      <w:r>
+        <w:t xml:space="preserve">Can we set values in property </w:t>
+      </w:r>
+      <w:proofErr w:type="gramStart"/>
+      <w:r>
+        <w:t>conditionally ?</w:t>
+      </w:r>
+      <w:proofErr w:type="gramEnd"/>
+    </w:p>
+    <w:p>
+      <w:pPr>
+        <w:pStyle w:val="ListParagraph"/>
+        <w:numPr>
+          <w:ilvl w:val="0"/>
+          <w:numId w:val="45"/>
+        </w:numPr>
+      </w:pPr>
+      <w:proofErr w:type="gramStart"/>
+      <w:r>
+        <w:t>Yes ,we</w:t>
+      </w:r>
+      <w:proofErr w:type="gramEnd"/>
+      <w:r>
+        <w:t xml:space="preserve"> can do it .</w:t>
+      </w:r>
+    </w:p>
+    <w:p>
+      <w:pPr>
+        <w:pStyle w:val="ListParagraph"/>
+      </w:pPr>
+    </w:p>
+    <w:p>
+      <w:pPr>
+        <w:pStyle w:val="Heading2"/>
+      </w:pPr>
+      <w:r>
+        <w:t xml:space="preserve">What is Read -only </w:t>
+      </w:r>
+      <w:proofErr w:type="gramStart"/>
+      <w:r>
+        <w:t>Property ?</w:t>
+      </w:r>
+      <w:proofErr w:type="gramEnd"/>
+    </w:p>
+    <w:p>
+      <w:pPr>
+        <w:pStyle w:val="ListParagraph"/>
+        <w:numPr>
+          <w:ilvl w:val="0"/>
+          <w:numId w:val="45"/>
+        </w:numPr>
+        <w:rPr>
+          <w:sz w:val="18"/>
+          <w:szCs w:val="18"/>
+        </w:rPr>
+      </w:pPr>
+      <w:r>
+        <w:rPr>
+          <w:rFonts w:ascii="Segoe UI" w:hAnsi="Segoe UI" w:cs="Segoe UI"/>
+          <w:color w:val="374151"/>
+          <w:sz w:val="18"/>
+          <w:szCs w:val="18"/>
+          <w:shd w:val="clear" w:color="auto" w:fill="F7F7F8"/>
+        </w:rPr>
+        <w:t xml:space="preserve">A read-only property in C# is a property that can only be read and not written to. </w:t>
+      </w:r>
+    </w:p>
+    <w:p>
+      <w:pPr>
+        <w:pStyle w:val="ListParagraph"/>
+        <w:numPr>
+          <w:ilvl w:val="0"/>
+          <w:numId w:val="45"/>
+        </w:numPr>
+        <w:rPr>
+          <w:sz w:val="18"/>
+          <w:szCs w:val="18"/>
+        </w:rPr>
+      </w:pPr>
+      <w:r>
+        <w:rPr>
+          <w:rFonts w:ascii="Segoe UI" w:hAnsi="Segoe UI" w:cs="Segoe UI"/>
+          <w:color w:val="374151"/>
+          <w:sz w:val="18"/>
+          <w:szCs w:val="18"/>
+          <w:shd w:val="clear" w:color="auto" w:fill="F7F7F8"/>
+        </w:rPr>
+        <w:t>It typically has a get accessor, but no set accessor</w:t>
+      </w:r>
+    </w:p>
+    <w:p>
+      <w:pPr>
+        <w:pStyle w:val="ListParagraph"/>
+        <w:numPr>
+          <w:ilvl w:val="0"/>
+          <w:numId w:val="45"/>
+        </w:numPr>
+        <w:rPr>
+          <w:sz w:val="18"/>
+          <w:szCs w:val="18"/>
+        </w:rPr>
+      </w:pPr>
+      <w:r>
+        <w:rPr>
+          <w:noProof/>
+          <w:sz w:val="18"/>
+          <w:szCs w:val="18"/>
+        </w:rPr>
+        <w:drawing>
+          <wp:inline distT="0" distB="0" distL="0" distR="0" wp14:anchorId="22DB71D2" wp14:editId="57AA4CC5">
+            <wp:extent cx="3038899" cy="771633"/>
+            <wp:effectExtent l="0" t="0" r="0" b="9525"/>
+            <wp:docPr id="63" name="Picture 63"/>
+            <wp:cNvGraphicFramePr>
+              <a:graphicFrameLocks xmlns:a="http://schemas.openxmlformats.org/drawingml/2006/main" noChangeAspect="1"/>
+            </wp:cNvGraphicFramePr>
+            <a:graphic xmlns:a="http://schemas.openxmlformats.org/drawingml/2006/main">
+              <a:graphicData uri="http://schemas.openxmlformats.org/drawingml/2006/picture">
+                <pic:pic xmlns:pic="http://schemas.openxmlformats.org/drawingml/2006/picture">
+                  <pic:nvPicPr>
+                    <pic:cNvPr id="1" name=""/>
+                    <pic:cNvPicPr/>
+                  </pic:nvPicPr>
+                  <pic:blipFill>
+                    <a:blip r:embed="rId66"/>
+                    <a:stretch>
+                      <a:fillRect/>
+                    </a:stretch>
+                  </pic:blipFill>
+                  <pic:spPr>
+                    <a:xfrm>
+                      <a:off x="0" y="0"/>
+                      <a:ext cx="3038899" cy="771633"/>
+                    </a:xfrm>
+                    <a:prstGeom prst="rect">
+                      <a:avLst/>
+                    </a:prstGeom>
+                  </pic:spPr>
+                </pic:pic>
+              </a:graphicData>
+            </a:graphic>
+          </wp:inline>
+        </w:drawing>
+      </w:r>
+    </w:p>
+    <w:p>
+      <w:pPr>
+        <w:pStyle w:val="ListParagraph"/>
+        <w:rPr>
+          <w:sz w:val="18"/>
+          <w:szCs w:val="18"/>
+        </w:rPr>
       </w:pPr>
     </w:p>
     <w:sectPr>
@@ -9609,6 +9988,119 @@
     </w:lvl>
   </w:abstractNum>
   <w:abstractNum w:abstractNumId="12" w15:restartNumberingAfterBreak="0">
+    <w:nsid w:val="1FC0361E"/>
+    <w:multiLevelType w:val="hybridMultilevel"/>
+    <w:tmpl w:val="B2C0EF76"/>
+    <w:lvl w:ilvl="0" w:tplc="04090001">
+      <w:start w:val="1"/>
+      <w:numFmt w:val="bullet"/>
+      <w:lvlText w:val=""/>
+      <w:lvlJc w:val="left"/>
+      <w:pPr>
+        <w:ind w:left="720" w:hanging="360"/>
+      </w:pPr>
+      <w:rPr>
+        <w:rFonts w:ascii="Symbol" w:hAnsi="Symbol" w:hint="default"/>
+      </w:rPr>
+    </w:lvl>
+    <w:lvl w:ilvl="1" w:tplc="04090003" w:tentative="1">
+      <w:start w:val="1"/>
+      <w:numFmt w:val="bullet"/>
+      <w:lvlText w:val="o"/>
+      <w:lvlJc w:val="left"/>
+      <w:pPr>
+        <w:ind w:left="1440" w:hanging="360"/>
+      </w:pPr>
+      <w:rPr>
+        <w:rFonts w:ascii="Courier New" w:hAnsi="Courier New" w:cs="Courier New" w:hint="default"/>
+      </w:rPr>
+    </w:lvl>
+    <w:lvl w:ilvl="2" w:tplc="04090005" w:tentative="1">
+      <w:start w:val="1"/>
+      <w:numFmt w:val="bullet"/>
+      <w:lvlText w:val=""/>
+      <w:lvlJc w:val="left"/>
+      <w:pPr>
+        <w:ind w:left="2160" w:hanging="360"/>
+      </w:pPr>
+      <w:rPr>
+        <w:rFonts w:ascii="Wingdings" w:hAnsi="Wingdings" w:hint="default"/>
+      </w:rPr>
+    </w:lvl>
+    <w:lvl w:ilvl="3" w:tplc="04090001" w:tentative="1">
+      <w:start w:val="1"/>
+      <w:numFmt w:val="bullet"/>
+      <w:lvlText w:val=""/>
+      <w:lvlJc w:val="left"/>
+      <w:pPr>
+        <w:ind w:left="2880" w:hanging="360"/>
+      </w:pPr>
+      <w:rPr>
+        <w:rFonts w:ascii="Symbol" w:hAnsi="Symbol" w:hint="default"/>
+      </w:rPr>
+    </w:lvl>
+    <w:lvl w:ilvl="4" w:tplc="04090003" w:tentative="1">
+      <w:start w:val="1"/>
+      <w:numFmt w:val="bullet"/>
+      <w:lvlText w:val="o"/>
+      <w:lvlJc w:val="left"/>
+      <w:pPr>
+        <w:ind w:left="3600" w:hanging="360"/>
+      </w:pPr>
+      <w:rPr>
+        <w:rFonts w:ascii="Courier New" w:hAnsi="Courier New" w:cs="Courier New" w:hint="default"/>
+      </w:rPr>
+    </w:lvl>
+    <w:lvl w:ilvl="5" w:tplc="04090005" w:tentative="1">
+      <w:start w:val="1"/>
+      <w:numFmt w:val="bullet"/>
+      <w:lvlText w:val=""/>
+      <w:lvlJc w:val="left"/>
+      <w:pPr>
+        <w:ind w:left="4320" w:hanging="360"/>
+      </w:pPr>
+      <w:rPr>
+        <w:rFonts w:ascii="Wingdings" w:hAnsi="Wingdings" w:hint="default"/>
+      </w:rPr>
+    </w:lvl>
+    <w:lvl w:ilvl="6" w:tplc="04090001" w:tentative="1">
+      <w:start w:val="1"/>
+      <w:numFmt w:val="bullet"/>
+      <w:lvlText w:val=""/>
+      <w:lvlJc w:val="left"/>
+      <w:pPr>
+        <w:ind w:left="5040" w:hanging="360"/>
+      </w:pPr>
+      <w:rPr>
+        <w:rFonts w:ascii="Symbol" w:hAnsi="Symbol" w:hint="default"/>
+      </w:rPr>
+    </w:lvl>
+    <w:lvl w:ilvl="7" w:tplc="04090003" w:tentative="1">
+      <w:start w:val="1"/>
+      <w:numFmt w:val="bullet"/>
+      <w:lvlText w:val="o"/>
+      <w:lvlJc w:val="left"/>
+      <w:pPr>
+        <w:ind w:left="5760" w:hanging="360"/>
+      </w:pPr>
+      <w:rPr>
+        <w:rFonts w:ascii="Courier New" w:hAnsi="Courier New" w:cs="Courier New" w:hint="default"/>
+      </w:rPr>
+    </w:lvl>
+    <w:lvl w:ilvl="8" w:tplc="04090005" w:tentative="1">
+      <w:start w:val="1"/>
+      <w:numFmt w:val="bullet"/>
+      <w:lvlText w:val=""/>
+      <w:lvlJc w:val="left"/>
+      <w:pPr>
+        <w:ind w:left="6480" w:hanging="360"/>
+      </w:pPr>
+      <w:rPr>
+        <w:rFonts w:ascii="Wingdings" w:hAnsi="Wingdings" w:hint="default"/>
+      </w:rPr>
+    </w:lvl>
+  </w:abstractNum>
+  <w:abstractNum w:abstractNumId="13" w15:restartNumberingAfterBreak="0">
     <w:nsid w:val="224F5B8D"/>
     <w:multiLevelType w:val="hybridMultilevel"/>
     <w:tmpl w:val="D3001E74"/>
@@ -9721,7 +10213,7 @@
       </w:rPr>
     </w:lvl>
   </w:abstractNum>
-  <w:abstractNum w:abstractNumId="13" w15:restartNumberingAfterBreak="0">
+  <w:abstractNum w:abstractNumId="14" w15:restartNumberingAfterBreak="0">
     <w:nsid w:val="26AE0AD6"/>
     <w:multiLevelType w:val="hybridMultilevel"/>
     <w:tmpl w:val="A6661808"/>
@@ -9834,7 +10326,7 @@
       </w:rPr>
     </w:lvl>
   </w:abstractNum>
-  <w:abstractNum w:abstractNumId="14" w15:restartNumberingAfterBreak="0">
+  <w:abstractNum w:abstractNumId="15" w15:restartNumberingAfterBreak="0">
     <w:nsid w:val="27605855"/>
     <w:multiLevelType w:val="hybridMultilevel"/>
     <w:tmpl w:val="7D1C28EE"/>
@@ -9947,7 +10439,7 @@
       </w:rPr>
     </w:lvl>
   </w:abstractNum>
-  <w:abstractNum w:abstractNumId="15" w15:restartNumberingAfterBreak="0">
+  <w:abstractNum w:abstractNumId="16" w15:restartNumberingAfterBreak="0">
     <w:nsid w:val="27773637"/>
     <w:multiLevelType w:val="hybridMultilevel"/>
     <w:tmpl w:val="B15CA708"/>
@@ -10060,7 +10552,7 @@
       </w:rPr>
     </w:lvl>
   </w:abstractNum>
-  <w:abstractNum w:abstractNumId="16" w15:restartNumberingAfterBreak="0">
+  <w:abstractNum w:abstractNumId="17" w15:restartNumberingAfterBreak="0">
     <w:nsid w:val="284528BB"/>
     <w:multiLevelType w:val="hybridMultilevel"/>
     <w:tmpl w:val="042C4EF6"/>
@@ -10173,7 +10665,120 @@
       </w:rPr>
     </w:lvl>
   </w:abstractNum>
-  <w:abstractNum w:abstractNumId="17" w15:restartNumberingAfterBreak="0">
+  <w:abstractNum w:abstractNumId="18" w15:restartNumberingAfterBreak="0">
+    <w:nsid w:val="286737AC"/>
+    <w:multiLevelType w:val="hybridMultilevel"/>
+    <w:tmpl w:val="FE56DFDA"/>
+    <w:lvl w:ilvl="0" w:tplc="04090001">
+      <w:start w:val="1"/>
+      <w:numFmt w:val="bullet"/>
+      <w:lvlText w:val=""/>
+      <w:lvlJc w:val="left"/>
+      <w:pPr>
+        <w:ind w:left="720" w:hanging="360"/>
+      </w:pPr>
+      <w:rPr>
+        <w:rFonts w:ascii="Symbol" w:hAnsi="Symbol" w:hint="default"/>
+      </w:rPr>
+    </w:lvl>
+    <w:lvl w:ilvl="1" w:tplc="04090003" w:tentative="1">
+      <w:start w:val="1"/>
+      <w:numFmt w:val="bullet"/>
+      <w:lvlText w:val="o"/>
+      <w:lvlJc w:val="left"/>
+      <w:pPr>
+        <w:ind w:left="1440" w:hanging="360"/>
+      </w:pPr>
+      <w:rPr>
+        <w:rFonts w:ascii="Courier New" w:hAnsi="Courier New" w:cs="Courier New" w:hint="default"/>
+      </w:rPr>
+    </w:lvl>
+    <w:lvl w:ilvl="2" w:tplc="04090005" w:tentative="1">
+      <w:start w:val="1"/>
+      <w:numFmt w:val="bullet"/>
+      <w:lvlText w:val=""/>
+      <w:lvlJc w:val="left"/>
+      <w:pPr>
+        <w:ind w:left="2160" w:hanging="360"/>
+      </w:pPr>
+      <w:rPr>
+        <w:rFonts w:ascii="Wingdings" w:hAnsi="Wingdings" w:hint="default"/>
+      </w:rPr>
+    </w:lvl>
+    <w:lvl w:ilvl="3" w:tplc="04090001" w:tentative="1">
+      <w:start w:val="1"/>
+      <w:numFmt w:val="bullet"/>
+      <w:lvlText w:val=""/>
+      <w:lvlJc w:val="left"/>
+      <w:pPr>
+        <w:ind w:left="2880" w:hanging="360"/>
+      </w:pPr>
+      <w:rPr>
+        <w:rFonts w:ascii="Symbol" w:hAnsi="Symbol" w:hint="default"/>
+      </w:rPr>
+    </w:lvl>
+    <w:lvl w:ilvl="4" w:tplc="04090003" w:tentative="1">
+      <w:start w:val="1"/>
+      <w:numFmt w:val="bullet"/>
+      <w:lvlText w:val="o"/>
+      <w:lvlJc w:val="left"/>
+      <w:pPr>
+        <w:ind w:left="3600" w:hanging="360"/>
+      </w:pPr>
+      <w:rPr>
+        <w:rFonts w:ascii="Courier New" w:hAnsi="Courier New" w:cs="Courier New" w:hint="default"/>
+      </w:rPr>
+    </w:lvl>
+    <w:lvl w:ilvl="5" w:tplc="04090005" w:tentative="1">
+      <w:start w:val="1"/>
+      <w:numFmt w:val="bullet"/>
+      <w:lvlText w:val=""/>
+      <w:lvlJc w:val="left"/>
+      <w:pPr>
+        <w:ind w:left="4320" w:hanging="360"/>
+      </w:pPr>
+      <w:rPr>
+        <w:rFonts w:ascii="Wingdings" w:hAnsi="Wingdings" w:hint="default"/>
+      </w:rPr>
+    </w:lvl>
+    <w:lvl w:ilvl="6" w:tplc="04090001" w:tentative="1">
+      <w:start w:val="1"/>
+      <w:numFmt w:val="bullet"/>
+      <w:lvlText w:val=""/>
+      <w:lvlJc w:val="left"/>
+      <w:pPr>
+        <w:ind w:left="5040" w:hanging="360"/>
+      </w:pPr>
+      <w:rPr>
+        <w:rFonts w:ascii="Symbol" w:hAnsi="Symbol" w:hint="default"/>
+      </w:rPr>
+    </w:lvl>
+    <w:lvl w:ilvl="7" w:tplc="04090003" w:tentative="1">
+      <w:start w:val="1"/>
+      <w:numFmt w:val="bullet"/>
+      <w:lvlText w:val="o"/>
+      <w:lvlJc w:val="left"/>
+      <w:pPr>
+        <w:ind w:left="5760" w:hanging="360"/>
+      </w:pPr>
+      <w:rPr>
+        <w:rFonts w:ascii="Courier New" w:hAnsi="Courier New" w:cs="Courier New" w:hint="default"/>
+      </w:rPr>
+    </w:lvl>
+    <w:lvl w:ilvl="8" w:tplc="04090005" w:tentative="1">
+      <w:start w:val="1"/>
+      <w:numFmt w:val="bullet"/>
+      <w:lvlText w:val=""/>
+      <w:lvlJc w:val="left"/>
+      <w:pPr>
+        <w:ind w:left="6480" w:hanging="360"/>
+      </w:pPr>
+      <w:rPr>
+        <w:rFonts w:ascii="Wingdings" w:hAnsi="Wingdings" w:hint="default"/>
+      </w:rPr>
+    </w:lvl>
+  </w:abstractNum>
+  <w:abstractNum w:abstractNumId="19" w15:restartNumberingAfterBreak="0">
     <w:nsid w:val="2E3A223E"/>
     <w:multiLevelType w:val="multilevel"/>
     <w:tmpl w:val="95B00378"/>
@@ -10286,7 +10891,7 @@
       </w:pPr>
     </w:lvl>
   </w:abstractNum>
-  <w:abstractNum w:abstractNumId="18" w15:restartNumberingAfterBreak="0">
+  <w:abstractNum w:abstractNumId="20" w15:restartNumberingAfterBreak="0">
     <w:nsid w:val="31C93834"/>
     <w:multiLevelType w:val="hybridMultilevel"/>
     <w:tmpl w:val="D7881760"/>
@@ -10399,7 +11004,7 @@
       </w:rPr>
     </w:lvl>
   </w:abstractNum>
-  <w:abstractNum w:abstractNumId="19" w15:restartNumberingAfterBreak="0">
+  <w:abstractNum w:abstractNumId="21" w15:restartNumberingAfterBreak="0">
     <w:nsid w:val="32716188"/>
     <w:multiLevelType w:val="hybridMultilevel"/>
     <w:tmpl w:val="CA36F87A"/>
@@ -10512,7 +11117,7 @@
       </w:rPr>
     </w:lvl>
   </w:abstractNum>
-  <w:abstractNum w:abstractNumId="20" w15:restartNumberingAfterBreak="0">
+  <w:abstractNum w:abstractNumId="22" w15:restartNumberingAfterBreak="0">
     <w:nsid w:val="329529F1"/>
     <w:multiLevelType w:val="hybridMultilevel"/>
     <w:tmpl w:val="716CA3FC"/>
@@ -10625,7 +11230,7 @@
       </w:rPr>
     </w:lvl>
   </w:abstractNum>
-  <w:abstractNum w:abstractNumId="21" w15:restartNumberingAfterBreak="0">
+  <w:abstractNum w:abstractNumId="23" w15:restartNumberingAfterBreak="0">
     <w:nsid w:val="33C139B8"/>
     <w:multiLevelType w:val="hybridMultilevel"/>
     <w:tmpl w:val="4A448C8C"/>
@@ -10738,7 +11343,7 @@
       </w:rPr>
     </w:lvl>
   </w:abstractNum>
-  <w:abstractNum w:abstractNumId="22" w15:restartNumberingAfterBreak="0">
+  <w:abstractNum w:abstractNumId="24" w15:restartNumberingAfterBreak="0">
     <w:nsid w:val="33F615C3"/>
     <w:multiLevelType w:val="multilevel"/>
     <w:tmpl w:val="279E2D76"/>
@@ -10887,7 +11492,7 @@
       </w:rPr>
     </w:lvl>
   </w:abstractNum>
-  <w:abstractNum w:abstractNumId="23" w15:restartNumberingAfterBreak="0">
+  <w:abstractNum w:abstractNumId="25" w15:restartNumberingAfterBreak="0">
     <w:nsid w:val="35873CA2"/>
     <w:multiLevelType w:val="hybridMultilevel"/>
     <w:tmpl w:val="6DD273D2"/>
@@ -11000,7 +11605,7 @@
       </w:rPr>
     </w:lvl>
   </w:abstractNum>
-  <w:abstractNum w:abstractNumId="24" w15:restartNumberingAfterBreak="0">
+  <w:abstractNum w:abstractNumId="26" w15:restartNumberingAfterBreak="0">
     <w:nsid w:val="36A106C9"/>
     <w:multiLevelType w:val="hybridMultilevel"/>
     <w:tmpl w:val="F0A483FE"/>
@@ -11113,7 +11718,7 @@
       </w:rPr>
     </w:lvl>
   </w:abstractNum>
-  <w:abstractNum w:abstractNumId="25" w15:restartNumberingAfterBreak="0">
+  <w:abstractNum w:abstractNumId="27" w15:restartNumberingAfterBreak="0">
     <w:nsid w:val="3B1B2E01"/>
     <w:multiLevelType w:val="hybridMultilevel"/>
     <w:tmpl w:val="93F6EE5C"/>
@@ -11226,7 +11831,7 @@
       </w:rPr>
     </w:lvl>
   </w:abstractNum>
-  <w:abstractNum w:abstractNumId="26" w15:restartNumberingAfterBreak="0">
+  <w:abstractNum w:abstractNumId="28" w15:restartNumberingAfterBreak="0">
     <w:nsid w:val="3DC6258C"/>
     <w:multiLevelType w:val="hybridMultilevel"/>
     <w:tmpl w:val="4156D382"/>
@@ -11339,7 +11944,7 @@
       </w:rPr>
     </w:lvl>
   </w:abstractNum>
-  <w:abstractNum w:abstractNumId="27" w15:restartNumberingAfterBreak="0">
+  <w:abstractNum w:abstractNumId="29" w15:restartNumberingAfterBreak="0">
     <w:nsid w:val="42991C2F"/>
     <w:multiLevelType w:val="hybridMultilevel"/>
     <w:tmpl w:val="BDB4296A"/>
@@ -11452,7 +12057,7 @@
       </w:rPr>
     </w:lvl>
   </w:abstractNum>
-  <w:abstractNum w:abstractNumId="28" w15:restartNumberingAfterBreak="0">
+  <w:abstractNum w:abstractNumId="30" w15:restartNumberingAfterBreak="0">
     <w:nsid w:val="447E512D"/>
     <w:multiLevelType w:val="hybridMultilevel"/>
     <w:tmpl w:val="EF18081C"/>
@@ -11565,7 +12170,7 @@
       </w:rPr>
     </w:lvl>
   </w:abstractNum>
-  <w:abstractNum w:abstractNumId="29" w15:restartNumberingAfterBreak="0">
+  <w:abstractNum w:abstractNumId="31" w15:restartNumberingAfterBreak="0">
     <w:nsid w:val="450B0A20"/>
     <w:multiLevelType w:val="hybridMultilevel"/>
     <w:tmpl w:val="0C3819D0"/>
@@ -11678,7 +12283,7 @@
       </w:rPr>
     </w:lvl>
   </w:abstractNum>
-  <w:abstractNum w:abstractNumId="30" w15:restartNumberingAfterBreak="0">
+  <w:abstractNum w:abstractNumId="32" w15:restartNumberingAfterBreak="0">
     <w:nsid w:val="48510A63"/>
     <w:multiLevelType w:val="hybridMultilevel"/>
     <w:tmpl w:val="C4E2A5BA"/>
@@ -11791,7 +12396,7 @@
       </w:rPr>
     </w:lvl>
   </w:abstractNum>
-  <w:abstractNum w:abstractNumId="31" w15:restartNumberingAfterBreak="0">
+  <w:abstractNum w:abstractNumId="33" w15:restartNumberingAfterBreak="0">
     <w:nsid w:val="48E719E3"/>
     <w:multiLevelType w:val="hybridMultilevel"/>
     <w:tmpl w:val="8FE0FE76"/>
@@ -11904,7 +12509,7 @@
       </w:rPr>
     </w:lvl>
   </w:abstractNum>
-  <w:abstractNum w:abstractNumId="32" w15:restartNumberingAfterBreak="0">
+  <w:abstractNum w:abstractNumId="34" w15:restartNumberingAfterBreak="0">
     <w:nsid w:val="4F0075A3"/>
     <w:multiLevelType w:val="hybridMultilevel"/>
     <w:tmpl w:val="2598B394"/>
@@ -12017,7 +12622,7 @@
       </w:rPr>
     </w:lvl>
   </w:abstractNum>
-  <w:abstractNum w:abstractNumId="33" w15:restartNumberingAfterBreak="0">
+  <w:abstractNum w:abstractNumId="35" w15:restartNumberingAfterBreak="0">
     <w:nsid w:val="52206BFB"/>
     <w:multiLevelType w:val="hybridMultilevel"/>
     <w:tmpl w:val="B19E922C"/>
@@ -12130,10 +12735,10 @@
       </w:rPr>
     </w:lvl>
   </w:abstractNum>
-  <w:abstractNum w:abstractNumId="34" w15:restartNumberingAfterBreak="0">
+  <w:abstractNum w:abstractNumId="36" w15:restartNumberingAfterBreak="0">
     <w:nsid w:val="599739A4"/>
     <w:multiLevelType w:val="hybridMultilevel"/>
-    <w:tmpl w:val="FA123A6A"/>
+    <w:tmpl w:val="995A8D6E"/>
     <w:lvl w:ilvl="0" w:tplc="04090001">
       <w:start w:val="1"/>
       <w:numFmt w:val="bullet"/>
@@ -12243,7 +12848,7 @@
       </w:rPr>
     </w:lvl>
   </w:abstractNum>
-  <w:abstractNum w:abstractNumId="35" w15:restartNumberingAfterBreak="0">
+  <w:abstractNum w:abstractNumId="37" w15:restartNumberingAfterBreak="0">
     <w:nsid w:val="62B90F83"/>
     <w:multiLevelType w:val="hybridMultilevel"/>
     <w:tmpl w:val="6C742448"/>
@@ -12356,7 +12961,7 @@
       </w:rPr>
     </w:lvl>
   </w:abstractNum>
-  <w:abstractNum w:abstractNumId="36" w15:restartNumberingAfterBreak="0">
+  <w:abstractNum w:abstractNumId="38" w15:restartNumberingAfterBreak="0">
     <w:nsid w:val="63921D13"/>
     <w:multiLevelType w:val="hybridMultilevel"/>
     <w:tmpl w:val="4232CA30"/>
@@ -12469,7 +13074,7 @@
       </w:rPr>
     </w:lvl>
   </w:abstractNum>
-  <w:abstractNum w:abstractNumId="37" w15:restartNumberingAfterBreak="0">
+  <w:abstractNum w:abstractNumId="39" w15:restartNumberingAfterBreak="0">
     <w:nsid w:val="6EBD0D35"/>
     <w:multiLevelType w:val="hybridMultilevel"/>
     <w:tmpl w:val="54C208E2"/>
@@ -12582,7 +13187,7 @@
       </w:rPr>
     </w:lvl>
   </w:abstractNum>
-  <w:abstractNum w:abstractNumId="38" w15:restartNumberingAfterBreak="0">
+  <w:abstractNum w:abstractNumId="40" w15:restartNumberingAfterBreak="0">
     <w:nsid w:val="75A21FCF"/>
     <w:multiLevelType w:val="hybridMultilevel"/>
     <w:tmpl w:val="E2B27098"/>
@@ -12695,7 +13300,7 @@
       </w:rPr>
     </w:lvl>
   </w:abstractNum>
-  <w:abstractNum w:abstractNumId="39" w15:restartNumberingAfterBreak="0">
+  <w:abstractNum w:abstractNumId="41" w15:restartNumberingAfterBreak="0">
     <w:nsid w:val="76EE533D"/>
     <w:multiLevelType w:val="hybridMultilevel"/>
     <w:tmpl w:val="886ADF52"/>
@@ -12808,7 +13413,7 @@
       </w:rPr>
     </w:lvl>
   </w:abstractNum>
-  <w:abstractNum w:abstractNumId="40" w15:restartNumberingAfterBreak="0">
+  <w:abstractNum w:abstractNumId="42" w15:restartNumberingAfterBreak="0">
     <w:nsid w:val="77624098"/>
     <w:multiLevelType w:val="hybridMultilevel"/>
     <w:tmpl w:val="98E27FCA"/>
@@ -12921,7 +13526,7 @@
       </w:rPr>
     </w:lvl>
   </w:abstractNum>
-  <w:abstractNum w:abstractNumId="41" w15:restartNumberingAfterBreak="0">
+  <w:abstractNum w:abstractNumId="43" w15:restartNumberingAfterBreak="0">
     <w:nsid w:val="780A6153"/>
     <w:multiLevelType w:val="hybridMultilevel"/>
     <w:tmpl w:val="D1CE4F42"/>
@@ -13034,7 +13639,7 @@
       </w:rPr>
     </w:lvl>
   </w:abstractNum>
-  <w:abstractNum w:abstractNumId="42" w15:restartNumberingAfterBreak="0">
+  <w:abstractNum w:abstractNumId="44" w15:restartNumberingAfterBreak="0">
     <w:nsid w:val="7BBC377B"/>
     <w:multiLevelType w:val="hybridMultilevel"/>
     <w:tmpl w:val="2C8E92D8"/>
@@ -13147,7 +13752,7 @@
       </w:rPr>
     </w:lvl>
   </w:abstractNum>
-  <w:abstractNum w:abstractNumId="43" w15:restartNumberingAfterBreak="0">
+  <w:abstractNum w:abstractNumId="45" w15:restartNumberingAfterBreak="0">
     <w:nsid w:val="7EA41D31"/>
     <w:multiLevelType w:val="hybridMultilevel"/>
     <w:tmpl w:val="14CC26F4"/>
@@ -13264,58 +13869,58 @@
     <w:abstractNumId w:val="3"/>
   </w:num>
   <w:num w:numId="2" w16cid:durableId="989820680">
-    <w:abstractNumId w:val="23"/>
+    <w:abstractNumId w:val="25"/>
   </w:num>
   <w:num w:numId="3" w16cid:durableId="484198412">
-    <w:abstractNumId w:val="22"/>
+    <w:abstractNumId w:val="24"/>
   </w:num>
   <w:num w:numId="4" w16cid:durableId="14043285">
-    <w:abstractNumId w:val="28"/>
+    <w:abstractNumId w:val="30"/>
   </w:num>
   <w:num w:numId="5" w16cid:durableId="1652564905">
-    <w:abstractNumId w:val="24"/>
+    <w:abstractNumId w:val="26"/>
   </w:num>
   <w:num w:numId="6" w16cid:durableId="471602381">
     <w:abstractNumId w:val="0"/>
   </w:num>
   <w:num w:numId="7" w16cid:durableId="20472509">
-    <w:abstractNumId w:val="29"/>
+    <w:abstractNumId w:val="31"/>
   </w:num>
   <w:num w:numId="8" w16cid:durableId="910577560">
-    <w:abstractNumId w:val="18"/>
+    <w:abstractNumId w:val="20"/>
   </w:num>
   <w:num w:numId="9" w16cid:durableId="1985619063">
-    <w:abstractNumId w:val="16"/>
+    <w:abstractNumId w:val="17"/>
   </w:num>
   <w:num w:numId="10" w16cid:durableId="1422527080">
-    <w:abstractNumId w:val="37"/>
+    <w:abstractNumId w:val="39"/>
   </w:num>
   <w:num w:numId="11" w16cid:durableId="1109086084">
-    <w:abstractNumId w:val="30"/>
+    <w:abstractNumId w:val="32"/>
   </w:num>
   <w:num w:numId="12" w16cid:durableId="712845488">
-    <w:abstractNumId w:val="20"/>
+    <w:abstractNumId w:val="22"/>
   </w:num>
   <w:num w:numId="13" w16cid:durableId="141579566">
     <w:abstractNumId w:val="11"/>
   </w:num>
   <w:num w:numId="14" w16cid:durableId="28992661">
-    <w:abstractNumId w:val="40"/>
+    <w:abstractNumId w:val="42"/>
   </w:num>
   <w:num w:numId="15" w16cid:durableId="1316570998">
-    <w:abstractNumId w:val="31"/>
+    <w:abstractNumId w:val="33"/>
   </w:num>
   <w:num w:numId="16" w16cid:durableId="661927862">
-    <w:abstractNumId w:val="43"/>
+    <w:abstractNumId w:val="45"/>
   </w:num>
   <w:num w:numId="17" w16cid:durableId="160702294">
-    <w:abstractNumId w:val="32"/>
+    <w:abstractNumId w:val="34"/>
   </w:num>
   <w:num w:numId="18" w16cid:durableId="928734818">
     <w:abstractNumId w:val="5"/>
   </w:num>
   <w:num w:numId="19" w16cid:durableId="245577748">
-    <w:abstractNumId w:val="13"/>
+    <w:abstractNumId w:val="14"/>
   </w:num>
   <w:num w:numId="20" w16cid:durableId="883369936">
     <w:abstractNumId w:val="7"/>
@@ -13327,46 +13932,46 @@
     <w:abstractNumId w:val="8"/>
   </w:num>
   <w:num w:numId="23" w16cid:durableId="409350758">
-    <w:abstractNumId w:val="17"/>
+    <w:abstractNumId w:val="19"/>
   </w:num>
   <w:num w:numId="24" w16cid:durableId="1494025723">
-    <w:abstractNumId w:val="14"/>
+    <w:abstractNumId w:val="15"/>
   </w:num>
   <w:num w:numId="25" w16cid:durableId="1716151098">
-    <w:abstractNumId w:val="42"/>
+    <w:abstractNumId w:val="44"/>
   </w:num>
   <w:num w:numId="26" w16cid:durableId="1318264332">
-    <w:abstractNumId w:val="41"/>
+    <w:abstractNumId w:val="43"/>
   </w:num>
   <w:num w:numId="27" w16cid:durableId="920135853">
     <w:abstractNumId w:val="10"/>
   </w:num>
   <w:num w:numId="28" w16cid:durableId="107818848">
-    <w:abstractNumId w:val="27"/>
+    <w:abstractNumId w:val="29"/>
   </w:num>
   <w:num w:numId="29" w16cid:durableId="675618766">
-    <w:abstractNumId w:val="36"/>
+    <w:abstractNumId w:val="38"/>
   </w:num>
   <w:num w:numId="30" w16cid:durableId="1133330291">
-    <w:abstractNumId w:val="35"/>
+    <w:abstractNumId w:val="37"/>
   </w:num>
   <w:num w:numId="31" w16cid:durableId="1456292038">
-    <w:abstractNumId w:val="33"/>
+    <w:abstractNumId w:val="35"/>
   </w:num>
   <w:num w:numId="32" w16cid:durableId="474958191">
     <w:abstractNumId w:val="1"/>
   </w:num>
   <w:num w:numId="33" w16cid:durableId="1647972882">
-    <w:abstractNumId w:val="38"/>
+    <w:abstractNumId w:val="40"/>
   </w:num>
   <w:num w:numId="34" w16cid:durableId="265115754">
     <w:abstractNumId w:val="9"/>
   </w:num>
   <w:num w:numId="35" w16cid:durableId="2131899263">
-    <w:abstractNumId w:val="25"/>
+    <w:abstractNumId w:val="27"/>
   </w:num>
   <w:num w:numId="36" w16cid:durableId="1811510776">
-    <w:abstractNumId w:val="39"/>
+    <w:abstractNumId w:val="41"/>
   </w:num>
   <w:num w:numId="37" w16cid:durableId="353264129">
     <w:abstractNumId w:val="6"/>
@@ -13375,22 +13980,28 @@
     <w:abstractNumId w:val="2"/>
   </w:num>
   <w:num w:numId="39" w16cid:durableId="1788307894">
-    <w:abstractNumId w:val="19"/>
+    <w:abstractNumId w:val="21"/>
   </w:num>
   <w:num w:numId="40" w16cid:durableId="2097707293">
-    <w:abstractNumId w:val="15"/>
+    <w:abstractNumId w:val="16"/>
   </w:num>
   <w:num w:numId="41" w16cid:durableId="261839192">
-    <w:abstractNumId w:val="26"/>
+    <w:abstractNumId w:val="28"/>
   </w:num>
   <w:num w:numId="42" w16cid:durableId="1348405392">
+    <w:abstractNumId w:val="13"/>
+  </w:num>
+  <w:num w:numId="43" w16cid:durableId="1869053788">
+    <w:abstractNumId w:val="23"/>
+  </w:num>
+  <w:num w:numId="44" w16cid:durableId="749347537">
+    <w:abstractNumId w:val="36"/>
+  </w:num>
+  <w:num w:numId="45" w16cid:durableId="1742750644">
     <w:abstractNumId w:val="12"/>
   </w:num>
-  <w:num w:numId="43" w16cid:durableId="1869053788">
-    <w:abstractNumId w:val="21"/>
-  </w:num>
-  <w:num w:numId="44" w16cid:durableId="749347537">
-    <w:abstractNumId w:val="34"/>
+  <w:num w:numId="46" w16cid:durableId="1106341125">
+    <w:abstractNumId w:val="18"/>
   </w:num>
 </w:numbering>
 </file>

</xml_diff>